<commit_message>
Variables, types in GO
</commit_message>
<xml_diff>
--- a/GO-Cheat-Sheet-Word.docx
+++ b/GO-Cheat-Sheet-Word.docx
@@ -47,6 +47,9 @@
     </w:p>
     <w:p>
       <w:r>
+        <w:rPr>
+          <w:noProof/>
+        </w:rPr>
         <w:drawing>
           <wp:inline distT="0" distB="0" distL="0" distR="0" wp14:anchorId="3A9CCE16" wp14:editId="74D0987D">
             <wp:extent cx="5760720" cy="1822450"/>
@@ -86,6 +89,9 @@
     </w:p>
     <w:p>
       <w:r>
+        <w:rPr>
+          <w:noProof/>
+        </w:rPr>
         <w:drawing>
           <wp:inline distT="0" distB="0" distL="0" distR="0" wp14:anchorId="6BB2F3DD" wp14:editId="5B04CDB9">
             <wp:extent cx="5760720" cy="5168900"/>
@@ -126,6 +132,9 @@
     <w:p/>
     <w:p>
       <w:r>
+        <w:rPr>
+          <w:noProof/>
+        </w:rPr>
         <w:lastRenderedPageBreak/>
         <w:drawing>
           <wp:inline distT="0" distB="0" distL="0" distR="0" wp14:anchorId="4E229803" wp14:editId="64DE3267">
@@ -166,6 +175,9 @@
     </w:p>
     <w:p>
       <w:r>
+        <w:rPr>
+          <w:noProof/>
+        </w:rPr>
         <w:drawing>
           <wp:inline distT="0" distB="0" distL="0" distR="0" wp14:anchorId="1255FB75" wp14:editId="418053DE">
             <wp:extent cx="5760720" cy="2291080"/>
@@ -203,6 +215,402 @@
         </w:drawing>
       </w:r>
     </w:p>
+    <w:p>
+      <w:r>
+        <w:lastRenderedPageBreak/>
+        <w:drawing>
+          <wp:inline distT="0" distB="0" distL="0" distR="0" wp14:anchorId="4D06FA5C" wp14:editId="4C273D81">
+            <wp:extent cx="5760720" cy="2420620"/>
+            <wp:effectExtent l="0" t="0" r="0" b="0"/>
+            <wp:docPr id="409284805" name="Obraz 1" descr="Obraz zawierający tekst, zrzut ekranu, Czcionka&#10;&#10;Opis wygenerowany automatycznie"/>
+            <wp:cNvGraphicFramePr>
+              <a:graphicFrameLocks xmlns:a="http://schemas.openxmlformats.org/drawingml/2006/main" noChangeAspect="1"/>
+            </wp:cNvGraphicFramePr>
+            <a:graphic xmlns:a="http://schemas.openxmlformats.org/drawingml/2006/main">
+              <a:graphicData uri="http://schemas.openxmlformats.org/drawingml/2006/picture">
+                <pic:pic xmlns:pic="http://schemas.openxmlformats.org/drawingml/2006/picture">
+                  <pic:nvPicPr>
+                    <pic:cNvPr id="409284805" name="Obraz 1" descr="Obraz zawierający tekst, zrzut ekranu, Czcionka&#10;&#10;Opis wygenerowany automatycznie"/>
+                    <pic:cNvPicPr/>
+                  </pic:nvPicPr>
+                  <pic:blipFill>
+                    <a:blip r:embed="rId8"/>
+                    <a:stretch>
+                      <a:fillRect/>
+                    </a:stretch>
+                  </pic:blipFill>
+                  <pic:spPr>
+                    <a:xfrm>
+                      <a:off x="0" y="0"/>
+                      <a:ext cx="5760720" cy="2420620"/>
+                    </a:xfrm>
+                    <a:prstGeom prst="rect">
+                      <a:avLst/>
+                    </a:prstGeom>
+                  </pic:spPr>
+                </pic:pic>
+              </a:graphicData>
+            </a:graphic>
+          </wp:inline>
+        </w:drawing>
+      </w:r>
+    </w:p>
+    <w:p>
+      <w:r>
+        <w:drawing>
+          <wp:inline distT="0" distB="0" distL="0" distR="0" wp14:anchorId="4F4A8458" wp14:editId="79AD6101">
+            <wp:extent cx="2891641" cy="1468679"/>
+            <wp:effectExtent l="0" t="0" r="4445" b="0"/>
+            <wp:docPr id="2020329944" name="Obraz 1" descr="Obraz zawierający tekst, zrzut ekranu, wyświetlacz, oprogramowanie&#10;&#10;Opis wygenerowany automatycznie"/>
+            <wp:cNvGraphicFramePr>
+              <a:graphicFrameLocks xmlns:a="http://schemas.openxmlformats.org/drawingml/2006/main" noChangeAspect="1"/>
+            </wp:cNvGraphicFramePr>
+            <a:graphic xmlns:a="http://schemas.openxmlformats.org/drawingml/2006/main">
+              <a:graphicData uri="http://schemas.openxmlformats.org/drawingml/2006/picture">
+                <pic:pic xmlns:pic="http://schemas.openxmlformats.org/drawingml/2006/picture">
+                  <pic:nvPicPr>
+                    <pic:cNvPr id="2020329944" name="Obraz 1" descr="Obraz zawierający tekst, zrzut ekranu, wyświetlacz, oprogramowanie&#10;&#10;Opis wygenerowany automatycznie"/>
+                    <pic:cNvPicPr/>
+                  </pic:nvPicPr>
+                  <pic:blipFill>
+                    <a:blip r:embed="rId9"/>
+                    <a:stretch>
+                      <a:fillRect/>
+                    </a:stretch>
+                  </pic:blipFill>
+                  <pic:spPr>
+                    <a:xfrm>
+                      <a:off x="0" y="0"/>
+                      <a:ext cx="2897963" cy="1471890"/>
+                    </a:xfrm>
+                    <a:prstGeom prst="rect">
+                      <a:avLst/>
+                    </a:prstGeom>
+                  </pic:spPr>
+                </pic:pic>
+              </a:graphicData>
+            </a:graphic>
+          </wp:inline>
+        </w:drawing>
+      </w:r>
+    </w:p>
+    <w:p>
+      <w:r>
+        <w:lastRenderedPageBreak/>
+        <w:drawing>
+          <wp:inline distT="0" distB="0" distL="0" distR="0" wp14:anchorId="788D09FD" wp14:editId="54161BDC">
+            <wp:extent cx="5760720" cy="6442075"/>
+            <wp:effectExtent l="0" t="0" r="0" b="0"/>
+            <wp:docPr id="362961445" name="Obraz 1" descr="Obraz zawierający tekst, elektronika, zrzut ekranu, oprogramowanie&#10;&#10;Opis wygenerowany automatycznie"/>
+            <wp:cNvGraphicFramePr>
+              <a:graphicFrameLocks xmlns:a="http://schemas.openxmlformats.org/drawingml/2006/main" noChangeAspect="1"/>
+            </wp:cNvGraphicFramePr>
+            <a:graphic xmlns:a="http://schemas.openxmlformats.org/drawingml/2006/main">
+              <a:graphicData uri="http://schemas.openxmlformats.org/drawingml/2006/picture">
+                <pic:pic xmlns:pic="http://schemas.openxmlformats.org/drawingml/2006/picture">
+                  <pic:nvPicPr>
+                    <pic:cNvPr id="362961445" name="Obraz 1" descr="Obraz zawierający tekst, elektronika, zrzut ekranu, oprogramowanie&#10;&#10;Opis wygenerowany automatycznie"/>
+                    <pic:cNvPicPr/>
+                  </pic:nvPicPr>
+                  <pic:blipFill>
+                    <a:blip r:embed="rId10"/>
+                    <a:stretch>
+                      <a:fillRect/>
+                    </a:stretch>
+                  </pic:blipFill>
+                  <pic:spPr>
+                    <a:xfrm>
+                      <a:off x="0" y="0"/>
+                      <a:ext cx="5760720" cy="6442075"/>
+                    </a:xfrm>
+                    <a:prstGeom prst="rect">
+                      <a:avLst/>
+                    </a:prstGeom>
+                  </pic:spPr>
+                </pic:pic>
+              </a:graphicData>
+            </a:graphic>
+          </wp:inline>
+        </w:drawing>
+      </w:r>
+    </w:p>
+    <w:p>
+      <w:r>
+        <w:drawing>
+          <wp:inline distT="0" distB="0" distL="0" distR="0" wp14:anchorId="4557D12B" wp14:editId="15B72D50">
+            <wp:extent cx="3366605" cy="2303813"/>
+            <wp:effectExtent l="0" t="0" r="5715" b="1270"/>
+            <wp:docPr id="1621695221" name="Obraz 1" descr="Obraz zawierający tekst, zrzut ekranu, wyświetlacz, oprogramowanie&#10;&#10;Opis wygenerowany automatycznie"/>
+            <wp:cNvGraphicFramePr>
+              <a:graphicFrameLocks xmlns:a="http://schemas.openxmlformats.org/drawingml/2006/main" noChangeAspect="1"/>
+            </wp:cNvGraphicFramePr>
+            <a:graphic xmlns:a="http://schemas.openxmlformats.org/drawingml/2006/main">
+              <a:graphicData uri="http://schemas.openxmlformats.org/drawingml/2006/picture">
+                <pic:pic xmlns:pic="http://schemas.openxmlformats.org/drawingml/2006/picture">
+                  <pic:nvPicPr>
+                    <pic:cNvPr id="1621695221" name="Obraz 1" descr="Obraz zawierający tekst, zrzut ekranu, wyświetlacz, oprogramowanie&#10;&#10;Opis wygenerowany automatycznie"/>
+                    <pic:cNvPicPr/>
+                  </pic:nvPicPr>
+                  <pic:blipFill>
+                    <a:blip r:embed="rId11"/>
+                    <a:stretch>
+                      <a:fillRect/>
+                    </a:stretch>
+                  </pic:blipFill>
+                  <pic:spPr>
+                    <a:xfrm>
+                      <a:off x="0" y="0"/>
+                      <a:ext cx="3390208" cy="2319965"/>
+                    </a:xfrm>
+                    <a:prstGeom prst="rect">
+                      <a:avLst/>
+                    </a:prstGeom>
+                  </pic:spPr>
+                </pic:pic>
+              </a:graphicData>
+            </a:graphic>
+          </wp:inline>
+        </w:drawing>
+      </w:r>
+    </w:p>
+    <w:p>
+      <w:r>
+        <w:lastRenderedPageBreak/>
+        <w:drawing>
+          <wp:inline distT="0" distB="0" distL="0" distR="0" wp14:anchorId="09B98430" wp14:editId="43466971">
+            <wp:extent cx="5760720" cy="6212840"/>
+            <wp:effectExtent l="0" t="0" r="0" b="0"/>
+            <wp:docPr id="588414809" name="Obraz 1" descr="Obraz zawierający tekst, zrzut ekranu, oprogramowanie, Czcionka&#10;&#10;Opis wygenerowany automatycznie"/>
+            <wp:cNvGraphicFramePr>
+              <a:graphicFrameLocks xmlns:a="http://schemas.openxmlformats.org/drawingml/2006/main" noChangeAspect="1"/>
+            </wp:cNvGraphicFramePr>
+            <a:graphic xmlns:a="http://schemas.openxmlformats.org/drawingml/2006/main">
+              <a:graphicData uri="http://schemas.openxmlformats.org/drawingml/2006/picture">
+                <pic:pic xmlns:pic="http://schemas.openxmlformats.org/drawingml/2006/picture">
+                  <pic:nvPicPr>
+                    <pic:cNvPr id="588414809" name="Obraz 1" descr="Obraz zawierający tekst, zrzut ekranu, oprogramowanie, Czcionka&#10;&#10;Opis wygenerowany automatycznie"/>
+                    <pic:cNvPicPr/>
+                  </pic:nvPicPr>
+                  <pic:blipFill>
+                    <a:blip r:embed="rId12"/>
+                    <a:stretch>
+                      <a:fillRect/>
+                    </a:stretch>
+                  </pic:blipFill>
+                  <pic:spPr>
+                    <a:xfrm>
+                      <a:off x="0" y="0"/>
+                      <a:ext cx="5760720" cy="6212840"/>
+                    </a:xfrm>
+                    <a:prstGeom prst="rect">
+                      <a:avLst/>
+                    </a:prstGeom>
+                  </pic:spPr>
+                </pic:pic>
+              </a:graphicData>
+            </a:graphic>
+          </wp:inline>
+        </w:drawing>
+      </w:r>
+    </w:p>
+    <w:p>
+      <w:r>
+        <w:drawing>
+          <wp:inline distT="0" distB="0" distL="0" distR="0" wp14:anchorId="6821FC29" wp14:editId="19928663">
+            <wp:extent cx="4381996" cy="2434442"/>
+            <wp:effectExtent l="0" t="0" r="0" b="4445"/>
+            <wp:docPr id="1264384041" name="Obraz 1" descr="Obraz zawierający tekst, zrzut ekranu, Czcionka&#10;&#10;Opis wygenerowany automatycznie"/>
+            <wp:cNvGraphicFramePr>
+              <a:graphicFrameLocks xmlns:a="http://schemas.openxmlformats.org/drawingml/2006/main" noChangeAspect="1"/>
+            </wp:cNvGraphicFramePr>
+            <a:graphic xmlns:a="http://schemas.openxmlformats.org/drawingml/2006/main">
+              <a:graphicData uri="http://schemas.openxmlformats.org/drawingml/2006/picture">
+                <pic:pic xmlns:pic="http://schemas.openxmlformats.org/drawingml/2006/picture">
+                  <pic:nvPicPr>
+                    <pic:cNvPr id="1264384041" name="Obraz 1" descr="Obraz zawierający tekst, zrzut ekranu, Czcionka&#10;&#10;Opis wygenerowany automatycznie"/>
+                    <pic:cNvPicPr/>
+                  </pic:nvPicPr>
+                  <pic:blipFill>
+                    <a:blip r:embed="rId13"/>
+                    <a:stretch>
+                      <a:fillRect/>
+                    </a:stretch>
+                  </pic:blipFill>
+                  <pic:spPr>
+                    <a:xfrm>
+                      <a:off x="0" y="0"/>
+                      <a:ext cx="4412680" cy="2451488"/>
+                    </a:xfrm>
+                    <a:prstGeom prst="rect">
+                      <a:avLst/>
+                    </a:prstGeom>
+                  </pic:spPr>
+                </pic:pic>
+              </a:graphicData>
+            </a:graphic>
+          </wp:inline>
+        </w:drawing>
+      </w:r>
+    </w:p>
+    <w:p>
+      <w:r>
+        <w:lastRenderedPageBreak/>
+        <w:drawing>
+          <wp:inline distT="0" distB="0" distL="0" distR="0" wp14:anchorId="2527B7EB" wp14:editId="29D8D709">
+            <wp:extent cx="5760720" cy="3104515"/>
+            <wp:effectExtent l="0" t="0" r="0" b="635"/>
+            <wp:docPr id="86772133" name="Obraz 1" descr="Obraz zawierający tekst, zrzut ekranu, Czcionka, oprogramowanie&#10;&#10;Opis wygenerowany automatycznie"/>
+            <wp:cNvGraphicFramePr>
+              <a:graphicFrameLocks xmlns:a="http://schemas.openxmlformats.org/drawingml/2006/main" noChangeAspect="1"/>
+            </wp:cNvGraphicFramePr>
+            <a:graphic xmlns:a="http://schemas.openxmlformats.org/drawingml/2006/main">
+              <a:graphicData uri="http://schemas.openxmlformats.org/drawingml/2006/picture">
+                <pic:pic xmlns:pic="http://schemas.openxmlformats.org/drawingml/2006/picture">
+                  <pic:nvPicPr>
+                    <pic:cNvPr id="86772133" name="Obraz 1" descr="Obraz zawierający tekst, zrzut ekranu, Czcionka, oprogramowanie&#10;&#10;Opis wygenerowany automatycznie"/>
+                    <pic:cNvPicPr/>
+                  </pic:nvPicPr>
+                  <pic:blipFill>
+                    <a:blip r:embed="rId14"/>
+                    <a:stretch>
+                      <a:fillRect/>
+                    </a:stretch>
+                  </pic:blipFill>
+                  <pic:spPr>
+                    <a:xfrm>
+                      <a:off x="0" y="0"/>
+                      <a:ext cx="5760720" cy="3104515"/>
+                    </a:xfrm>
+                    <a:prstGeom prst="rect">
+                      <a:avLst/>
+                    </a:prstGeom>
+                  </pic:spPr>
+                </pic:pic>
+              </a:graphicData>
+            </a:graphic>
+          </wp:inline>
+        </w:drawing>
+      </w:r>
+    </w:p>
+    <w:p>
+      <w:r>
+        <w:drawing>
+          <wp:inline distT="0" distB="0" distL="0" distR="0" wp14:anchorId="42D12FBB" wp14:editId="3F9B75D8">
+            <wp:extent cx="3598223" cy="2063267"/>
+            <wp:effectExtent l="0" t="0" r="2540" b="0"/>
+            <wp:docPr id="1899116848" name="Obraz 1" descr="Obraz zawierający tekst, zrzut ekranu, wyświetlacz, oprogramowanie&#10;&#10;Opis wygenerowany automatycznie"/>
+            <wp:cNvGraphicFramePr>
+              <a:graphicFrameLocks xmlns:a="http://schemas.openxmlformats.org/drawingml/2006/main" noChangeAspect="1"/>
+            </wp:cNvGraphicFramePr>
+            <a:graphic xmlns:a="http://schemas.openxmlformats.org/drawingml/2006/main">
+              <a:graphicData uri="http://schemas.openxmlformats.org/drawingml/2006/picture">
+                <pic:pic xmlns:pic="http://schemas.openxmlformats.org/drawingml/2006/picture">
+                  <pic:nvPicPr>
+                    <pic:cNvPr id="1899116848" name="Obraz 1" descr="Obraz zawierający tekst, zrzut ekranu, wyświetlacz, oprogramowanie&#10;&#10;Opis wygenerowany automatycznie"/>
+                    <pic:cNvPicPr/>
+                  </pic:nvPicPr>
+                  <pic:blipFill>
+                    <a:blip r:embed="rId15"/>
+                    <a:stretch>
+                      <a:fillRect/>
+                    </a:stretch>
+                  </pic:blipFill>
+                  <pic:spPr>
+                    <a:xfrm>
+                      <a:off x="0" y="0"/>
+                      <a:ext cx="3603712" cy="2066415"/>
+                    </a:xfrm>
+                    <a:prstGeom prst="rect">
+                      <a:avLst/>
+                    </a:prstGeom>
+                  </pic:spPr>
+                </pic:pic>
+              </a:graphicData>
+            </a:graphic>
+          </wp:inline>
+        </w:drawing>
+      </w:r>
+    </w:p>
+    <w:p>
+      <w:r>
+        <w:drawing>
+          <wp:inline distT="0" distB="0" distL="0" distR="0" wp14:anchorId="550BF8E5" wp14:editId="39070927">
+            <wp:extent cx="5760720" cy="2635885"/>
+            <wp:effectExtent l="0" t="0" r="0" b="0"/>
+            <wp:docPr id="537475369" name="Obraz 1" descr="Obraz zawierający tekst, zrzut ekranu, oprogramowanie, Oprogramowanie multimedialne&#10;&#10;Opis wygenerowany automatycznie"/>
+            <wp:cNvGraphicFramePr>
+              <a:graphicFrameLocks xmlns:a="http://schemas.openxmlformats.org/drawingml/2006/main" noChangeAspect="1"/>
+            </wp:cNvGraphicFramePr>
+            <a:graphic xmlns:a="http://schemas.openxmlformats.org/drawingml/2006/main">
+              <a:graphicData uri="http://schemas.openxmlformats.org/drawingml/2006/picture">
+                <pic:pic xmlns:pic="http://schemas.openxmlformats.org/drawingml/2006/picture">
+                  <pic:nvPicPr>
+                    <pic:cNvPr id="537475369" name="Obraz 1" descr="Obraz zawierający tekst, zrzut ekranu, oprogramowanie, Oprogramowanie multimedialne&#10;&#10;Opis wygenerowany automatycznie"/>
+                    <pic:cNvPicPr/>
+                  </pic:nvPicPr>
+                  <pic:blipFill>
+                    <a:blip r:embed="rId16"/>
+                    <a:stretch>
+                      <a:fillRect/>
+                    </a:stretch>
+                  </pic:blipFill>
+                  <pic:spPr>
+                    <a:xfrm>
+                      <a:off x="0" y="0"/>
+                      <a:ext cx="5760720" cy="2635885"/>
+                    </a:xfrm>
+                    <a:prstGeom prst="rect">
+                      <a:avLst/>
+                    </a:prstGeom>
+                  </pic:spPr>
+                </pic:pic>
+              </a:graphicData>
+            </a:graphic>
+          </wp:inline>
+        </w:drawing>
+      </w:r>
+    </w:p>
+    <w:p>
+      <w:r>
+        <w:lastRenderedPageBreak/>
+        <w:drawing>
+          <wp:inline distT="0" distB="0" distL="0" distR="0" wp14:anchorId="469C40B4" wp14:editId="736B0404">
+            <wp:extent cx="5468113" cy="2286319"/>
+            <wp:effectExtent l="0" t="0" r="0" b="0"/>
+            <wp:docPr id="809226892" name="Obraz 1" descr="Obraz zawierający tekst, zrzut ekranu, wyświetlacz, oprogramowanie&#10;&#10;Opis wygenerowany automatycznie"/>
+            <wp:cNvGraphicFramePr>
+              <a:graphicFrameLocks xmlns:a="http://schemas.openxmlformats.org/drawingml/2006/main" noChangeAspect="1"/>
+            </wp:cNvGraphicFramePr>
+            <a:graphic xmlns:a="http://schemas.openxmlformats.org/drawingml/2006/main">
+              <a:graphicData uri="http://schemas.openxmlformats.org/drawingml/2006/picture">
+                <pic:pic xmlns:pic="http://schemas.openxmlformats.org/drawingml/2006/picture">
+                  <pic:nvPicPr>
+                    <pic:cNvPr id="809226892" name="Obraz 1" descr="Obraz zawierający tekst, zrzut ekranu, wyświetlacz, oprogramowanie&#10;&#10;Opis wygenerowany automatycznie"/>
+                    <pic:cNvPicPr/>
+                  </pic:nvPicPr>
+                  <pic:blipFill>
+                    <a:blip r:embed="rId17"/>
+                    <a:stretch>
+                      <a:fillRect/>
+                    </a:stretch>
+                  </pic:blipFill>
+                  <pic:spPr>
+                    <a:xfrm>
+                      <a:off x="0" y="0"/>
+                      <a:ext cx="5468113" cy="2286319"/>
+                    </a:xfrm>
+                    <a:prstGeom prst="rect">
+                      <a:avLst/>
+                    </a:prstGeom>
+                  </pic:spPr>
+                </pic:pic>
+              </a:graphicData>
+            </a:graphic>
+          </wp:inline>
+        </w:drawing>
+      </w:r>
+    </w:p>
+    <w:p/>
     <w:sectPr>
       <w:pgSz w:w="11906" w:h="16838"/>
       <w:pgMar w:top="1417" w:right="1417" w:bottom="1417" w:left="1417" w:header="708" w:footer="708" w:gutter="0"/>

</xml_diff>

<commit_message>
Println, Sprintln, If else If construction
</commit_message>
<xml_diff>
--- a/GO-Cheat-Sheet-Word.docx
+++ b/GO-Cheat-Sheet-Word.docx
@@ -12,118 +12,32 @@
         <w:rPr>
           <w:lang w:val="pl-PL"/>
         </w:rPr>
-        <w:t xml:space="preserve">Różnica pomiędzy </w:t>
-      </w:r>
-      <w:proofErr w:type="spellStart"/>
+        <w:t xml:space="preserve">Różnica pomiędzy complied I </w:t>
+      </w:r>
       <w:r>
         <w:rPr>
           <w:lang w:val="pl-PL"/>
         </w:rPr>
-        <w:t>complied</w:t>
-      </w:r>
-      <w:proofErr w:type="spellEnd"/>
+        <w:t xml:space="preserve">interpreter jest taka, że za każdym razem kiedy np. uruchamiamy kod pythona, jest on interpreted przez </w:t>
+      </w:r>
       <w:r>
         <w:rPr>
           <w:lang w:val="pl-PL"/>
         </w:rPr>
-        <w:t xml:space="preserve"> I </w:t>
+        <w:t>interpretatora python</w:t>
       </w:r>
       <w:r>
         <w:rPr>
           <w:lang w:val="pl-PL"/>
         </w:rPr>
-        <w:t xml:space="preserve">interpreter jest taka, że za każdym razem kiedy np. uruchamiamy kod </w:t>
-      </w:r>
-      <w:proofErr w:type="spellStart"/>
+        <w:t xml:space="preserve"> na kod maszynowy. W przypadku jezyka GO, wystarczy, że przepuścimy go przez compliera aby mieć kod maszynowy, który możemy wykorzystać wszędzie, bez potrzeby posiadania oryginalnego kodu lub zainstalowanego interpretatora</w:t>
+      </w:r>
       <w:r>
         <w:rPr>
           <w:lang w:val="pl-PL"/>
         </w:rPr>
-        <w:t>pythona</w:t>
-      </w:r>
-      <w:proofErr w:type="spellEnd"/>
-      <w:r>
-        <w:rPr>
-          <w:lang w:val="pl-PL"/>
-        </w:rPr>
-        <w:t xml:space="preserve">, jest on </w:t>
-      </w:r>
-      <w:proofErr w:type="spellStart"/>
-      <w:r>
-        <w:rPr>
-          <w:lang w:val="pl-PL"/>
-        </w:rPr>
-        <w:t>interpreted</w:t>
-      </w:r>
-      <w:proofErr w:type="spellEnd"/>
-      <w:r>
-        <w:rPr>
-          <w:lang w:val="pl-PL"/>
-        </w:rPr>
-        <w:t xml:space="preserve"> przez </w:t>
-      </w:r>
-      <w:r>
-        <w:rPr>
-          <w:lang w:val="pl-PL"/>
-        </w:rPr>
-        <w:t xml:space="preserve">interpretatora </w:t>
-      </w:r>
-      <w:proofErr w:type="spellStart"/>
-      <w:r>
-        <w:rPr>
-          <w:lang w:val="pl-PL"/>
-        </w:rPr>
-        <w:t>python</w:t>
-      </w:r>
-      <w:proofErr w:type="spellEnd"/>
-      <w:r>
-        <w:rPr>
-          <w:lang w:val="pl-PL"/>
-        </w:rPr>
-        <w:t xml:space="preserve"> na kod maszynowy. W przypadku </w:t>
-      </w:r>
-      <w:proofErr w:type="spellStart"/>
-      <w:r>
-        <w:rPr>
-          <w:lang w:val="pl-PL"/>
-        </w:rPr>
-        <w:t>jezyka</w:t>
-      </w:r>
-      <w:proofErr w:type="spellEnd"/>
-      <w:r>
-        <w:rPr>
-          <w:lang w:val="pl-PL"/>
-        </w:rPr>
-        <w:t xml:space="preserve"> GO, wystarczy, że przepuścimy go przez </w:t>
-      </w:r>
-      <w:proofErr w:type="spellStart"/>
-      <w:r>
-        <w:rPr>
-          <w:lang w:val="pl-PL"/>
-        </w:rPr>
-        <w:t>compliera</w:t>
-      </w:r>
-      <w:proofErr w:type="spellEnd"/>
-      <w:r>
-        <w:rPr>
-          <w:lang w:val="pl-PL"/>
-        </w:rPr>
-        <w:t xml:space="preserve"> aby mieć kod maszynowy, który możemy wykorzystać wszędzie, bez potrzeby posiadania oryginalnego kodu lub zainstalowanego interpretatora</w:t>
-      </w:r>
-      <w:r>
-        <w:rPr>
-          <w:lang w:val="pl-PL"/>
-        </w:rPr>
-        <w:t xml:space="preserve"> </w:t>
-      </w:r>
-      <w:proofErr w:type="spellStart"/>
-      <w:r>
-        <w:rPr>
-          <w:lang w:val="pl-PL"/>
-        </w:rPr>
-        <w:t>python</w:t>
-      </w:r>
-      <w:proofErr w:type="spellEnd"/>
+        <w:t xml:space="preserve"> python</w:t>
+      </w:r>
       <w:r>
         <w:rPr>
           <w:lang w:val="pl-PL"/>
@@ -308,9 +222,9 @@
         </w:rPr>
         <w:lastRenderedPageBreak/>
         <w:drawing>
-          <wp:inline distT="0" distB="0" distL="0" distR="0" wp14:anchorId="4D06FA5C" wp14:editId="4C273D81">
-            <wp:extent cx="5760720" cy="2420620"/>
-            <wp:effectExtent l="0" t="0" r="0" b="0"/>
+          <wp:inline distT="0" distB="0" distL="0" distR="0" wp14:anchorId="4D06FA5C" wp14:editId="01FB222D">
+            <wp:extent cx="6068077" cy="2549769"/>
+            <wp:effectExtent l="0" t="0" r="8890" b="3175"/>
             <wp:docPr id="409284805" name="Obraz 1" descr="Obraz zawierający tekst, zrzut ekranu, Czcionka&#10;&#10;Opis wygenerowany automatycznie"/>
             <wp:cNvGraphicFramePr>
               <a:graphicFrameLocks xmlns:a="http://schemas.openxmlformats.org/drawingml/2006/main" noChangeAspect="1"/>
@@ -331,7 +245,7 @@
                   <pic:spPr>
                     <a:xfrm>
                       <a:off x="0" y="0"/>
-                      <a:ext cx="5760720" cy="2420620"/>
+                      <a:ext cx="6109707" cy="2567262"/>
                     </a:xfrm>
                     <a:prstGeom prst="rect">
                       <a:avLst/>
@@ -350,9 +264,9 @@
           <w:noProof/>
         </w:rPr>
         <w:drawing>
-          <wp:inline distT="0" distB="0" distL="0" distR="0" wp14:anchorId="4F4A8458" wp14:editId="79AD6101">
-            <wp:extent cx="2891641" cy="1468679"/>
-            <wp:effectExtent l="0" t="0" r="4445" b="0"/>
+          <wp:inline distT="0" distB="0" distL="0" distR="0" wp14:anchorId="4F4A8458" wp14:editId="6B2D5D7F">
+            <wp:extent cx="6243473" cy="3171092"/>
+            <wp:effectExtent l="0" t="0" r="5080" b="0"/>
             <wp:docPr id="2020329944" name="Obraz 1" descr="Obraz zawierający tekst, zrzut ekranu, wyświetlacz, oprogramowanie&#10;&#10;Opis wygenerowany automatycznie"/>
             <wp:cNvGraphicFramePr>
               <a:graphicFrameLocks xmlns:a="http://schemas.openxmlformats.org/drawingml/2006/main" noChangeAspect="1"/>
@@ -373,7 +287,7 @@
                   <pic:spPr>
                     <a:xfrm>
                       <a:off x="0" y="0"/>
-                      <a:ext cx="2897963" cy="1471890"/>
+                      <a:ext cx="6270254" cy="3184694"/>
                     </a:xfrm>
                     <a:prstGeom prst="rect">
                       <a:avLst/>
@@ -726,8 +640,441 @@
         </w:drawing>
       </w:r>
     </w:p>
+    <w:p>
+      <w:r>
+        <w:rPr>
+          <w:noProof/>
+        </w:rPr>
+        <w:drawing>
+          <wp:inline distT="0" distB="0" distL="0" distR="0" wp14:anchorId="4FE57924" wp14:editId="5A54E1DC">
+            <wp:extent cx="5445369" cy="4065419"/>
+            <wp:effectExtent l="0" t="0" r="3175" b="0"/>
+            <wp:docPr id="1104567917" name="Picture 1" descr="A screenshot of a computer&#10;&#10;Description automatically generated"/>
+            <wp:cNvGraphicFramePr>
+              <a:graphicFrameLocks xmlns:a="http://schemas.openxmlformats.org/drawingml/2006/main" noChangeAspect="1"/>
+            </wp:cNvGraphicFramePr>
+            <a:graphic xmlns:a="http://schemas.openxmlformats.org/drawingml/2006/main">
+              <a:graphicData uri="http://schemas.openxmlformats.org/drawingml/2006/picture">
+                <pic:pic xmlns:pic="http://schemas.openxmlformats.org/drawingml/2006/picture">
+                  <pic:nvPicPr>
+                    <pic:cNvPr id="1104567917" name="Picture 1" descr="A screenshot of a computer&#10;&#10;Description automatically generated"/>
+                    <pic:cNvPicPr/>
+                  </pic:nvPicPr>
+                  <pic:blipFill>
+                    <a:blip r:embed="rId18"/>
+                    <a:stretch>
+                      <a:fillRect/>
+                    </a:stretch>
+                  </pic:blipFill>
+                  <pic:spPr>
+                    <a:xfrm>
+                      <a:off x="0" y="0"/>
+                      <a:ext cx="5448070" cy="4067436"/>
+                    </a:xfrm>
+                    <a:prstGeom prst="rect">
+                      <a:avLst/>
+                    </a:prstGeom>
+                  </pic:spPr>
+                </pic:pic>
+              </a:graphicData>
+            </a:graphic>
+          </wp:inline>
+        </w:drawing>
+      </w:r>
+    </w:p>
+    <w:p>
+      <w:r>
+        <w:rPr>
+          <w:noProof/>
+        </w:rPr>
+        <w:drawing>
+          <wp:inline distT="0" distB="0" distL="0" distR="0" wp14:anchorId="302FC4C8" wp14:editId="0BEB2617">
+            <wp:extent cx="4888523" cy="2148801"/>
+            <wp:effectExtent l="0" t="0" r="7620" b="4445"/>
+            <wp:docPr id="1535662532" name="Picture 1" descr="A screen shot of a computer program&#10;&#10;Description automatically generated"/>
+            <wp:cNvGraphicFramePr>
+              <a:graphicFrameLocks xmlns:a="http://schemas.openxmlformats.org/drawingml/2006/main" noChangeAspect="1"/>
+            </wp:cNvGraphicFramePr>
+            <a:graphic xmlns:a="http://schemas.openxmlformats.org/drawingml/2006/main">
+              <a:graphicData uri="http://schemas.openxmlformats.org/drawingml/2006/picture">
+                <pic:pic xmlns:pic="http://schemas.openxmlformats.org/drawingml/2006/picture">
+                  <pic:nvPicPr>
+                    <pic:cNvPr id="1535662532" name="Picture 1" descr="A screen shot of a computer program&#10;&#10;Description automatically generated"/>
+                    <pic:cNvPicPr/>
+                  </pic:nvPicPr>
+                  <pic:blipFill>
+                    <a:blip r:embed="rId19"/>
+                    <a:stretch>
+                      <a:fillRect/>
+                    </a:stretch>
+                  </pic:blipFill>
+                  <pic:spPr>
+                    <a:xfrm>
+                      <a:off x="0" y="0"/>
+                      <a:ext cx="4891698" cy="2150196"/>
+                    </a:xfrm>
+                    <a:prstGeom prst="rect">
+                      <a:avLst/>
+                    </a:prstGeom>
+                  </pic:spPr>
+                </pic:pic>
+              </a:graphicData>
+            </a:graphic>
+          </wp:inline>
+        </w:drawing>
+      </w:r>
+    </w:p>
+    <w:p>
+      <w:r>
+        <w:rPr>
+          <w:noProof/>
+        </w:rPr>
+        <w:lastRenderedPageBreak/>
+        <w:drawing>
+          <wp:inline distT="0" distB="0" distL="0" distR="0" wp14:anchorId="21F93BB0" wp14:editId="44A1DF99">
+            <wp:extent cx="5760720" cy="5024120"/>
+            <wp:effectExtent l="0" t="0" r="0" b="5080"/>
+            <wp:docPr id="461480695" name="Picture 1" descr="A screenshot of a computer program&#10;&#10;Description automatically generated"/>
+            <wp:cNvGraphicFramePr>
+              <a:graphicFrameLocks xmlns:a="http://schemas.openxmlformats.org/drawingml/2006/main" noChangeAspect="1"/>
+            </wp:cNvGraphicFramePr>
+            <a:graphic xmlns:a="http://schemas.openxmlformats.org/drawingml/2006/main">
+              <a:graphicData uri="http://schemas.openxmlformats.org/drawingml/2006/picture">
+                <pic:pic xmlns:pic="http://schemas.openxmlformats.org/drawingml/2006/picture">
+                  <pic:nvPicPr>
+                    <pic:cNvPr id="461480695" name="Picture 1" descr="A screenshot of a computer program&#10;&#10;Description automatically generated"/>
+                    <pic:cNvPicPr/>
+                  </pic:nvPicPr>
+                  <pic:blipFill>
+                    <a:blip r:embed="rId20"/>
+                    <a:stretch>
+                      <a:fillRect/>
+                    </a:stretch>
+                  </pic:blipFill>
+                  <pic:spPr>
+                    <a:xfrm>
+                      <a:off x="0" y="0"/>
+                      <a:ext cx="5760720" cy="5024120"/>
+                    </a:xfrm>
+                    <a:prstGeom prst="rect">
+                      <a:avLst/>
+                    </a:prstGeom>
+                  </pic:spPr>
+                </pic:pic>
+              </a:graphicData>
+            </a:graphic>
+          </wp:inline>
+        </w:drawing>
+      </w:r>
+    </w:p>
+    <w:p>
+      <w:r>
+        <w:rPr>
+          <w:noProof/>
+        </w:rPr>
+        <w:drawing>
+          <wp:inline distT="0" distB="0" distL="0" distR="0" wp14:anchorId="5B96C3DE" wp14:editId="722C8347">
+            <wp:extent cx="5760720" cy="2675890"/>
+            <wp:effectExtent l="0" t="0" r="0" b="0"/>
+            <wp:docPr id="2077057769" name="Picture 1" descr="A screenshot of a computer&#10;&#10;Description automatically generated"/>
+            <wp:cNvGraphicFramePr>
+              <a:graphicFrameLocks xmlns:a="http://schemas.openxmlformats.org/drawingml/2006/main" noChangeAspect="1"/>
+            </wp:cNvGraphicFramePr>
+            <a:graphic xmlns:a="http://schemas.openxmlformats.org/drawingml/2006/main">
+              <a:graphicData uri="http://schemas.openxmlformats.org/drawingml/2006/picture">
+                <pic:pic xmlns:pic="http://schemas.openxmlformats.org/drawingml/2006/picture">
+                  <pic:nvPicPr>
+                    <pic:cNvPr id="2077057769" name="Picture 1" descr="A screenshot of a computer&#10;&#10;Description automatically generated"/>
+                    <pic:cNvPicPr/>
+                  </pic:nvPicPr>
+                  <pic:blipFill>
+                    <a:blip r:embed="rId21"/>
+                    <a:stretch>
+                      <a:fillRect/>
+                    </a:stretch>
+                  </pic:blipFill>
+                  <pic:spPr>
+                    <a:xfrm>
+                      <a:off x="0" y="0"/>
+                      <a:ext cx="5760720" cy="2675890"/>
+                    </a:xfrm>
+                    <a:prstGeom prst="rect">
+                      <a:avLst/>
+                    </a:prstGeom>
+                  </pic:spPr>
+                </pic:pic>
+              </a:graphicData>
+            </a:graphic>
+          </wp:inline>
+        </w:drawing>
+      </w:r>
+    </w:p>
+    <w:p>
+      <w:r>
+        <w:rPr>
+          <w:noProof/>
+        </w:rPr>
+        <w:lastRenderedPageBreak/>
+        <w:drawing>
+          <wp:inline distT="0" distB="0" distL="0" distR="0" wp14:anchorId="03F261F6" wp14:editId="3B6B5DED">
+            <wp:extent cx="5760720" cy="3011805"/>
+            <wp:effectExtent l="0" t="0" r="0" b="0"/>
+            <wp:docPr id="1859078136" name="Picture 1" descr="A screenshot of a computer&#10;&#10;Description automatically generated"/>
+            <wp:cNvGraphicFramePr>
+              <a:graphicFrameLocks xmlns:a="http://schemas.openxmlformats.org/drawingml/2006/main" noChangeAspect="1"/>
+            </wp:cNvGraphicFramePr>
+            <a:graphic xmlns:a="http://schemas.openxmlformats.org/drawingml/2006/main">
+              <a:graphicData uri="http://schemas.openxmlformats.org/drawingml/2006/picture">
+                <pic:pic xmlns:pic="http://schemas.openxmlformats.org/drawingml/2006/picture">
+                  <pic:nvPicPr>
+                    <pic:cNvPr id="1859078136" name="Picture 1" descr="A screenshot of a computer&#10;&#10;Description automatically generated"/>
+                    <pic:cNvPicPr/>
+                  </pic:nvPicPr>
+                  <pic:blipFill>
+                    <a:blip r:embed="rId22"/>
+                    <a:stretch>
+                      <a:fillRect/>
+                    </a:stretch>
+                  </pic:blipFill>
+                  <pic:spPr>
+                    <a:xfrm>
+                      <a:off x="0" y="0"/>
+                      <a:ext cx="5760720" cy="3011805"/>
+                    </a:xfrm>
+                    <a:prstGeom prst="rect">
+                      <a:avLst/>
+                    </a:prstGeom>
+                  </pic:spPr>
+                </pic:pic>
+              </a:graphicData>
+            </a:graphic>
+          </wp:inline>
+        </w:drawing>
+      </w:r>
+    </w:p>
+    <w:p>
+      <w:pPr>
+        <w:rPr>
+          <w:noProof/>
+        </w:rPr>
+      </w:pPr>
+    </w:p>
+    <w:p>
+      <w:r>
+        <w:rPr>
+          <w:noProof/>
+        </w:rPr>
+        <w:drawing>
+          <wp:inline distT="0" distB="0" distL="0" distR="0" wp14:anchorId="37576389" wp14:editId="45BE5721">
+            <wp:extent cx="4032738" cy="2048760"/>
+            <wp:effectExtent l="0" t="0" r="6350" b="8890"/>
+            <wp:docPr id="1123807604" name="Picture 1" descr="A screen shot of a computer program&#10;&#10;Description automatically generated"/>
+            <wp:cNvGraphicFramePr>
+              <a:graphicFrameLocks xmlns:a="http://schemas.openxmlformats.org/drawingml/2006/main" noChangeAspect="1"/>
+            </wp:cNvGraphicFramePr>
+            <a:graphic xmlns:a="http://schemas.openxmlformats.org/drawingml/2006/main">
+              <a:graphicData uri="http://schemas.openxmlformats.org/drawingml/2006/picture">
+                <pic:pic xmlns:pic="http://schemas.openxmlformats.org/drawingml/2006/picture">
+                  <pic:nvPicPr>
+                    <pic:cNvPr id="1123807604" name="Picture 1" descr="A screen shot of a computer program&#10;&#10;Description automatically generated"/>
+                    <pic:cNvPicPr/>
+                  </pic:nvPicPr>
+                  <pic:blipFill>
+                    <a:blip r:embed="rId23"/>
+                    <a:stretch>
+                      <a:fillRect/>
+                    </a:stretch>
+                  </pic:blipFill>
+                  <pic:spPr>
+                    <a:xfrm>
+                      <a:off x="0" y="0"/>
+                      <a:ext cx="4035303" cy="2050063"/>
+                    </a:xfrm>
+                    <a:prstGeom prst="rect">
+                      <a:avLst/>
+                    </a:prstGeom>
+                  </pic:spPr>
+                </pic:pic>
+              </a:graphicData>
+            </a:graphic>
+          </wp:inline>
+        </w:drawing>
+      </w:r>
+    </w:p>
     <w:p/>
     <w:p/>
+    <w:p>
+      <w:r>
+        <w:rPr>
+          <w:noProof/>
+        </w:rPr>
+        <w:lastRenderedPageBreak/>
+        <w:drawing>
+          <wp:inline distT="0" distB="0" distL="0" distR="0" wp14:anchorId="7E5D2D0E" wp14:editId="2013325E">
+            <wp:extent cx="5760720" cy="5753735"/>
+            <wp:effectExtent l="0" t="0" r="0" b="0"/>
+            <wp:docPr id="1523726788" name="Picture 1" descr="A screenshot of a computer program&#10;&#10;Description automatically generated"/>
+            <wp:cNvGraphicFramePr>
+              <a:graphicFrameLocks xmlns:a="http://schemas.openxmlformats.org/drawingml/2006/main" noChangeAspect="1"/>
+            </wp:cNvGraphicFramePr>
+            <a:graphic xmlns:a="http://schemas.openxmlformats.org/drawingml/2006/main">
+              <a:graphicData uri="http://schemas.openxmlformats.org/drawingml/2006/picture">
+                <pic:pic xmlns:pic="http://schemas.openxmlformats.org/drawingml/2006/picture">
+                  <pic:nvPicPr>
+                    <pic:cNvPr id="1523726788" name="Picture 1" descr="A screenshot of a computer program&#10;&#10;Description automatically generated"/>
+                    <pic:cNvPicPr/>
+                  </pic:nvPicPr>
+                  <pic:blipFill>
+                    <a:blip r:embed="rId24"/>
+                    <a:stretch>
+                      <a:fillRect/>
+                    </a:stretch>
+                  </pic:blipFill>
+                  <pic:spPr>
+                    <a:xfrm>
+                      <a:off x="0" y="0"/>
+                      <a:ext cx="5760720" cy="5753735"/>
+                    </a:xfrm>
+                    <a:prstGeom prst="rect">
+                      <a:avLst/>
+                    </a:prstGeom>
+                  </pic:spPr>
+                </pic:pic>
+              </a:graphicData>
+            </a:graphic>
+          </wp:inline>
+        </w:drawing>
+      </w:r>
+    </w:p>
+    <w:p>
+      <w:r>
+        <w:rPr>
+          <w:noProof/>
+        </w:rPr>
+        <w:drawing>
+          <wp:inline distT="0" distB="0" distL="0" distR="0" wp14:anchorId="27B0BECD" wp14:editId="34244209">
+            <wp:extent cx="5427785" cy="2458896"/>
+            <wp:effectExtent l="0" t="0" r="1905" b="0"/>
+            <wp:docPr id="485448379" name="Picture 1" descr="A screenshot of a computer program&#10;&#10;Description automatically generated"/>
+            <wp:cNvGraphicFramePr>
+              <a:graphicFrameLocks xmlns:a="http://schemas.openxmlformats.org/drawingml/2006/main" noChangeAspect="1"/>
+            </wp:cNvGraphicFramePr>
+            <a:graphic xmlns:a="http://schemas.openxmlformats.org/drawingml/2006/main">
+              <a:graphicData uri="http://schemas.openxmlformats.org/drawingml/2006/picture">
+                <pic:pic xmlns:pic="http://schemas.openxmlformats.org/drawingml/2006/picture">
+                  <pic:nvPicPr>
+                    <pic:cNvPr id="485448379" name="Picture 1" descr="A screenshot of a computer program&#10;&#10;Description automatically generated"/>
+                    <pic:cNvPicPr/>
+                  </pic:nvPicPr>
+                  <pic:blipFill>
+                    <a:blip r:embed="rId25"/>
+                    <a:stretch>
+                      <a:fillRect/>
+                    </a:stretch>
+                  </pic:blipFill>
+                  <pic:spPr>
+                    <a:xfrm>
+                      <a:off x="0" y="0"/>
+                      <a:ext cx="5429864" cy="2459838"/>
+                    </a:xfrm>
+                    <a:prstGeom prst="rect">
+                      <a:avLst/>
+                    </a:prstGeom>
+                  </pic:spPr>
+                </pic:pic>
+              </a:graphicData>
+            </a:graphic>
+          </wp:inline>
+        </w:drawing>
+      </w:r>
+    </w:p>
+    <w:p/>
+    <w:p>
+      <w:r>
+        <w:rPr>
+          <w:noProof/>
+        </w:rPr>
+        <w:lastRenderedPageBreak/>
+        <w:drawing>
+          <wp:inline distT="0" distB="0" distL="0" distR="0" wp14:anchorId="179434C2" wp14:editId="60FE1ACD">
+            <wp:extent cx="5760720" cy="5183505"/>
+            <wp:effectExtent l="0" t="0" r="0" b="0"/>
+            <wp:docPr id="2045452011" name="Picture 1" descr="A screenshot of a computer program&#10;&#10;Description automatically generated"/>
+            <wp:cNvGraphicFramePr>
+              <a:graphicFrameLocks xmlns:a="http://schemas.openxmlformats.org/drawingml/2006/main" noChangeAspect="1"/>
+            </wp:cNvGraphicFramePr>
+            <a:graphic xmlns:a="http://schemas.openxmlformats.org/drawingml/2006/main">
+              <a:graphicData uri="http://schemas.openxmlformats.org/drawingml/2006/picture">
+                <pic:pic xmlns:pic="http://schemas.openxmlformats.org/drawingml/2006/picture">
+                  <pic:nvPicPr>
+                    <pic:cNvPr id="2045452011" name="Picture 1" descr="A screenshot of a computer program&#10;&#10;Description automatically generated"/>
+                    <pic:cNvPicPr/>
+                  </pic:nvPicPr>
+                  <pic:blipFill>
+                    <a:blip r:embed="rId26"/>
+                    <a:stretch>
+                      <a:fillRect/>
+                    </a:stretch>
+                  </pic:blipFill>
+                  <pic:spPr>
+                    <a:xfrm>
+                      <a:off x="0" y="0"/>
+                      <a:ext cx="5760720" cy="5183505"/>
+                    </a:xfrm>
+                    <a:prstGeom prst="rect">
+                      <a:avLst/>
+                    </a:prstGeom>
+                  </pic:spPr>
+                </pic:pic>
+              </a:graphicData>
+            </a:graphic>
+          </wp:inline>
+        </w:drawing>
+      </w:r>
+    </w:p>
+    <w:p>
+      <w:r>
+        <w:rPr>
+          <w:noProof/>
+        </w:rPr>
+        <w:lastRenderedPageBreak/>
+        <w:drawing>
+          <wp:inline distT="0" distB="0" distL="0" distR="0" wp14:anchorId="16B4C0E0" wp14:editId="1DD78114">
+            <wp:extent cx="5760720" cy="4245610"/>
+            <wp:effectExtent l="0" t="0" r="0" b="2540"/>
+            <wp:docPr id="254490230" name="Picture 1" descr="A screenshot of a computer program&#10;&#10;Description automatically generated"/>
+            <wp:cNvGraphicFramePr>
+              <a:graphicFrameLocks xmlns:a="http://schemas.openxmlformats.org/drawingml/2006/main" noChangeAspect="1"/>
+            </wp:cNvGraphicFramePr>
+            <a:graphic xmlns:a="http://schemas.openxmlformats.org/drawingml/2006/main">
+              <a:graphicData uri="http://schemas.openxmlformats.org/drawingml/2006/picture">
+                <pic:pic xmlns:pic="http://schemas.openxmlformats.org/drawingml/2006/picture">
+                  <pic:nvPicPr>
+                    <pic:cNvPr id="254490230" name="Picture 1" descr="A screenshot of a computer program&#10;&#10;Description automatically generated"/>
+                    <pic:cNvPicPr/>
+                  </pic:nvPicPr>
+                  <pic:blipFill>
+                    <a:blip r:embed="rId27"/>
+                    <a:stretch>
+                      <a:fillRect/>
+                    </a:stretch>
+                  </pic:blipFill>
+                  <pic:spPr>
+                    <a:xfrm>
+                      <a:off x="0" y="0"/>
+                      <a:ext cx="5760720" cy="4245610"/>
+                    </a:xfrm>
+                    <a:prstGeom prst="rect">
+                      <a:avLst/>
+                    </a:prstGeom>
+                  </pic:spPr>
+                </pic:pic>
+              </a:graphicData>
+            </a:graphic>
+          </wp:inline>
+        </w:drawing>
+      </w:r>
+    </w:p>
     <w:sectPr>
       <w:pgSz w:w="11906" w:h="16838"/>
       <w:pgMar w:top="1417" w:right="1417" w:bottom="1417" w:left="1417" w:header="708" w:footer="708" w:gutter="0"/>
@@ -1135,18 +1482,18 @@
     <w:lsdException w:name="Unresolved Mention" w:semiHidden="1" w:unhideWhenUsed="1"/>
     <w:lsdException w:name="Smart Link" w:semiHidden="1" w:unhideWhenUsed="1"/>
   </w:latentStyles>
-  <w:style w:type="paragraph" w:default="1" w:styleId="Normalny">
+  <w:style w:type="paragraph" w:default="1" w:styleId="Normal">
     <w:name w:val="Normal"/>
     <w:qFormat/>
     <w:rPr>
       <w:lang w:val="en-US"/>
     </w:rPr>
   </w:style>
-  <w:style w:type="paragraph" w:styleId="Nagwek1">
+  <w:style w:type="paragraph" w:styleId="Heading1">
     <w:name w:val="heading 1"/>
-    <w:basedOn w:val="Normalny"/>
-    <w:next w:val="Normalny"/>
-    <w:link w:val="Nagwek1Znak"/>
+    <w:basedOn w:val="Normal"/>
+    <w:next w:val="Normal"/>
+    <w:link w:val="Heading1Char"/>
     <w:uiPriority w:val="9"/>
     <w:qFormat/>
     <w:rsid w:val="00951327"/>
@@ -1163,11 +1510,11 @@
       <w:szCs w:val="40"/>
     </w:rPr>
   </w:style>
-  <w:style w:type="paragraph" w:styleId="Nagwek2">
+  <w:style w:type="paragraph" w:styleId="Heading2">
     <w:name w:val="heading 2"/>
-    <w:basedOn w:val="Normalny"/>
-    <w:next w:val="Normalny"/>
-    <w:link w:val="Nagwek2Znak"/>
+    <w:basedOn w:val="Normal"/>
+    <w:next w:val="Normal"/>
+    <w:link w:val="Heading2Char"/>
     <w:uiPriority w:val="9"/>
     <w:semiHidden/>
     <w:unhideWhenUsed/>
@@ -1186,11 +1533,11 @@
       <w:szCs w:val="32"/>
     </w:rPr>
   </w:style>
-  <w:style w:type="paragraph" w:styleId="Nagwek3">
+  <w:style w:type="paragraph" w:styleId="Heading3">
     <w:name w:val="heading 3"/>
-    <w:basedOn w:val="Normalny"/>
-    <w:next w:val="Normalny"/>
-    <w:link w:val="Nagwek3Znak"/>
+    <w:basedOn w:val="Normal"/>
+    <w:next w:val="Normal"/>
+    <w:link w:val="Heading3Char"/>
     <w:uiPriority w:val="9"/>
     <w:semiHidden/>
     <w:unhideWhenUsed/>
@@ -1209,11 +1556,11 @@
       <w:szCs w:val="28"/>
     </w:rPr>
   </w:style>
-  <w:style w:type="paragraph" w:styleId="Nagwek4">
+  <w:style w:type="paragraph" w:styleId="Heading4">
     <w:name w:val="heading 4"/>
-    <w:basedOn w:val="Normalny"/>
-    <w:next w:val="Normalny"/>
-    <w:link w:val="Nagwek4Znak"/>
+    <w:basedOn w:val="Normal"/>
+    <w:next w:val="Normal"/>
+    <w:link w:val="Heading4Char"/>
     <w:uiPriority w:val="9"/>
     <w:semiHidden/>
     <w:unhideWhenUsed/>
@@ -1232,11 +1579,11 @@
       <w:color w:val="0F4761" w:themeColor="accent1" w:themeShade="BF"/>
     </w:rPr>
   </w:style>
-  <w:style w:type="paragraph" w:styleId="Nagwek5">
+  <w:style w:type="paragraph" w:styleId="Heading5">
     <w:name w:val="heading 5"/>
-    <w:basedOn w:val="Normalny"/>
-    <w:next w:val="Normalny"/>
-    <w:link w:val="Nagwek5Znak"/>
+    <w:basedOn w:val="Normal"/>
+    <w:next w:val="Normal"/>
+    <w:link w:val="Heading5Char"/>
     <w:uiPriority w:val="9"/>
     <w:semiHidden/>
     <w:unhideWhenUsed/>
@@ -1253,11 +1600,11 @@
       <w:color w:val="0F4761" w:themeColor="accent1" w:themeShade="BF"/>
     </w:rPr>
   </w:style>
-  <w:style w:type="paragraph" w:styleId="Nagwek6">
+  <w:style w:type="paragraph" w:styleId="Heading6">
     <w:name w:val="heading 6"/>
-    <w:basedOn w:val="Normalny"/>
-    <w:next w:val="Normalny"/>
-    <w:link w:val="Nagwek6Znak"/>
+    <w:basedOn w:val="Normal"/>
+    <w:next w:val="Normal"/>
+    <w:link w:val="Heading6Char"/>
     <w:uiPriority w:val="9"/>
     <w:semiHidden/>
     <w:unhideWhenUsed/>
@@ -1276,11 +1623,11 @@
       <w:color w:val="595959" w:themeColor="text1" w:themeTint="A6"/>
     </w:rPr>
   </w:style>
-  <w:style w:type="paragraph" w:styleId="Nagwek7">
+  <w:style w:type="paragraph" w:styleId="Heading7">
     <w:name w:val="heading 7"/>
-    <w:basedOn w:val="Normalny"/>
-    <w:next w:val="Normalny"/>
-    <w:link w:val="Nagwek7Znak"/>
+    <w:basedOn w:val="Normal"/>
+    <w:next w:val="Normal"/>
+    <w:link w:val="Heading7Char"/>
     <w:uiPriority w:val="9"/>
     <w:semiHidden/>
     <w:unhideWhenUsed/>
@@ -1297,11 +1644,11 @@
       <w:color w:val="595959" w:themeColor="text1" w:themeTint="A6"/>
     </w:rPr>
   </w:style>
-  <w:style w:type="paragraph" w:styleId="Nagwek8">
+  <w:style w:type="paragraph" w:styleId="Heading8">
     <w:name w:val="heading 8"/>
-    <w:basedOn w:val="Normalny"/>
-    <w:next w:val="Normalny"/>
-    <w:link w:val="Nagwek8Znak"/>
+    <w:basedOn w:val="Normal"/>
+    <w:next w:val="Normal"/>
+    <w:link w:val="Heading8Char"/>
     <w:uiPriority w:val="9"/>
     <w:semiHidden/>
     <w:unhideWhenUsed/>
@@ -1320,11 +1667,11 @@
       <w:color w:val="272727" w:themeColor="text1" w:themeTint="D8"/>
     </w:rPr>
   </w:style>
-  <w:style w:type="paragraph" w:styleId="Nagwek9">
+  <w:style w:type="paragraph" w:styleId="Heading9">
     <w:name w:val="heading 9"/>
-    <w:basedOn w:val="Normalny"/>
-    <w:next w:val="Normalny"/>
-    <w:link w:val="Nagwek9Znak"/>
+    <w:basedOn w:val="Normal"/>
+    <w:next w:val="Normal"/>
+    <w:link w:val="Heading9Char"/>
     <w:uiPriority w:val="9"/>
     <w:semiHidden/>
     <w:unhideWhenUsed/>
@@ -1341,13 +1688,13 @@
       <w:color w:val="272727" w:themeColor="text1" w:themeTint="D8"/>
     </w:rPr>
   </w:style>
-  <w:style w:type="character" w:default="1" w:styleId="Domylnaczcionkaakapitu">
+  <w:style w:type="character" w:default="1" w:styleId="DefaultParagraphFont">
     <w:name w:val="Default Paragraph Font"/>
     <w:uiPriority w:val="1"/>
     <w:semiHidden/>
     <w:unhideWhenUsed/>
   </w:style>
-  <w:style w:type="table" w:default="1" w:styleId="Standardowy">
+  <w:style w:type="table" w:default="1" w:styleId="TableNormal">
     <w:name w:val="Normal Table"/>
     <w:uiPriority w:val="99"/>
     <w:semiHidden/>
@@ -1362,16 +1709,16 @@
       </w:tblCellMar>
     </w:tblPr>
   </w:style>
-  <w:style w:type="numbering" w:default="1" w:styleId="Bezlisty">
+  <w:style w:type="numbering" w:default="1" w:styleId="NoList">
     <w:name w:val="No List"/>
     <w:uiPriority w:val="99"/>
     <w:semiHidden/>
     <w:unhideWhenUsed/>
   </w:style>
-  <w:style w:type="character" w:customStyle="1" w:styleId="Nagwek1Znak">
-    <w:name w:val="Nagłówek 1 Znak"/>
-    <w:basedOn w:val="Domylnaczcionkaakapitu"/>
-    <w:link w:val="Nagwek1"/>
+  <w:style w:type="character" w:customStyle="1" w:styleId="Heading1Char">
+    <w:name w:val="Heading 1 Char"/>
+    <w:basedOn w:val="DefaultParagraphFont"/>
+    <w:link w:val="Heading1"/>
     <w:uiPriority w:val="9"/>
     <w:rsid w:val="00951327"/>
     <w:rPr>
@@ -1382,10 +1729,10 @@
       <w:lang w:val="en-US"/>
     </w:rPr>
   </w:style>
-  <w:style w:type="character" w:customStyle="1" w:styleId="Nagwek2Znak">
-    <w:name w:val="Nagłówek 2 Znak"/>
-    <w:basedOn w:val="Domylnaczcionkaakapitu"/>
-    <w:link w:val="Nagwek2"/>
+  <w:style w:type="character" w:customStyle="1" w:styleId="Heading2Char">
+    <w:name w:val="Heading 2 Char"/>
+    <w:basedOn w:val="DefaultParagraphFont"/>
+    <w:link w:val="Heading2"/>
     <w:uiPriority w:val="9"/>
     <w:semiHidden/>
     <w:rsid w:val="00951327"/>
@@ -1397,10 +1744,10 @@
       <w:lang w:val="en-US"/>
     </w:rPr>
   </w:style>
-  <w:style w:type="character" w:customStyle="1" w:styleId="Nagwek3Znak">
-    <w:name w:val="Nagłówek 3 Znak"/>
-    <w:basedOn w:val="Domylnaczcionkaakapitu"/>
-    <w:link w:val="Nagwek3"/>
+  <w:style w:type="character" w:customStyle="1" w:styleId="Heading3Char">
+    <w:name w:val="Heading 3 Char"/>
+    <w:basedOn w:val="DefaultParagraphFont"/>
+    <w:link w:val="Heading3"/>
     <w:uiPriority w:val="9"/>
     <w:semiHidden/>
     <w:rsid w:val="00951327"/>
@@ -1412,10 +1759,10 @@
       <w:lang w:val="en-US"/>
     </w:rPr>
   </w:style>
-  <w:style w:type="character" w:customStyle="1" w:styleId="Nagwek4Znak">
-    <w:name w:val="Nagłówek 4 Znak"/>
-    <w:basedOn w:val="Domylnaczcionkaakapitu"/>
-    <w:link w:val="Nagwek4"/>
+  <w:style w:type="character" w:customStyle="1" w:styleId="Heading4Char">
+    <w:name w:val="Heading 4 Char"/>
+    <w:basedOn w:val="DefaultParagraphFont"/>
+    <w:link w:val="Heading4"/>
     <w:uiPriority w:val="9"/>
     <w:semiHidden/>
     <w:rsid w:val="00951327"/>
@@ -1427,10 +1774,10 @@
       <w:lang w:val="en-US"/>
     </w:rPr>
   </w:style>
-  <w:style w:type="character" w:customStyle="1" w:styleId="Nagwek5Znak">
-    <w:name w:val="Nagłówek 5 Znak"/>
-    <w:basedOn w:val="Domylnaczcionkaakapitu"/>
-    <w:link w:val="Nagwek5"/>
+  <w:style w:type="character" w:customStyle="1" w:styleId="Heading5Char">
+    <w:name w:val="Heading 5 Char"/>
+    <w:basedOn w:val="DefaultParagraphFont"/>
+    <w:link w:val="Heading5"/>
     <w:uiPriority w:val="9"/>
     <w:semiHidden/>
     <w:rsid w:val="00951327"/>
@@ -1440,10 +1787,10 @@
       <w:lang w:val="en-US"/>
     </w:rPr>
   </w:style>
-  <w:style w:type="character" w:customStyle="1" w:styleId="Nagwek6Znak">
-    <w:name w:val="Nagłówek 6 Znak"/>
-    <w:basedOn w:val="Domylnaczcionkaakapitu"/>
-    <w:link w:val="Nagwek6"/>
+  <w:style w:type="character" w:customStyle="1" w:styleId="Heading6Char">
+    <w:name w:val="Heading 6 Char"/>
+    <w:basedOn w:val="DefaultParagraphFont"/>
+    <w:link w:val="Heading6"/>
     <w:uiPriority w:val="9"/>
     <w:semiHidden/>
     <w:rsid w:val="00951327"/>
@@ -1455,10 +1802,10 @@
       <w:lang w:val="en-US"/>
     </w:rPr>
   </w:style>
-  <w:style w:type="character" w:customStyle="1" w:styleId="Nagwek7Znak">
-    <w:name w:val="Nagłówek 7 Znak"/>
-    <w:basedOn w:val="Domylnaczcionkaakapitu"/>
-    <w:link w:val="Nagwek7"/>
+  <w:style w:type="character" w:customStyle="1" w:styleId="Heading7Char">
+    <w:name w:val="Heading 7 Char"/>
+    <w:basedOn w:val="DefaultParagraphFont"/>
+    <w:link w:val="Heading7"/>
     <w:uiPriority w:val="9"/>
     <w:semiHidden/>
     <w:rsid w:val="00951327"/>
@@ -1468,10 +1815,10 @@
       <w:lang w:val="en-US"/>
     </w:rPr>
   </w:style>
-  <w:style w:type="character" w:customStyle="1" w:styleId="Nagwek8Znak">
-    <w:name w:val="Nagłówek 8 Znak"/>
-    <w:basedOn w:val="Domylnaczcionkaakapitu"/>
-    <w:link w:val="Nagwek8"/>
+  <w:style w:type="character" w:customStyle="1" w:styleId="Heading8Char">
+    <w:name w:val="Heading 8 Char"/>
+    <w:basedOn w:val="DefaultParagraphFont"/>
+    <w:link w:val="Heading8"/>
     <w:uiPriority w:val="9"/>
     <w:semiHidden/>
     <w:rsid w:val="00951327"/>
@@ -1483,10 +1830,10 @@
       <w:lang w:val="en-US"/>
     </w:rPr>
   </w:style>
-  <w:style w:type="character" w:customStyle="1" w:styleId="Nagwek9Znak">
-    <w:name w:val="Nagłówek 9 Znak"/>
-    <w:basedOn w:val="Domylnaczcionkaakapitu"/>
-    <w:link w:val="Nagwek9"/>
+  <w:style w:type="character" w:customStyle="1" w:styleId="Heading9Char">
+    <w:name w:val="Heading 9 Char"/>
+    <w:basedOn w:val="DefaultParagraphFont"/>
+    <w:link w:val="Heading9"/>
     <w:uiPriority w:val="9"/>
     <w:semiHidden/>
     <w:rsid w:val="00951327"/>
@@ -1496,11 +1843,11 @@
       <w:lang w:val="en-US"/>
     </w:rPr>
   </w:style>
-  <w:style w:type="paragraph" w:styleId="Tytu">
+  <w:style w:type="paragraph" w:styleId="Title">
     <w:name w:val="Title"/>
-    <w:basedOn w:val="Normalny"/>
-    <w:next w:val="Normalny"/>
-    <w:link w:val="TytuZnak"/>
+    <w:basedOn w:val="Normal"/>
+    <w:next w:val="Normal"/>
+    <w:link w:val="TitleChar"/>
     <w:uiPriority w:val="10"/>
     <w:qFormat/>
     <w:rsid w:val="00951327"/>
@@ -1516,10 +1863,10 @@
       <w:szCs w:val="56"/>
     </w:rPr>
   </w:style>
-  <w:style w:type="character" w:customStyle="1" w:styleId="TytuZnak">
-    <w:name w:val="Tytuł Znak"/>
-    <w:basedOn w:val="Domylnaczcionkaakapitu"/>
-    <w:link w:val="Tytu"/>
+  <w:style w:type="character" w:customStyle="1" w:styleId="TitleChar">
+    <w:name w:val="Title Char"/>
+    <w:basedOn w:val="DefaultParagraphFont"/>
+    <w:link w:val="Title"/>
     <w:uiPriority w:val="10"/>
     <w:rsid w:val="00951327"/>
     <w:rPr>
@@ -1531,11 +1878,11 @@
       <w:lang w:val="en-US"/>
     </w:rPr>
   </w:style>
-  <w:style w:type="paragraph" w:styleId="Podtytu">
+  <w:style w:type="paragraph" w:styleId="Subtitle">
     <w:name w:val="Subtitle"/>
-    <w:basedOn w:val="Normalny"/>
-    <w:next w:val="Normalny"/>
-    <w:link w:val="PodtytuZnak"/>
+    <w:basedOn w:val="Normal"/>
+    <w:next w:val="Normal"/>
+    <w:link w:val="SubtitleChar"/>
     <w:uiPriority w:val="11"/>
     <w:qFormat/>
     <w:rsid w:val="00951327"/>
@@ -1552,10 +1899,10 @@
       <w:szCs w:val="28"/>
     </w:rPr>
   </w:style>
-  <w:style w:type="character" w:customStyle="1" w:styleId="PodtytuZnak">
-    <w:name w:val="Podtytuł Znak"/>
-    <w:basedOn w:val="Domylnaczcionkaakapitu"/>
-    <w:link w:val="Podtytu"/>
+  <w:style w:type="character" w:customStyle="1" w:styleId="SubtitleChar">
+    <w:name w:val="Subtitle Char"/>
+    <w:basedOn w:val="DefaultParagraphFont"/>
+    <w:link w:val="Subtitle"/>
     <w:uiPriority w:val="11"/>
     <w:rsid w:val="00951327"/>
     <w:rPr>
@@ -1567,11 +1914,11 @@
       <w:lang w:val="en-US"/>
     </w:rPr>
   </w:style>
-  <w:style w:type="paragraph" w:styleId="Cytat">
+  <w:style w:type="paragraph" w:styleId="Quote">
     <w:name w:val="Quote"/>
-    <w:basedOn w:val="Normalny"/>
-    <w:next w:val="Normalny"/>
-    <w:link w:val="CytatZnak"/>
+    <w:basedOn w:val="Normal"/>
+    <w:next w:val="Normal"/>
+    <w:link w:val="QuoteChar"/>
     <w:uiPriority w:val="29"/>
     <w:qFormat/>
     <w:rsid w:val="00951327"/>
@@ -1585,10 +1932,10 @@
       <w:color w:val="404040" w:themeColor="text1" w:themeTint="BF"/>
     </w:rPr>
   </w:style>
-  <w:style w:type="character" w:customStyle="1" w:styleId="CytatZnak">
-    <w:name w:val="Cytat Znak"/>
-    <w:basedOn w:val="Domylnaczcionkaakapitu"/>
-    <w:link w:val="Cytat"/>
+  <w:style w:type="character" w:customStyle="1" w:styleId="QuoteChar">
+    <w:name w:val="Quote Char"/>
+    <w:basedOn w:val="DefaultParagraphFont"/>
+    <w:link w:val="Quote"/>
     <w:uiPriority w:val="29"/>
     <w:rsid w:val="00951327"/>
     <w:rPr>
@@ -1598,9 +1945,9 @@
       <w:lang w:val="en-US"/>
     </w:rPr>
   </w:style>
-  <w:style w:type="paragraph" w:styleId="Akapitzlist">
+  <w:style w:type="paragraph" w:styleId="ListParagraph">
     <w:name w:val="List Paragraph"/>
-    <w:basedOn w:val="Normalny"/>
+    <w:basedOn w:val="Normal"/>
     <w:uiPriority w:val="34"/>
     <w:qFormat/>
     <w:rsid w:val="00951327"/>
@@ -1609,9 +1956,9 @@
       <w:contextualSpacing/>
     </w:pPr>
   </w:style>
-  <w:style w:type="character" w:styleId="Wyrnienieintensywne">
+  <w:style w:type="character" w:styleId="IntenseEmphasis">
     <w:name w:val="Intense Emphasis"/>
-    <w:basedOn w:val="Domylnaczcionkaakapitu"/>
+    <w:basedOn w:val="DefaultParagraphFont"/>
     <w:uiPriority w:val="21"/>
     <w:qFormat/>
     <w:rsid w:val="00951327"/>
@@ -1621,11 +1968,11 @@
       <w:color w:val="0F4761" w:themeColor="accent1" w:themeShade="BF"/>
     </w:rPr>
   </w:style>
-  <w:style w:type="paragraph" w:styleId="Cytatintensywny">
+  <w:style w:type="paragraph" w:styleId="IntenseQuote">
     <w:name w:val="Intense Quote"/>
-    <w:basedOn w:val="Normalny"/>
-    <w:next w:val="Normalny"/>
-    <w:link w:val="CytatintensywnyZnak"/>
+    <w:basedOn w:val="Normal"/>
+    <w:next w:val="Normal"/>
+    <w:link w:val="IntenseQuoteChar"/>
     <w:uiPriority w:val="30"/>
     <w:qFormat/>
     <w:rsid w:val="00951327"/>
@@ -1644,10 +1991,10 @@
       <w:color w:val="0F4761" w:themeColor="accent1" w:themeShade="BF"/>
     </w:rPr>
   </w:style>
-  <w:style w:type="character" w:customStyle="1" w:styleId="CytatintensywnyZnak">
-    <w:name w:val="Cytat intensywny Znak"/>
-    <w:basedOn w:val="Domylnaczcionkaakapitu"/>
-    <w:link w:val="Cytatintensywny"/>
+  <w:style w:type="character" w:customStyle="1" w:styleId="IntenseQuoteChar">
+    <w:name w:val="Intense Quote Char"/>
+    <w:basedOn w:val="DefaultParagraphFont"/>
+    <w:link w:val="IntenseQuote"/>
     <w:uiPriority w:val="30"/>
     <w:rsid w:val="00951327"/>
     <w:rPr>
@@ -1657,9 +2004,9 @@
       <w:lang w:val="en-US"/>
     </w:rPr>
   </w:style>
-  <w:style w:type="character" w:styleId="Odwoanieintensywne">
+  <w:style w:type="character" w:styleId="IntenseReference">
     <w:name w:val="Intense Reference"/>
-    <w:basedOn w:val="Domylnaczcionkaakapitu"/>
+    <w:basedOn w:val="DefaultParagraphFont"/>
     <w:uiPriority w:val="32"/>
     <w:qFormat/>
     <w:rsid w:val="00951327"/>

</xml_diff>

<commit_message>
Function, params, return value named or not
</commit_message>
<xml_diff>
--- a/GO-Cheat-Sheet-Word.docx
+++ b/GO-Cheat-Sheet-Word.docx
@@ -12,32 +12,134 @@
         <w:rPr>
           <w:lang w:val="pl-PL"/>
         </w:rPr>
-        <w:t xml:space="preserve">Różnica pomiędzy complied I </w:t>
-      </w:r>
+        <w:t xml:space="preserve">Różnica pomiędzy </w:t>
+      </w:r>
+      <w:proofErr w:type="spellStart"/>
       <w:r>
         <w:rPr>
           <w:lang w:val="pl-PL"/>
         </w:rPr>
-        <w:t xml:space="preserve">interpreter jest taka, że za każdym razem kiedy np. uruchamiamy kod pythona, jest on interpreted przez </w:t>
-      </w:r>
+        <w:t>complied</w:t>
+      </w:r>
+      <w:proofErr w:type="spellEnd"/>
       <w:r>
         <w:rPr>
           <w:lang w:val="pl-PL"/>
         </w:rPr>
-        <w:t>interpretatora python</w:t>
+        <w:t xml:space="preserve"> I </w:t>
       </w:r>
       <w:r>
         <w:rPr>
           <w:lang w:val="pl-PL"/>
         </w:rPr>
-        <w:t xml:space="preserve"> na kod maszynowy. W przypadku jezyka GO, wystarczy, że przepuścimy go przez compliera aby mieć kod maszynowy, który możemy wykorzystać wszędzie, bez potrzeby posiadania oryginalnego kodu lub zainstalowanego interpretatora</w:t>
-      </w:r>
+        <w:t xml:space="preserve">interpreter jest taka, że za każdym </w:t>
+      </w:r>
+      <w:proofErr w:type="gramStart"/>
       <w:r>
         <w:rPr>
           <w:lang w:val="pl-PL"/>
         </w:rPr>
-        <w:t xml:space="preserve"> python</w:t>
-      </w:r>
+        <w:t>razem</w:t>
+      </w:r>
+      <w:proofErr w:type="gramEnd"/>
+      <w:r>
+        <w:rPr>
+          <w:lang w:val="pl-PL"/>
+        </w:rPr>
+        <w:t xml:space="preserve"> kiedy np. uruchamiamy kod </w:t>
+      </w:r>
+      <w:proofErr w:type="spellStart"/>
+      <w:r>
+        <w:rPr>
+          <w:lang w:val="pl-PL"/>
+        </w:rPr>
+        <w:t>pythona</w:t>
+      </w:r>
+      <w:proofErr w:type="spellEnd"/>
+      <w:r>
+        <w:rPr>
+          <w:lang w:val="pl-PL"/>
+        </w:rPr>
+        <w:t xml:space="preserve">, jest on </w:t>
+      </w:r>
+      <w:proofErr w:type="spellStart"/>
+      <w:r>
+        <w:rPr>
+          <w:lang w:val="pl-PL"/>
+        </w:rPr>
+        <w:t>interpreted</w:t>
+      </w:r>
+      <w:proofErr w:type="spellEnd"/>
+      <w:r>
+        <w:rPr>
+          <w:lang w:val="pl-PL"/>
+        </w:rPr>
+        <w:t xml:space="preserve"> przez </w:t>
+      </w:r>
+      <w:r>
+        <w:rPr>
+          <w:lang w:val="pl-PL"/>
+        </w:rPr>
+        <w:t xml:space="preserve">interpretatora </w:t>
+      </w:r>
+      <w:proofErr w:type="spellStart"/>
+      <w:r>
+        <w:rPr>
+          <w:lang w:val="pl-PL"/>
+        </w:rPr>
+        <w:t>python</w:t>
+      </w:r>
+      <w:proofErr w:type="spellEnd"/>
+      <w:r>
+        <w:rPr>
+          <w:lang w:val="pl-PL"/>
+        </w:rPr>
+        <w:t xml:space="preserve"> na kod maszynowy. W przypadku </w:t>
+      </w:r>
+      <w:proofErr w:type="spellStart"/>
+      <w:r>
+        <w:rPr>
+          <w:lang w:val="pl-PL"/>
+        </w:rPr>
+        <w:t>jezyka</w:t>
+      </w:r>
+      <w:proofErr w:type="spellEnd"/>
+      <w:r>
+        <w:rPr>
+          <w:lang w:val="pl-PL"/>
+        </w:rPr>
+        <w:t xml:space="preserve"> GO, wystarczy, że przepuścimy go przez </w:t>
+      </w:r>
+      <w:proofErr w:type="spellStart"/>
+      <w:proofErr w:type="gramStart"/>
+      <w:r>
+        <w:rPr>
+          <w:lang w:val="pl-PL"/>
+        </w:rPr>
+        <w:t>compliera</w:t>
+      </w:r>
+      <w:proofErr w:type="spellEnd"/>
+      <w:proofErr w:type="gramEnd"/>
+      <w:r>
+        <w:rPr>
+          <w:lang w:val="pl-PL"/>
+        </w:rPr>
+        <w:t xml:space="preserve"> aby mieć kod maszynowy, który możemy wykorzystać wszędzie, bez potrzeby posiadania oryginalnego kodu lub zainstalowanego interpretatora</w:t>
+      </w:r>
+      <w:r>
+        <w:rPr>
+          <w:lang w:val="pl-PL"/>
+        </w:rPr>
+        <w:t xml:space="preserve"> </w:t>
+      </w:r>
+      <w:proofErr w:type="spellStart"/>
+      <w:r>
+        <w:rPr>
+          <w:lang w:val="pl-PL"/>
+        </w:rPr>
+        <w:t>python</w:t>
+      </w:r>
+      <w:proofErr w:type="spellEnd"/>
       <w:r>
         <w:rPr>
           <w:lang w:val="pl-PL"/>
@@ -1063,6 +1165,435 @@
                     <a:xfrm>
                       <a:off x="0" y="0"/>
                       <a:ext cx="5760720" cy="4245610"/>
+                    </a:xfrm>
+                    <a:prstGeom prst="rect">
+                      <a:avLst/>
+                    </a:prstGeom>
+                  </pic:spPr>
+                </pic:pic>
+              </a:graphicData>
+            </a:graphic>
+          </wp:inline>
+        </w:drawing>
+      </w:r>
+    </w:p>
+    <w:p>
+      <w:r>
+        <w:t>Functions</w:t>
+      </w:r>
+    </w:p>
+    <w:p>
+      <w:r>
+        <w:rPr>
+          <w:noProof/>
+        </w:rPr>
+        <w:drawing>
+          <wp:inline distT="0" distB="0" distL="0" distR="0" wp14:anchorId="6734DD7B" wp14:editId="1250A75C">
+            <wp:extent cx="4900246" cy="3025062"/>
+            <wp:effectExtent l="0" t="0" r="0" b="4445"/>
+            <wp:docPr id="429970212" name="Picture 1" descr="A screenshot of a computer program&#10;&#10;Description automatically generated"/>
+            <wp:cNvGraphicFramePr>
+              <a:graphicFrameLocks xmlns:a="http://schemas.openxmlformats.org/drawingml/2006/main" noChangeAspect="1"/>
+            </wp:cNvGraphicFramePr>
+            <a:graphic xmlns:a="http://schemas.openxmlformats.org/drawingml/2006/main">
+              <a:graphicData uri="http://schemas.openxmlformats.org/drawingml/2006/picture">
+                <pic:pic xmlns:pic="http://schemas.openxmlformats.org/drawingml/2006/picture">
+                  <pic:nvPicPr>
+                    <pic:cNvPr id="429970212" name="Picture 1" descr="A screenshot of a computer program&#10;&#10;Description automatically generated"/>
+                    <pic:cNvPicPr/>
+                  </pic:nvPicPr>
+                  <pic:blipFill>
+                    <a:blip r:embed="rId28"/>
+                    <a:stretch>
+                      <a:fillRect/>
+                    </a:stretch>
+                  </pic:blipFill>
+                  <pic:spPr>
+                    <a:xfrm>
+                      <a:off x="0" y="0"/>
+                      <a:ext cx="4903950" cy="3027348"/>
+                    </a:xfrm>
+                    <a:prstGeom prst="rect">
+                      <a:avLst/>
+                    </a:prstGeom>
+                  </pic:spPr>
+                </pic:pic>
+              </a:graphicData>
+            </a:graphic>
+          </wp:inline>
+        </w:drawing>
+      </w:r>
+    </w:p>
+    <w:p>
+      <w:r>
+        <w:rPr>
+          <w:noProof/>
+        </w:rPr>
+        <w:lastRenderedPageBreak/>
+        <w:drawing>
+          <wp:inline distT="0" distB="0" distL="0" distR="0" wp14:anchorId="274EB4D4" wp14:editId="28B884FF">
+            <wp:extent cx="3557954" cy="3015074"/>
+            <wp:effectExtent l="0" t="0" r="4445" b="0"/>
+            <wp:docPr id="265123059" name="Picture 1" descr="A computer screen with text&#10;&#10;Description automatically generated"/>
+            <wp:cNvGraphicFramePr>
+              <a:graphicFrameLocks xmlns:a="http://schemas.openxmlformats.org/drawingml/2006/main" noChangeAspect="1"/>
+            </wp:cNvGraphicFramePr>
+            <a:graphic xmlns:a="http://schemas.openxmlformats.org/drawingml/2006/main">
+              <a:graphicData uri="http://schemas.openxmlformats.org/drawingml/2006/picture">
+                <pic:pic xmlns:pic="http://schemas.openxmlformats.org/drawingml/2006/picture">
+                  <pic:nvPicPr>
+                    <pic:cNvPr id="265123059" name="Picture 1" descr="A computer screen with text&#10;&#10;Description automatically generated"/>
+                    <pic:cNvPicPr/>
+                  </pic:nvPicPr>
+                  <pic:blipFill>
+                    <a:blip r:embed="rId29"/>
+                    <a:stretch>
+                      <a:fillRect/>
+                    </a:stretch>
+                  </pic:blipFill>
+                  <pic:spPr>
+                    <a:xfrm>
+                      <a:off x="0" y="0"/>
+                      <a:ext cx="3563568" cy="3019831"/>
+                    </a:xfrm>
+                    <a:prstGeom prst="rect">
+                      <a:avLst/>
+                    </a:prstGeom>
+                  </pic:spPr>
+                </pic:pic>
+              </a:graphicData>
+            </a:graphic>
+          </wp:inline>
+        </w:drawing>
+      </w:r>
+    </w:p>
+    <w:p>
+      <w:r>
+        <w:rPr>
+          <w:noProof/>
+        </w:rPr>
+        <w:drawing>
+          <wp:inline distT="0" distB="0" distL="0" distR="0" wp14:anchorId="52BA4A17" wp14:editId="7193E0B0">
+            <wp:extent cx="5302856" cy="2532185"/>
+            <wp:effectExtent l="0" t="0" r="0" b="1905"/>
+            <wp:docPr id="2118993589" name="Picture 1" descr="A screenshot of a computer program&#10;&#10;Description automatically generated"/>
+            <wp:cNvGraphicFramePr>
+              <a:graphicFrameLocks xmlns:a="http://schemas.openxmlformats.org/drawingml/2006/main" noChangeAspect="1"/>
+            </wp:cNvGraphicFramePr>
+            <a:graphic xmlns:a="http://schemas.openxmlformats.org/drawingml/2006/main">
+              <a:graphicData uri="http://schemas.openxmlformats.org/drawingml/2006/picture">
+                <pic:pic xmlns:pic="http://schemas.openxmlformats.org/drawingml/2006/picture">
+                  <pic:nvPicPr>
+                    <pic:cNvPr id="2118993589" name="Picture 1" descr="A screenshot of a computer program&#10;&#10;Description automatically generated"/>
+                    <pic:cNvPicPr/>
+                  </pic:nvPicPr>
+                  <pic:blipFill>
+                    <a:blip r:embed="rId30"/>
+                    <a:stretch>
+                      <a:fillRect/>
+                    </a:stretch>
+                  </pic:blipFill>
+                  <pic:spPr>
+                    <a:xfrm>
+                      <a:off x="0" y="0"/>
+                      <a:ext cx="5315170" cy="2538065"/>
+                    </a:xfrm>
+                    <a:prstGeom prst="rect">
+                      <a:avLst/>
+                    </a:prstGeom>
+                  </pic:spPr>
+                </pic:pic>
+              </a:graphicData>
+            </a:graphic>
+          </wp:inline>
+        </w:drawing>
+      </w:r>
+    </w:p>
+    <w:p>
+      <w:r>
+        <w:rPr>
+          <w:noProof/>
+        </w:rPr>
+        <w:drawing>
+          <wp:inline distT="0" distB="0" distL="0" distR="0" wp14:anchorId="5484345A" wp14:editId="5BFFC354">
+            <wp:extent cx="5321628" cy="3089031"/>
+            <wp:effectExtent l="0" t="0" r="0" b="0"/>
+            <wp:docPr id="393206195" name="Picture 1" descr="A screenshot of a computer&#10;&#10;Description automatically generated"/>
+            <wp:cNvGraphicFramePr>
+              <a:graphicFrameLocks xmlns:a="http://schemas.openxmlformats.org/drawingml/2006/main" noChangeAspect="1"/>
+            </wp:cNvGraphicFramePr>
+            <a:graphic xmlns:a="http://schemas.openxmlformats.org/drawingml/2006/main">
+              <a:graphicData uri="http://schemas.openxmlformats.org/drawingml/2006/picture">
+                <pic:pic xmlns:pic="http://schemas.openxmlformats.org/drawingml/2006/picture">
+                  <pic:nvPicPr>
+                    <pic:cNvPr id="393206195" name="Picture 1" descr="A screenshot of a computer&#10;&#10;Description automatically generated"/>
+                    <pic:cNvPicPr/>
+                  </pic:nvPicPr>
+                  <pic:blipFill>
+                    <a:blip r:embed="rId31"/>
+                    <a:stretch>
+                      <a:fillRect/>
+                    </a:stretch>
+                  </pic:blipFill>
+                  <pic:spPr>
+                    <a:xfrm>
+                      <a:off x="0" y="0"/>
+                      <a:ext cx="5330095" cy="3093946"/>
+                    </a:xfrm>
+                    <a:prstGeom prst="rect">
+                      <a:avLst/>
+                    </a:prstGeom>
+                  </pic:spPr>
+                </pic:pic>
+              </a:graphicData>
+            </a:graphic>
+          </wp:inline>
+        </w:drawing>
+      </w:r>
+    </w:p>
+    <w:p>
+      <w:r>
+        <w:rPr>
+          <w:noProof/>
+        </w:rPr>
+        <w:lastRenderedPageBreak/>
+        <w:drawing>
+          <wp:inline distT="0" distB="0" distL="0" distR="0" wp14:anchorId="04D401F9" wp14:editId="545C5445">
+            <wp:extent cx="3076575" cy="2152650"/>
+            <wp:effectExtent l="0" t="0" r="9525" b="0"/>
+            <wp:docPr id="2050459719" name="Picture 1" descr="A screen shot of a computer program&#10;&#10;Description automatically generated"/>
+            <wp:cNvGraphicFramePr>
+              <a:graphicFrameLocks xmlns:a="http://schemas.openxmlformats.org/drawingml/2006/main" noChangeAspect="1"/>
+            </wp:cNvGraphicFramePr>
+            <a:graphic xmlns:a="http://schemas.openxmlformats.org/drawingml/2006/main">
+              <a:graphicData uri="http://schemas.openxmlformats.org/drawingml/2006/picture">
+                <pic:pic xmlns:pic="http://schemas.openxmlformats.org/drawingml/2006/picture">
+                  <pic:nvPicPr>
+                    <pic:cNvPr id="2050459719" name="Picture 1" descr="A screen shot of a computer program&#10;&#10;Description automatically generated"/>
+                    <pic:cNvPicPr/>
+                  </pic:nvPicPr>
+                  <pic:blipFill>
+                    <a:blip r:embed="rId32"/>
+                    <a:stretch>
+                      <a:fillRect/>
+                    </a:stretch>
+                  </pic:blipFill>
+                  <pic:spPr>
+                    <a:xfrm>
+                      <a:off x="0" y="0"/>
+                      <a:ext cx="3076575" cy="2152650"/>
+                    </a:xfrm>
+                    <a:prstGeom prst="rect">
+                      <a:avLst/>
+                    </a:prstGeom>
+                  </pic:spPr>
+                </pic:pic>
+              </a:graphicData>
+            </a:graphic>
+          </wp:inline>
+        </w:drawing>
+      </w:r>
+    </w:p>
+    <w:p>
+      <w:r>
+        <w:rPr>
+          <w:noProof/>
+        </w:rPr>
+        <w:drawing>
+          <wp:inline distT="0" distB="0" distL="0" distR="0" wp14:anchorId="426A8E59" wp14:editId="644EF8A6">
+            <wp:extent cx="5345723" cy="3920315"/>
+            <wp:effectExtent l="0" t="0" r="7620" b="4445"/>
+            <wp:docPr id="1756582680" name="Picture 1" descr="A screenshot of a computer program&#10;&#10;Description automatically generated"/>
+            <wp:cNvGraphicFramePr>
+              <a:graphicFrameLocks xmlns:a="http://schemas.openxmlformats.org/drawingml/2006/main" noChangeAspect="1"/>
+            </wp:cNvGraphicFramePr>
+            <a:graphic xmlns:a="http://schemas.openxmlformats.org/drawingml/2006/main">
+              <a:graphicData uri="http://schemas.openxmlformats.org/drawingml/2006/picture">
+                <pic:pic xmlns:pic="http://schemas.openxmlformats.org/drawingml/2006/picture">
+                  <pic:nvPicPr>
+                    <pic:cNvPr id="1756582680" name="Picture 1" descr="A screenshot of a computer program&#10;&#10;Description automatically generated"/>
+                    <pic:cNvPicPr/>
+                  </pic:nvPicPr>
+                  <pic:blipFill>
+                    <a:blip r:embed="rId33"/>
+                    <a:stretch>
+                      <a:fillRect/>
+                    </a:stretch>
+                  </pic:blipFill>
+                  <pic:spPr>
+                    <a:xfrm>
+                      <a:off x="0" y="0"/>
+                      <a:ext cx="5355785" cy="3927694"/>
+                    </a:xfrm>
+                    <a:prstGeom prst="rect">
+                      <a:avLst/>
+                    </a:prstGeom>
+                  </pic:spPr>
+                </pic:pic>
+              </a:graphicData>
+            </a:graphic>
+          </wp:inline>
+        </w:drawing>
+      </w:r>
+    </w:p>
+    <w:p>
+      <w:r>
+        <w:rPr>
+          <w:noProof/>
+        </w:rPr>
+        <w:drawing>
+          <wp:inline distT="0" distB="0" distL="0" distR="0" wp14:anchorId="54B9E6D7" wp14:editId="4EAC6844">
+            <wp:extent cx="5760720" cy="2566035"/>
+            <wp:effectExtent l="0" t="0" r="0" b="5715"/>
+            <wp:docPr id="1219546229" name="Picture 1" descr="A screenshot of a computer&#10;&#10;Description automatically generated"/>
+            <wp:cNvGraphicFramePr>
+              <a:graphicFrameLocks xmlns:a="http://schemas.openxmlformats.org/drawingml/2006/main" noChangeAspect="1"/>
+            </wp:cNvGraphicFramePr>
+            <a:graphic xmlns:a="http://schemas.openxmlformats.org/drawingml/2006/main">
+              <a:graphicData uri="http://schemas.openxmlformats.org/drawingml/2006/picture">
+                <pic:pic xmlns:pic="http://schemas.openxmlformats.org/drawingml/2006/picture">
+                  <pic:nvPicPr>
+                    <pic:cNvPr id="1219546229" name="Picture 1" descr="A screenshot of a computer&#10;&#10;Description automatically generated"/>
+                    <pic:cNvPicPr/>
+                  </pic:nvPicPr>
+                  <pic:blipFill>
+                    <a:blip r:embed="rId34"/>
+                    <a:stretch>
+                      <a:fillRect/>
+                    </a:stretch>
+                  </pic:blipFill>
+                  <pic:spPr>
+                    <a:xfrm>
+                      <a:off x="0" y="0"/>
+                      <a:ext cx="5760720" cy="2566035"/>
+                    </a:xfrm>
+                    <a:prstGeom prst="rect">
+                      <a:avLst/>
+                    </a:prstGeom>
+                  </pic:spPr>
+                </pic:pic>
+              </a:graphicData>
+            </a:graphic>
+          </wp:inline>
+        </w:drawing>
+      </w:r>
+    </w:p>
+    <w:p>
+      <w:r>
+        <w:rPr>
+          <w:noProof/>
+        </w:rPr>
+        <w:lastRenderedPageBreak/>
+        <w:drawing>
+          <wp:inline distT="0" distB="0" distL="0" distR="0" wp14:anchorId="33D3F1BB" wp14:editId="4301545B">
+            <wp:extent cx="5760720" cy="3004820"/>
+            <wp:effectExtent l="0" t="0" r="0" b="5080"/>
+            <wp:docPr id="2078257189" name="Picture 1" descr="A screenshot of a computer&#10;&#10;Description automatically generated"/>
+            <wp:cNvGraphicFramePr>
+              <a:graphicFrameLocks xmlns:a="http://schemas.openxmlformats.org/drawingml/2006/main" noChangeAspect="1"/>
+            </wp:cNvGraphicFramePr>
+            <a:graphic xmlns:a="http://schemas.openxmlformats.org/drawingml/2006/main">
+              <a:graphicData uri="http://schemas.openxmlformats.org/drawingml/2006/picture">
+                <pic:pic xmlns:pic="http://schemas.openxmlformats.org/drawingml/2006/picture">
+                  <pic:nvPicPr>
+                    <pic:cNvPr id="2078257189" name="Picture 1" descr="A screenshot of a computer&#10;&#10;Description automatically generated"/>
+                    <pic:cNvPicPr/>
+                  </pic:nvPicPr>
+                  <pic:blipFill>
+                    <a:blip r:embed="rId35"/>
+                    <a:stretch>
+                      <a:fillRect/>
+                    </a:stretch>
+                  </pic:blipFill>
+                  <pic:spPr>
+                    <a:xfrm>
+                      <a:off x="0" y="0"/>
+                      <a:ext cx="5760720" cy="3004820"/>
+                    </a:xfrm>
+                    <a:prstGeom prst="rect">
+                      <a:avLst/>
+                    </a:prstGeom>
+                  </pic:spPr>
+                </pic:pic>
+              </a:graphicData>
+            </a:graphic>
+          </wp:inline>
+        </w:drawing>
+      </w:r>
+    </w:p>
+    <w:p>
+      <w:r>
+        <w:rPr>
+          <w:noProof/>
+        </w:rPr>
+        <w:drawing>
+          <wp:inline distT="0" distB="0" distL="0" distR="0" wp14:anchorId="7E699E72" wp14:editId="515FBD25">
+            <wp:extent cx="5760720" cy="4087495"/>
+            <wp:effectExtent l="0" t="0" r="0" b="8255"/>
+            <wp:docPr id="639925549" name="Picture 1" descr="A screenshot of a computer program&#10;&#10;Description automatically generated"/>
+            <wp:cNvGraphicFramePr>
+              <a:graphicFrameLocks xmlns:a="http://schemas.openxmlformats.org/drawingml/2006/main" noChangeAspect="1"/>
+            </wp:cNvGraphicFramePr>
+            <a:graphic xmlns:a="http://schemas.openxmlformats.org/drawingml/2006/main">
+              <a:graphicData uri="http://schemas.openxmlformats.org/drawingml/2006/picture">
+                <pic:pic xmlns:pic="http://schemas.openxmlformats.org/drawingml/2006/picture">
+                  <pic:nvPicPr>
+                    <pic:cNvPr id="639925549" name="Picture 1" descr="A screenshot of a computer program&#10;&#10;Description automatically generated"/>
+                    <pic:cNvPicPr/>
+                  </pic:nvPicPr>
+                  <pic:blipFill>
+                    <a:blip r:embed="rId36"/>
+                    <a:stretch>
+                      <a:fillRect/>
+                    </a:stretch>
+                  </pic:blipFill>
+                  <pic:spPr>
+                    <a:xfrm>
+                      <a:off x="0" y="0"/>
+                      <a:ext cx="5760720" cy="4087495"/>
+                    </a:xfrm>
+                    <a:prstGeom prst="rect">
+                      <a:avLst/>
+                    </a:prstGeom>
+                  </pic:spPr>
+                </pic:pic>
+              </a:graphicData>
+            </a:graphic>
+          </wp:inline>
+        </w:drawing>
+      </w:r>
+    </w:p>
+    <w:p>
+      <w:r>
+        <w:rPr>
+          <w:noProof/>
+        </w:rPr>
+        <w:lastRenderedPageBreak/>
+        <w:drawing>
+          <wp:inline distT="0" distB="0" distL="0" distR="0" wp14:anchorId="1790447C" wp14:editId="03B646DE">
+            <wp:extent cx="5760720" cy="2611120"/>
+            <wp:effectExtent l="0" t="0" r="0" b="0"/>
+            <wp:docPr id="1804722055" name="Picture 1" descr="A screen shot of a computer code&#10;&#10;Description automatically generated"/>
+            <wp:cNvGraphicFramePr>
+              <a:graphicFrameLocks xmlns:a="http://schemas.openxmlformats.org/drawingml/2006/main" noChangeAspect="1"/>
+            </wp:cNvGraphicFramePr>
+            <a:graphic xmlns:a="http://schemas.openxmlformats.org/drawingml/2006/main">
+              <a:graphicData uri="http://schemas.openxmlformats.org/drawingml/2006/picture">
+                <pic:pic xmlns:pic="http://schemas.openxmlformats.org/drawingml/2006/picture">
+                  <pic:nvPicPr>
+                    <pic:cNvPr id="1804722055" name="Picture 1" descr="A screen shot of a computer code&#10;&#10;Description automatically generated"/>
+                    <pic:cNvPicPr/>
+                  </pic:nvPicPr>
+                  <pic:blipFill>
+                    <a:blip r:embed="rId37"/>
+                    <a:stretch>
+                      <a:fillRect/>
+                    </a:stretch>
+                  </pic:blipFill>
+                  <pic:spPr>
+                    <a:xfrm>
+                      <a:off x="0" y="0"/>
+                      <a:ext cx="5760720" cy="2611120"/>
                     </a:xfrm>
                     <a:prstGeom prst="rect">
                       <a:avLst/>

</xml_diff>

<commit_message>
Structs and last part of functions
</commit_message>
<xml_diff>
--- a/GO-Cheat-Sheet-Word.docx
+++ b/GO-Cheat-Sheet-Word.docx
@@ -12,118 +12,32 @@
         <w:rPr>
           <w:lang w:val="pl-PL"/>
         </w:rPr>
-        <w:t xml:space="preserve">Różnica pomiędzy </w:t>
-      </w:r>
-      <w:proofErr w:type="spellStart"/>
+        <w:t xml:space="preserve">Różnica pomiędzy complied I </w:t>
+      </w:r>
       <w:r>
         <w:rPr>
           <w:lang w:val="pl-PL"/>
         </w:rPr>
-        <w:t>complied</w:t>
-      </w:r>
-      <w:proofErr w:type="spellEnd"/>
+        <w:t xml:space="preserve">interpreter jest taka, że za każdym razem kiedy np. uruchamiamy kod pythona, jest on interpreted przez </w:t>
+      </w:r>
       <w:r>
         <w:rPr>
           <w:lang w:val="pl-PL"/>
         </w:rPr>
-        <w:t xml:space="preserve"> I </w:t>
+        <w:t>interpretatora python</w:t>
       </w:r>
       <w:r>
         <w:rPr>
           <w:lang w:val="pl-PL"/>
         </w:rPr>
-        <w:t xml:space="preserve">interpreter jest taka, że za każdym razem kiedy np. uruchamiamy kod </w:t>
-      </w:r>
-      <w:proofErr w:type="spellStart"/>
+        <w:t xml:space="preserve"> na kod maszynowy. W przypadku jezyka GO, wystarczy, że przepuścimy go przez compliera aby mieć kod maszynowy, który możemy wykorzystać wszędzie, bez potrzeby posiadania oryginalnego kodu lub zainstalowanego interpretatora</w:t>
+      </w:r>
       <w:r>
         <w:rPr>
           <w:lang w:val="pl-PL"/>
         </w:rPr>
-        <w:t>pythona</w:t>
-      </w:r>
-      <w:proofErr w:type="spellEnd"/>
-      <w:r>
-        <w:rPr>
-          <w:lang w:val="pl-PL"/>
-        </w:rPr>
-        <w:t xml:space="preserve">, jest on </w:t>
-      </w:r>
-      <w:proofErr w:type="spellStart"/>
-      <w:r>
-        <w:rPr>
-          <w:lang w:val="pl-PL"/>
-        </w:rPr>
-        <w:t>interpreted</w:t>
-      </w:r>
-      <w:proofErr w:type="spellEnd"/>
-      <w:r>
-        <w:rPr>
-          <w:lang w:val="pl-PL"/>
-        </w:rPr>
-        <w:t xml:space="preserve"> przez </w:t>
-      </w:r>
-      <w:r>
-        <w:rPr>
-          <w:lang w:val="pl-PL"/>
-        </w:rPr>
-        <w:t xml:space="preserve">interpretatora </w:t>
-      </w:r>
-      <w:proofErr w:type="spellStart"/>
-      <w:r>
-        <w:rPr>
-          <w:lang w:val="pl-PL"/>
-        </w:rPr>
-        <w:t>python</w:t>
-      </w:r>
-      <w:proofErr w:type="spellEnd"/>
-      <w:r>
-        <w:rPr>
-          <w:lang w:val="pl-PL"/>
-        </w:rPr>
-        <w:t xml:space="preserve"> na kod maszynowy. W przypadku </w:t>
-      </w:r>
-      <w:proofErr w:type="spellStart"/>
-      <w:r>
-        <w:rPr>
-          <w:lang w:val="pl-PL"/>
-        </w:rPr>
-        <w:t>jezyka</w:t>
-      </w:r>
-      <w:proofErr w:type="spellEnd"/>
-      <w:r>
-        <w:rPr>
-          <w:lang w:val="pl-PL"/>
-        </w:rPr>
-        <w:t xml:space="preserve"> GO, wystarczy, że przepuścimy go przez </w:t>
-      </w:r>
-      <w:proofErr w:type="spellStart"/>
-      <w:r>
-        <w:rPr>
-          <w:lang w:val="pl-PL"/>
-        </w:rPr>
-        <w:t>compliera</w:t>
-      </w:r>
-      <w:proofErr w:type="spellEnd"/>
-      <w:r>
-        <w:rPr>
-          <w:lang w:val="pl-PL"/>
-        </w:rPr>
-        <w:t xml:space="preserve"> aby mieć kod maszynowy, który możemy wykorzystać wszędzie, bez potrzeby posiadania oryginalnego kodu lub zainstalowanego interpretatora</w:t>
-      </w:r>
-      <w:r>
-        <w:rPr>
-          <w:lang w:val="pl-PL"/>
-        </w:rPr>
-        <w:t xml:space="preserve"> </w:t>
-      </w:r>
-      <w:proofErr w:type="spellStart"/>
-      <w:r>
-        <w:rPr>
-          <w:lang w:val="pl-PL"/>
-        </w:rPr>
-        <w:t>python</w:t>
-      </w:r>
-      <w:proofErr w:type="spellEnd"/>
+        <w:t xml:space="preserve"> python</w:t>
+      </w:r>
       <w:r>
         <w:rPr>
           <w:lang w:val="pl-PL"/>
@@ -1590,7 +1504,281 @@
         </w:drawing>
       </w:r>
     </w:p>
-    <w:p/>
+    <w:p>
+      <w:r>
+        <w:drawing>
+          <wp:inline distT="0" distB="0" distL="0" distR="0" wp14:anchorId="1BB2A152" wp14:editId="12EC3068">
+            <wp:extent cx="5760720" cy="4114800"/>
+            <wp:effectExtent l="0" t="0" r="0" b="0"/>
+            <wp:docPr id="1473662455" name="Obraz 1" descr="Obraz zawierający tekst, zrzut ekranu, oprogramowanie, Czcionka&#10;&#10;Opis wygenerowany automatycznie"/>
+            <wp:cNvGraphicFramePr>
+              <a:graphicFrameLocks xmlns:a="http://schemas.openxmlformats.org/drawingml/2006/main" noChangeAspect="1"/>
+            </wp:cNvGraphicFramePr>
+            <a:graphic xmlns:a="http://schemas.openxmlformats.org/drawingml/2006/main">
+              <a:graphicData uri="http://schemas.openxmlformats.org/drawingml/2006/picture">
+                <pic:pic xmlns:pic="http://schemas.openxmlformats.org/drawingml/2006/picture">
+                  <pic:nvPicPr>
+                    <pic:cNvPr id="1473662455" name="Obraz 1" descr="Obraz zawierający tekst, zrzut ekranu, oprogramowanie, Czcionka&#10;&#10;Opis wygenerowany automatycznie"/>
+                    <pic:cNvPicPr/>
+                  </pic:nvPicPr>
+                  <pic:blipFill>
+                    <a:blip r:embed="rId38"/>
+                    <a:stretch>
+                      <a:fillRect/>
+                    </a:stretch>
+                  </pic:blipFill>
+                  <pic:spPr>
+                    <a:xfrm>
+                      <a:off x="0" y="0"/>
+                      <a:ext cx="5760720" cy="4114800"/>
+                    </a:xfrm>
+                    <a:prstGeom prst="rect">
+                      <a:avLst/>
+                    </a:prstGeom>
+                  </pic:spPr>
+                </pic:pic>
+              </a:graphicData>
+            </a:graphic>
+          </wp:inline>
+        </w:drawing>
+      </w:r>
+    </w:p>
+    <w:p>
+      <w:r>
+        <w:lastRenderedPageBreak/>
+        <w:drawing>
+          <wp:inline distT="0" distB="0" distL="0" distR="0" wp14:anchorId="0B21E88E" wp14:editId="0352F49D">
+            <wp:extent cx="5183579" cy="2079260"/>
+            <wp:effectExtent l="0" t="0" r="0" b="0"/>
+            <wp:docPr id="1185798111" name="Obraz 1" descr="Obraz zawierający tekst, zrzut ekranu, oprogramowanie, Oprogramowanie multimedialne&#10;&#10;Opis wygenerowany automatycznie"/>
+            <wp:cNvGraphicFramePr>
+              <a:graphicFrameLocks xmlns:a="http://schemas.openxmlformats.org/drawingml/2006/main" noChangeAspect="1"/>
+            </wp:cNvGraphicFramePr>
+            <a:graphic xmlns:a="http://schemas.openxmlformats.org/drawingml/2006/main">
+              <a:graphicData uri="http://schemas.openxmlformats.org/drawingml/2006/picture">
+                <pic:pic xmlns:pic="http://schemas.openxmlformats.org/drawingml/2006/picture">
+                  <pic:nvPicPr>
+                    <pic:cNvPr id="1185798111" name="Obraz 1" descr="Obraz zawierający tekst, zrzut ekranu, oprogramowanie, Oprogramowanie multimedialne&#10;&#10;Opis wygenerowany automatycznie"/>
+                    <pic:cNvPicPr/>
+                  </pic:nvPicPr>
+                  <pic:blipFill>
+                    <a:blip r:embed="rId39"/>
+                    <a:stretch>
+                      <a:fillRect/>
+                    </a:stretch>
+                  </pic:blipFill>
+                  <pic:spPr>
+                    <a:xfrm>
+                      <a:off x="0" y="0"/>
+                      <a:ext cx="5197170" cy="2084712"/>
+                    </a:xfrm>
+                    <a:prstGeom prst="rect">
+                      <a:avLst/>
+                    </a:prstGeom>
+                  </pic:spPr>
+                </pic:pic>
+              </a:graphicData>
+            </a:graphic>
+          </wp:inline>
+        </w:drawing>
+      </w:r>
+    </w:p>
+    <w:p>
+      <w:r>
+        <w:drawing>
+          <wp:inline distT="0" distB="0" distL="0" distR="0" wp14:anchorId="7EEB1C93" wp14:editId="1C7C8A35">
+            <wp:extent cx="5153891" cy="2449120"/>
+            <wp:effectExtent l="0" t="0" r="0" b="8890"/>
+            <wp:docPr id="1986475448" name="Obraz 1" descr="Obraz zawierający tekst, zrzut ekranu, oprogramowanie, Oprogramowanie multimedialne&#10;&#10;Opis wygenerowany automatycznie"/>
+            <wp:cNvGraphicFramePr>
+              <a:graphicFrameLocks xmlns:a="http://schemas.openxmlformats.org/drawingml/2006/main" noChangeAspect="1"/>
+            </wp:cNvGraphicFramePr>
+            <a:graphic xmlns:a="http://schemas.openxmlformats.org/drawingml/2006/main">
+              <a:graphicData uri="http://schemas.openxmlformats.org/drawingml/2006/picture">
+                <pic:pic xmlns:pic="http://schemas.openxmlformats.org/drawingml/2006/picture">
+                  <pic:nvPicPr>
+                    <pic:cNvPr id="1986475448" name="Obraz 1" descr="Obraz zawierający tekst, zrzut ekranu, oprogramowanie, Oprogramowanie multimedialne&#10;&#10;Opis wygenerowany automatycznie"/>
+                    <pic:cNvPicPr/>
+                  </pic:nvPicPr>
+                  <pic:blipFill>
+                    <a:blip r:embed="rId40"/>
+                    <a:stretch>
+                      <a:fillRect/>
+                    </a:stretch>
+                  </pic:blipFill>
+                  <pic:spPr>
+                    <a:xfrm>
+                      <a:off x="0" y="0"/>
+                      <a:ext cx="5162969" cy="2453434"/>
+                    </a:xfrm>
+                    <a:prstGeom prst="rect">
+                      <a:avLst/>
+                    </a:prstGeom>
+                  </pic:spPr>
+                </pic:pic>
+              </a:graphicData>
+            </a:graphic>
+          </wp:inline>
+        </w:drawing>
+      </w:r>
+    </w:p>
+    <w:p>
+      <w:r>
+        <w:drawing>
+          <wp:inline distT="0" distB="0" distL="0" distR="0" wp14:anchorId="68F828F1" wp14:editId="7E0AA571">
+            <wp:extent cx="5317628" cy="4025735"/>
+            <wp:effectExtent l="0" t="0" r="0" b="0"/>
+            <wp:docPr id="1070906143" name="Obraz 1" descr="Obraz zawierający tekst, zrzut ekranu, oprogramowanie, Oprogramowanie multimedialne&#10;&#10;Opis wygenerowany automatycznie"/>
+            <wp:cNvGraphicFramePr>
+              <a:graphicFrameLocks xmlns:a="http://schemas.openxmlformats.org/drawingml/2006/main" noChangeAspect="1"/>
+            </wp:cNvGraphicFramePr>
+            <a:graphic xmlns:a="http://schemas.openxmlformats.org/drawingml/2006/main">
+              <a:graphicData uri="http://schemas.openxmlformats.org/drawingml/2006/picture">
+                <pic:pic xmlns:pic="http://schemas.openxmlformats.org/drawingml/2006/picture">
+                  <pic:nvPicPr>
+                    <pic:cNvPr id="1070906143" name="Obraz 1" descr="Obraz zawierający tekst, zrzut ekranu, oprogramowanie, Oprogramowanie multimedialne&#10;&#10;Opis wygenerowany automatycznie"/>
+                    <pic:cNvPicPr/>
+                  </pic:nvPicPr>
+                  <pic:blipFill>
+                    <a:blip r:embed="rId41"/>
+                    <a:stretch>
+                      <a:fillRect/>
+                    </a:stretch>
+                  </pic:blipFill>
+                  <pic:spPr>
+                    <a:xfrm>
+                      <a:off x="0" y="0"/>
+                      <a:ext cx="5322330" cy="4029294"/>
+                    </a:xfrm>
+                    <a:prstGeom prst="rect">
+                      <a:avLst/>
+                    </a:prstGeom>
+                  </pic:spPr>
+                </pic:pic>
+              </a:graphicData>
+            </a:graphic>
+          </wp:inline>
+        </w:drawing>
+      </w:r>
+    </w:p>
+    <w:p>
+      <w:r>
+        <w:lastRenderedPageBreak/>
+        <w:drawing>
+          <wp:inline distT="0" distB="0" distL="0" distR="0" wp14:anchorId="2C22BCB9" wp14:editId="59FFF045">
+            <wp:extent cx="5760720" cy="2649855"/>
+            <wp:effectExtent l="0" t="0" r="0" b="0"/>
+            <wp:docPr id="1404668234" name="Obraz 1" descr="Obraz zawierający tekst, zrzut ekranu, oprogramowanie, Oprogramowanie multimedialne&#10;&#10;Opis wygenerowany automatycznie"/>
+            <wp:cNvGraphicFramePr>
+              <a:graphicFrameLocks xmlns:a="http://schemas.openxmlformats.org/drawingml/2006/main" noChangeAspect="1"/>
+            </wp:cNvGraphicFramePr>
+            <a:graphic xmlns:a="http://schemas.openxmlformats.org/drawingml/2006/main">
+              <a:graphicData uri="http://schemas.openxmlformats.org/drawingml/2006/picture">
+                <pic:pic xmlns:pic="http://schemas.openxmlformats.org/drawingml/2006/picture">
+                  <pic:nvPicPr>
+                    <pic:cNvPr id="1404668234" name="Obraz 1" descr="Obraz zawierający tekst, zrzut ekranu, oprogramowanie, Oprogramowanie multimedialne&#10;&#10;Opis wygenerowany automatycznie"/>
+                    <pic:cNvPicPr/>
+                  </pic:nvPicPr>
+                  <pic:blipFill>
+                    <a:blip r:embed="rId42"/>
+                    <a:stretch>
+                      <a:fillRect/>
+                    </a:stretch>
+                  </pic:blipFill>
+                  <pic:spPr>
+                    <a:xfrm>
+                      <a:off x="0" y="0"/>
+                      <a:ext cx="5760720" cy="2649855"/>
+                    </a:xfrm>
+                    <a:prstGeom prst="rect">
+                      <a:avLst/>
+                    </a:prstGeom>
+                  </pic:spPr>
+                </pic:pic>
+              </a:graphicData>
+            </a:graphic>
+          </wp:inline>
+        </w:drawing>
+      </w:r>
+    </w:p>
+    <w:p>
+      <w:r>
+        <w:drawing>
+          <wp:inline distT="0" distB="0" distL="0" distR="0" wp14:anchorId="742A40EC" wp14:editId="63016B80">
+            <wp:extent cx="5760720" cy="2540635"/>
+            <wp:effectExtent l="0" t="0" r="0" b="0"/>
+            <wp:docPr id="1800501436" name="Obraz 1" descr="Obraz zawierający tekst, zrzut ekranu, oprogramowanie, Czcionka&#10;&#10;Opis wygenerowany automatycznie"/>
+            <wp:cNvGraphicFramePr>
+              <a:graphicFrameLocks xmlns:a="http://schemas.openxmlformats.org/drawingml/2006/main" noChangeAspect="1"/>
+            </wp:cNvGraphicFramePr>
+            <a:graphic xmlns:a="http://schemas.openxmlformats.org/drawingml/2006/main">
+              <a:graphicData uri="http://schemas.openxmlformats.org/drawingml/2006/picture">
+                <pic:pic xmlns:pic="http://schemas.openxmlformats.org/drawingml/2006/picture">
+                  <pic:nvPicPr>
+                    <pic:cNvPr id="1800501436" name="Obraz 1" descr="Obraz zawierający tekst, zrzut ekranu, oprogramowanie, Czcionka&#10;&#10;Opis wygenerowany automatycznie"/>
+                    <pic:cNvPicPr/>
+                  </pic:nvPicPr>
+                  <pic:blipFill>
+                    <a:blip r:embed="rId43"/>
+                    <a:stretch>
+                      <a:fillRect/>
+                    </a:stretch>
+                  </pic:blipFill>
+                  <pic:spPr>
+                    <a:xfrm>
+                      <a:off x="0" y="0"/>
+                      <a:ext cx="5760720" cy="2540635"/>
+                    </a:xfrm>
+                    <a:prstGeom prst="rect">
+                      <a:avLst/>
+                    </a:prstGeom>
+                  </pic:spPr>
+                </pic:pic>
+              </a:graphicData>
+            </a:graphic>
+          </wp:inline>
+        </w:drawing>
+      </w:r>
+    </w:p>
+    <w:p>
+      <w:r>
+        <w:drawing>
+          <wp:inline distT="0" distB="0" distL="0" distR="0" wp14:anchorId="4C4B44E8" wp14:editId="1B0EF8A4">
+            <wp:extent cx="5760720" cy="2611120"/>
+            <wp:effectExtent l="0" t="0" r="0" b="0"/>
+            <wp:docPr id="351465208" name="Obraz 1" descr="Obraz zawierający tekst, zrzut ekranu, oprogramowanie, Oprogramowanie multimedialne&#10;&#10;Opis wygenerowany automatycznie"/>
+            <wp:cNvGraphicFramePr>
+              <a:graphicFrameLocks xmlns:a="http://schemas.openxmlformats.org/drawingml/2006/main" noChangeAspect="1"/>
+            </wp:cNvGraphicFramePr>
+            <a:graphic xmlns:a="http://schemas.openxmlformats.org/drawingml/2006/main">
+              <a:graphicData uri="http://schemas.openxmlformats.org/drawingml/2006/picture">
+                <pic:pic xmlns:pic="http://schemas.openxmlformats.org/drawingml/2006/picture">
+                  <pic:nvPicPr>
+                    <pic:cNvPr id="351465208" name="Obraz 1" descr="Obraz zawierający tekst, zrzut ekranu, oprogramowanie, Oprogramowanie multimedialne&#10;&#10;Opis wygenerowany automatycznie"/>
+                    <pic:cNvPicPr/>
+                  </pic:nvPicPr>
+                  <pic:blipFill>
+                    <a:blip r:embed="rId44"/>
+                    <a:stretch>
+                      <a:fillRect/>
+                    </a:stretch>
+                  </pic:blipFill>
+                  <pic:spPr>
+                    <a:xfrm>
+                      <a:off x="0" y="0"/>
+                      <a:ext cx="5760720" cy="2611120"/>
+                    </a:xfrm>
+                    <a:prstGeom prst="rect">
+                      <a:avLst/>
+                    </a:prstGeom>
+                  </pic:spPr>
+                </pic:pic>
+              </a:graphicData>
+            </a:graphic>
+          </wp:inline>
+        </w:drawing>
+      </w:r>
+    </w:p>
     <w:sectPr>
       <w:pgSz w:w="11906" w:h="16838"/>
       <w:pgMar w:top="1417" w:right="1417" w:bottom="1417" w:left="1417" w:header="708" w:footer="708" w:gutter="0"/>

</xml_diff>

<commit_message>
Structs: anonynums struct, emboded structs, methods, Interfaces
</commit_message>
<xml_diff>
--- a/GO-Cheat-Sheet-Word.docx
+++ b/GO-Cheat-Sheet-Word.docx
@@ -12,32 +12,118 @@
         <w:rPr>
           <w:lang w:val="pl-PL"/>
         </w:rPr>
-        <w:t xml:space="preserve">Różnica pomiędzy complied I </w:t>
-      </w:r>
+        <w:t xml:space="preserve">Różnica pomiędzy </w:t>
+      </w:r>
+      <w:proofErr w:type="spellStart"/>
       <w:r>
         <w:rPr>
           <w:lang w:val="pl-PL"/>
         </w:rPr>
-        <w:t xml:space="preserve">interpreter jest taka, że za każdym razem kiedy np. uruchamiamy kod pythona, jest on interpreted przez </w:t>
-      </w:r>
+        <w:t>complied</w:t>
+      </w:r>
+      <w:proofErr w:type="spellEnd"/>
       <w:r>
         <w:rPr>
           <w:lang w:val="pl-PL"/>
         </w:rPr>
-        <w:t>interpretatora python</w:t>
+        <w:t xml:space="preserve"> I </w:t>
       </w:r>
       <w:r>
         <w:rPr>
           <w:lang w:val="pl-PL"/>
         </w:rPr>
-        <w:t xml:space="preserve"> na kod maszynowy. W przypadku jezyka GO, wystarczy, że przepuścimy go przez compliera aby mieć kod maszynowy, który możemy wykorzystać wszędzie, bez potrzeby posiadania oryginalnego kodu lub zainstalowanego interpretatora</w:t>
-      </w:r>
+        <w:t xml:space="preserve">interpreter jest taka, że za każdym razem kiedy np. uruchamiamy kod </w:t>
+      </w:r>
+      <w:proofErr w:type="spellStart"/>
       <w:r>
         <w:rPr>
           <w:lang w:val="pl-PL"/>
         </w:rPr>
-        <w:t xml:space="preserve"> python</w:t>
-      </w:r>
+        <w:t>pythona</w:t>
+      </w:r>
+      <w:proofErr w:type="spellEnd"/>
+      <w:r>
+        <w:rPr>
+          <w:lang w:val="pl-PL"/>
+        </w:rPr>
+        <w:t xml:space="preserve">, jest on </w:t>
+      </w:r>
+      <w:proofErr w:type="spellStart"/>
+      <w:r>
+        <w:rPr>
+          <w:lang w:val="pl-PL"/>
+        </w:rPr>
+        <w:t>interpreted</w:t>
+      </w:r>
+      <w:proofErr w:type="spellEnd"/>
+      <w:r>
+        <w:rPr>
+          <w:lang w:val="pl-PL"/>
+        </w:rPr>
+        <w:t xml:space="preserve"> przez </w:t>
+      </w:r>
+      <w:r>
+        <w:rPr>
+          <w:lang w:val="pl-PL"/>
+        </w:rPr>
+        <w:t xml:space="preserve">interpretatora </w:t>
+      </w:r>
+      <w:proofErr w:type="spellStart"/>
+      <w:r>
+        <w:rPr>
+          <w:lang w:val="pl-PL"/>
+        </w:rPr>
+        <w:t>python</w:t>
+      </w:r>
+      <w:proofErr w:type="spellEnd"/>
+      <w:r>
+        <w:rPr>
+          <w:lang w:val="pl-PL"/>
+        </w:rPr>
+        <w:t xml:space="preserve"> na kod maszynowy. W przypadku </w:t>
+      </w:r>
+      <w:proofErr w:type="spellStart"/>
+      <w:r>
+        <w:rPr>
+          <w:lang w:val="pl-PL"/>
+        </w:rPr>
+        <w:t>jezyka</w:t>
+      </w:r>
+      <w:proofErr w:type="spellEnd"/>
+      <w:r>
+        <w:rPr>
+          <w:lang w:val="pl-PL"/>
+        </w:rPr>
+        <w:t xml:space="preserve"> GO, wystarczy, że przepuścimy go przez </w:t>
+      </w:r>
+      <w:proofErr w:type="spellStart"/>
+      <w:r>
+        <w:rPr>
+          <w:lang w:val="pl-PL"/>
+        </w:rPr>
+        <w:t>compliera</w:t>
+      </w:r>
+      <w:proofErr w:type="spellEnd"/>
+      <w:r>
+        <w:rPr>
+          <w:lang w:val="pl-PL"/>
+        </w:rPr>
+        <w:t xml:space="preserve"> aby mieć kod maszynowy, który możemy wykorzystać wszędzie, bez potrzeby posiadania oryginalnego kodu lub zainstalowanego interpretatora</w:t>
+      </w:r>
+      <w:r>
+        <w:rPr>
+          <w:lang w:val="pl-PL"/>
+        </w:rPr>
+        <w:t xml:space="preserve"> </w:t>
+      </w:r>
+      <w:proofErr w:type="spellStart"/>
+      <w:r>
+        <w:rPr>
+          <w:lang w:val="pl-PL"/>
+        </w:rPr>
+        <w:t>python</w:t>
+      </w:r>
+      <w:proofErr w:type="spellEnd"/>
       <w:r>
         <w:rPr>
           <w:lang w:val="pl-PL"/>
@@ -1506,6 +1592,9 @@
     </w:p>
     <w:p>
       <w:r>
+        <w:rPr>
+          <w:noProof/>
+        </w:rPr>
         <w:drawing>
           <wp:inline distT="0" distB="0" distL="0" distR="0" wp14:anchorId="1BB2A152" wp14:editId="12EC3068">
             <wp:extent cx="5760720" cy="4114800"/>
@@ -1545,6 +1634,9 @@
     </w:p>
     <w:p>
       <w:r>
+        <w:rPr>
+          <w:noProof/>
+        </w:rPr>
         <w:lastRenderedPageBreak/>
         <w:drawing>
           <wp:inline distT="0" distB="0" distL="0" distR="0" wp14:anchorId="0B21E88E" wp14:editId="0352F49D">
@@ -1585,6 +1677,9 @@
     </w:p>
     <w:p>
       <w:r>
+        <w:rPr>
+          <w:noProof/>
+        </w:rPr>
         <w:drawing>
           <wp:inline distT="0" distB="0" distL="0" distR="0" wp14:anchorId="7EEB1C93" wp14:editId="1C7C8A35">
             <wp:extent cx="5153891" cy="2449120"/>
@@ -1624,6 +1719,9 @@
     </w:p>
     <w:p>
       <w:r>
+        <w:rPr>
+          <w:noProof/>
+        </w:rPr>
         <w:drawing>
           <wp:inline distT="0" distB="0" distL="0" distR="0" wp14:anchorId="68F828F1" wp14:editId="7E0AA571">
             <wp:extent cx="5317628" cy="4025735"/>
@@ -1663,6 +1761,9 @@
     </w:p>
     <w:p>
       <w:r>
+        <w:rPr>
+          <w:noProof/>
+        </w:rPr>
         <w:lastRenderedPageBreak/>
         <w:drawing>
           <wp:inline distT="0" distB="0" distL="0" distR="0" wp14:anchorId="2C22BCB9" wp14:editId="59FFF045">
@@ -1703,6 +1804,9 @@
     </w:p>
     <w:p>
       <w:r>
+        <w:rPr>
+          <w:noProof/>
+        </w:rPr>
         <w:drawing>
           <wp:inline distT="0" distB="0" distL="0" distR="0" wp14:anchorId="742A40EC" wp14:editId="63016B80">
             <wp:extent cx="5760720" cy="2540635"/>
@@ -1742,6 +1846,9 @@
     </w:p>
     <w:p>
       <w:r>
+        <w:rPr>
+          <w:noProof/>
+        </w:rPr>
         <w:drawing>
           <wp:inline distT="0" distB="0" distL="0" distR="0" wp14:anchorId="4C4B44E8" wp14:editId="1B0EF8A4">
             <wp:extent cx="5760720" cy="2611120"/>
@@ -1767,6 +1874,518 @@
                     <a:xfrm>
                       <a:off x="0" y="0"/>
                       <a:ext cx="5760720" cy="2611120"/>
+                    </a:xfrm>
+                    <a:prstGeom prst="rect">
+                      <a:avLst/>
+                    </a:prstGeom>
+                  </pic:spPr>
+                </pic:pic>
+              </a:graphicData>
+            </a:graphic>
+          </wp:inline>
+        </w:drawing>
+      </w:r>
+    </w:p>
+    <w:p>
+      <w:r>
+        <w:lastRenderedPageBreak/>
+        <w:drawing>
+          <wp:inline distT="0" distB="0" distL="0" distR="0" wp14:anchorId="313C3419" wp14:editId="798C5A41">
+            <wp:extent cx="2565070" cy="2991682"/>
+            <wp:effectExtent l="0" t="0" r="6985" b="0"/>
+            <wp:docPr id="963004729" name="Obraz 1" descr="Obraz zawierający tekst, zrzut ekranu, oprogramowanie, wyświetlacz&#10;&#10;Opis wygenerowany automatycznie"/>
+            <wp:cNvGraphicFramePr>
+              <a:graphicFrameLocks xmlns:a="http://schemas.openxmlformats.org/drawingml/2006/main" noChangeAspect="1"/>
+            </wp:cNvGraphicFramePr>
+            <a:graphic xmlns:a="http://schemas.openxmlformats.org/drawingml/2006/main">
+              <a:graphicData uri="http://schemas.openxmlformats.org/drawingml/2006/picture">
+                <pic:pic xmlns:pic="http://schemas.openxmlformats.org/drawingml/2006/picture">
+                  <pic:nvPicPr>
+                    <pic:cNvPr id="963004729" name="Obraz 1" descr="Obraz zawierający tekst, zrzut ekranu, oprogramowanie, wyświetlacz&#10;&#10;Opis wygenerowany automatycznie"/>
+                    <pic:cNvPicPr/>
+                  </pic:nvPicPr>
+                  <pic:blipFill>
+                    <a:blip r:embed="rId45"/>
+                    <a:stretch>
+                      <a:fillRect/>
+                    </a:stretch>
+                  </pic:blipFill>
+                  <pic:spPr>
+                    <a:xfrm>
+                      <a:off x="0" y="0"/>
+                      <a:ext cx="2567952" cy="2995044"/>
+                    </a:xfrm>
+                    <a:prstGeom prst="rect">
+                      <a:avLst/>
+                    </a:prstGeom>
+                  </pic:spPr>
+                </pic:pic>
+              </a:graphicData>
+            </a:graphic>
+          </wp:inline>
+        </w:drawing>
+      </w:r>
+    </w:p>
+    <w:p>
+      <w:r>
+        <w:drawing>
+          <wp:inline distT="0" distB="0" distL="0" distR="0" wp14:anchorId="219A0D53" wp14:editId="41584DFD">
+            <wp:extent cx="5760720" cy="4003040"/>
+            <wp:effectExtent l="0" t="0" r="0" b="0"/>
+            <wp:docPr id="132781984" name="Obraz 1" descr="Obraz zawierający tekst, zrzut ekranu, oprogramowanie, Oprogramowanie multimedialne&#10;&#10;Opis wygenerowany automatycznie"/>
+            <wp:cNvGraphicFramePr>
+              <a:graphicFrameLocks xmlns:a="http://schemas.openxmlformats.org/drawingml/2006/main" noChangeAspect="1"/>
+            </wp:cNvGraphicFramePr>
+            <a:graphic xmlns:a="http://schemas.openxmlformats.org/drawingml/2006/main">
+              <a:graphicData uri="http://schemas.openxmlformats.org/drawingml/2006/picture">
+                <pic:pic xmlns:pic="http://schemas.openxmlformats.org/drawingml/2006/picture">
+                  <pic:nvPicPr>
+                    <pic:cNvPr id="132781984" name="Obraz 1" descr="Obraz zawierający tekst, zrzut ekranu, oprogramowanie, Oprogramowanie multimedialne&#10;&#10;Opis wygenerowany automatycznie"/>
+                    <pic:cNvPicPr/>
+                  </pic:nvPicPr>
+                  <pic:blipFill>
+                    <a:blip r:embed="rId46"/>
+                    <a:stretch>
+                      <a:fillRect/>
+                    </a:stretch>
+                  </pic:blipFill>
+                  <pic:spPr>
+                    <a:xfrm>
+                      <a:off x="0" y="0"/>
+                      <a:ext cx="5760720" cy="4003040"/>
+                    </a:xfrm>
+                    <a:prstGeom prst="rect">
+                      <a:avLst/>
+                    </a:prstGeom>
+                  </pic:spPr>
+                </pic:pic>
+              </a:graphicData>
+            </a:graphic>
+          </wp:inline>
+        </w:drawing>
+      </w:r>
+    </w:p>
+    <w:p>
+      <w:r>
+        <w:lastRenderedPageBreak/>
+        <w:drawing>
+          <wp:inline distT="0" distB="0" distL="0" distR="0" wp14:anchorId="2E327A0F" wp14:editId="5C2A1C67">
+            <wp:extent cx="5023072" cy="4364181"/>
+            <wp:effectExtent l="0" t="0" r="6350" b="0"/>
+            <wp:docPr id="73142531" name="Obraz 1" descr="Obraz zawierający tekst, zrzut ekranu, oprogramowanie, Oprogramowanie multimedialne&#10;&#10;Opis wygenerowany automatycznie"/>
+            <wp:cNvGraphicFramePr>
+              <a:graphicFrameLocks xmlns:a="http://schemas.openxmlformats.org/drawingml/2006/main" noChangeAspect="1"/>
+            </wp:cNvGraphicFramePr>
+            <a:graphic xmlns:a="http://schemas.openxmlformats.org/drawingml/2006/main">
+              <a:graphicData uri="http://schemas.openxmlformats.org/drawingml/2006/picture">
+                <pic:pic xmlns:pic="http://schemas.openxmlformats.org/drawingml/2006/picture">
+                  <pic:nvPicPr>
+                    <pic:cNvPr id="73142531" name="Obraz 1" descr="Obraz zawierający tekst, zrzut ekranu, oprogramowanie, Oprogramowanie multimedialne&#10;&#10;Opis wygenerowany automatycznie"/>
+                    <pic:cNvPicPr/>
+                  </pic:nvPicPr>
+                  <pic:blipFill>
+                    <a:blip r:embed="rId47"/>
+                    <a:stretch>
+                      <a:fillRect/>
+                    </a:stretch>
+                  </pic:blipFill>
+                  <pic:spPr>
+                    <a:xfrm>
+                      <a:off x="0" y="0"/>
+                      <a:ext cx="5026945" cy="4367546"/>
+                    </a:xfrm>
+                    <a:prstGeom prst="rect">
+                      <a:avLst/>
+                    </a:prstGeom>
+                  </pic:spPr>
+                </pic:pic>
+              </a:graphicData>
+            </a:graphic>
+          </wp:inline>
+        </w:drawing>
+      </w:r>
+    </w:p>
+    <w:p>
+      <w:r>
+        <w:drawing>
+          <wp:inline distT="0" distB="0" distL="0" distR="0" wp14:anchorId="125C39B1" wp14:editId="75AF0708">
+            <wp:extent cx="1655181" cy="1377538"/>
+            <wp:effectExtent l="0" t="0" r="2540" b="0"/>
+            <wp:docPr id="391476495" name="Obraz 1" descr="Obraz zawierający tekst, zrzut ekranu, oprogramowanie, Oprogramowanie multimedialne&#10;&#10;Opis wygenerowany automatycznie"/>
+            <wp:cNvGraphicFramePr>
+              <a:graphicFrameLocks xmlns:a="http://schemas.openxmlformats.org/drawingml/2006/main" noChangeAspect="1"/>
+            </wp:cNvGraphicFramePr>
+            <a:graphic xmlns:a="http://schemas.openxmlformats.org/drawingml/2006/main">
+              <a:graphicData uri="http://schemas.openxmlformats.org/drawingml/2006/picture">
+                <pic:pic xmlns:pic="http://schemas.openxmlformats.org/drawingml/2006/picture">
+                  <pic:nvPicPr>
+                    <pic:cNvPr id="391476495" name="Obraz 1" descr="Obraz zawierający tekst, zrzut ekranu, oprogramowanie, Oprogramowanie multimedialne&#10;&#10;Opis wygenerowany automatycznie"/>
+                    <pic:cNvPicPr/>
+                  </pic:nvPicPr>
+                  <pic:blipFill>
+                    <a:blip r:embed="rId48"/>
+                    <a:stretch>
+                      <a:fillRect/>
+                    </a:stretch>
+                  </pic:blipFill>
+                  <pic:spPr>
+                    <a:xfrm>
+                      <a:off x="0" y="0"/>
+                      <a:ext cx="1661532" cy="1382824"/>
+                    </a:xfrm>
+                    <a:prstGeom prst="rect">
+                      <a:avLst/>
+                    </a:prstGeom>
+                  </pic:spPr>
+                </pic:pic>
+              </a:graphicData>
+            </a:graphic>
+          </wp:inline>
+        </w:drawing>
+      </w:r>
+    </w:p>
+    <w:p>
+      <w:r>
+        <w:lastRenderedPageBreak/>
+        <w:drawing>
+          <wp:inline distT="0" distB="0" distL="0" distR="0" wp14:anchorId="01D99BE3" wp14:editId="252874E2">
+            <wp:extent cx="5760720" cy="4039870"/>
+            <wp:effectExtent l="0" t="0" r="0" b="0"/>
+            <wp:docPr id="684914184" name="Obraz 1" descr="Obraz zawierający tekst, zrzut ekranu, oprogramowanie, Oprogramowanie multimedialne&#10;&#10;Opis wygenerowany automatycznie"/>
+            <wp:cNvGraphicFramePr>
+              <a:graphicFrameLocks xmlns:a="http://schemas.openxmlformats.org/drawingml/2006/main" noChangeAspect="1"/>
+            </wp:cNvGraphicFramePr>
+            <a:graphic xmlns:a="http://schemas.openxmlformats.org/drawingml/2006/main">
+              <a:graphicData uri="http://schemas.openxmlformats.org/drawingml/2006/picture">
+                <pic:pic xmlns:pic="http://schemas.openxmlformats.org/drawingml/2006/picture">
+                  <pic:nvPicPr>
+                    <pic:cNvPr id="684914184" name="Obraz 1" descr="Obraz zawierający tekst, zrzut ekranu, oprogramowanie, Oprogramowanie multimedialne&#10;&#10;Opis wygenerowany automatycznie"/>
+                    <pic:cNvPicPr/>
+                  </pic:nvPicPr>
+                  <pic:blipFill>
+                    <a:blip r:embed="rId49"/>
+                    <a:stretch>
+                      <a:fillRect/>
+                    </a:stretch>
+                  </pic:blipFill>
+                  <pic:spPr>
+                    <a:xfrm>
+                      <a:off x="0" y="0"/>
+                      <a:ext cx="5760720" cy="4039870"/>
+                    </a:xfrm>
+                    <a:prstGeom prst="rect">
+                      <a:avLst/>
+                    </a:prstGeom>
+                  </pic:spPr>
+                </pic:pic>
+              </a:graphicData>
+            </a:graphic>
+          </wp:inline>
+        </w:drawing>
+      </w:r>
+    </w:p>
+    <w:p>
+      <w:r>
+        <w:drawing>
+          <wp:inline distT="0" distB="0" distL="0" distR="0" wp14:anchorId="76D60A0C" wp14:editId="79479C3D">
+            <wp:extent cx="5760720" cy="2370455"/>
+            <wp:effectExtent l="0" t="0" r="0" b="0"/>
+            <wp:docPr id="1733137807" name="Obraz 1" descr="Obraz zawierający tekst, zrzut ekranu, oprogramowanie, Oprogramowanie multimedialne&#10;&#10;Opis wygenerowany automatycznie"/>
+            <wp:cNvGraphicFramePr>
+              <a:graphicFrameLocks xmlns:a="http://schemas.openxmlformats.org/drawingml/2006/main" noChangeAspect="1"/>
+            </wp:cNvGraphicFramePr>
+            <a:graphic xmlns:a="http://schemas.openxmlformats.org/drawingml/2006/main">
+              <a:graphicData uri="http://schemas.openxmlformats.org/drawingml/2006/picture">
+                <pic:pic xmlns:pic="http://schemas.openxmlformats.org/drawingml/2006/picture">
+                  <pic:nvPicPr>
+                    <pic:cNvPr id="1733137807" name="Obraz 1" descr="Obraz zawierający tekst, zrzut ekranu, oprogramowanie, Oprogramowanie multimedialne&#10;&#10;Opis wygenerowany automatycznie"/>
+                    <pic:cNvPicPr/>
+                  </pic:nvPicPr>
+                  <pic:blipFill>
+                    <a:blip r:embed="rId50"/>
+                    <a:stretch>
+                      <a:fillRect/>
+                    </a:stretch>
+                  </pic:blipFill>
+                  <pic:spPr>
+                    <a:xfrm>
+                      <a:off x="0" y="0"/>
+                      <a:ext cx="5760720" cy="2370455"/>
+                    </a:xfrm>
+                    <a:prstGeom prst="rect">
+                      <a:avLst/>
+                    </a:prstGeom>
+                  </pic:spPr>
+                </pic:pic>
+              </a:graphicData>
+            </a:graphic>
+          </wp:inline>
+        </w:drawing>
+      </w:r>
+    </w:p>
+    <w:p>
+      <w:r>
+        <w:drawing>
+          <wp:inline distT="0" distB="0" distL="0" distR="0" wp14:anchorId="2CAD2F99" wp14:editId="0EA1C5AF">
+            <wp:extent cx="5760720" cy="1809750"/>
+            <wp:effectExtent l="0" t="0" r="0" b="0"/>
+            <wp:docPr id="21681838" name="Obraz 1" descr="Obraz zawierający tekst, zrzut ekranu, Czcionka&#10;&#10;Opis wygenerowany automatycznie"/>
+            <wp:cNvGraphicFramePr>
+              <a:graphicFrameLocks xmlns:a="http://schemas.openxmlformats.org/drawingml/2006/main" noChangeAspect="1"/>
+            </wp:cNvGraphicFramePr>
+            <a:graphic xmlns:a="http://schemas.openxmlformats.org/drawingml/2006/main">
+              <a:graphicData uri="http://schemas.openxmlformats.org/drawingml/2006/picture">
+                <pic:pic xmlns:pic="http://schemas.openxmlformats.org/drawingml/2006/picture">
+                  <pic:nvPicPr>
+                    <pic:cNvPr id="21681838" name="Obraz 1" descr="Obraz zawierający tekst, zrzut ekranu, Czcionka&#10;&#10;Opis wygenerowany automatycznie"/>
+                    <pic:cNvPicPr/>
+                  </pic:nvPicPr>
+                  <pic:blipFill>
+                    <a:blip r:embed="rId51"/>
+                    <a:stretch>
+                      <a:fillRect/>
+                    </a:stretch>
+                  </pic:blipFill>
+                  <pic:spPr>
+                    <a:xfrm>
+                      <a:off x="0" y="0"/>
+                      <a:ext cx="5760720" cy="1809750"/>
+                    </a:xfrm>
+                    <a:prstGeom prst="rect">
+                      <a:avLst/>
+                    </a:prstGeom>
+                  </pic:spPr>
+                </pic:pic>
+              </a:graphicData>
+            </a:graphic>
+          </wp:inline>
+        </w:drawing>
+      </w:r>
+    </w:p>
+    <w:p>
+      <w:r>
+        <w:lastRenderedPageBreak/>
+        <w:drawing>
+          <wp:inline distT="0" distB="0" distL="0" distR="0" wp14:anchorId="7CC3FE05" wp14:editId="0D88BDBD">
+            <wp:extent cx="2838202" cy="3167731"/>
+            <wp:effectExtent l="0" t="0" r="635" b="0"/>
+            <wp:docPr id="1359606172" name="Obraz 1" descr="Obraz zawierający tekst, zrzut ekranu, oprogramowanie&#10;&#10;Opis wygenerowany automatycznie"/>
+            <wp:cNvGraphicFramePr>
+              <a:graphicFrameLocks xmlns:a="http://schemas.openxmlformats.org/drawingml/2006/main" noChangeAspect="1"/>
+            </wp:cNvGraphicFramePr>
+            <a:graphic xmlns:a="http://schemas.openxmlformats.org/drawingml/2006/main">
+              <a:graphicData uri="http://schemas.openxmlformats.org/drawingml/2006/picture">
+                <pic:pic xmlns:pic="http://schemas.openxmlformats.org/drawingml/2006/picture">
+                  <pic:nvPicPr>
+                    <pic:cNvPr id="1359606172" name="Obraz 1" descr="Obraz zawierający tekst, zrzut ekranu, oprogramowanie&#10;&#10;Opis wygenerowany automatycznie"/>
+                    <pic:cNvPicPr/>
+                  </pic:nvPicPr>
+                  <pic:blipFill>
+                    <a:blip r:embed="rId52"/>
+                    <a:stretch>
+                      <a:fillRect/>
+                    </a:stretch>
+                  </pic:blipFill>
+                  <pic:spPr>
+                    <a:xfrm>
+                      <a:off x="0" y="0"/>
+                      <a:ext cx="2843056" cy="3173148"/>
+                    </a:xfrm>
+                    <a:prstGeom prst="rect">
+                      <a:avLst/>
+                    </a:prstGeom>
+                  </pic:spPr>
+                </pic:pic>
+              </a:graphicData>
+            </a:graphic>
+          </wp:inline>
+        </w:drawing>
+      </w:r>
+    </w:p>
+    <w:p>
+      <w:r>
+        <w:drawing>
+          <wp:inline distT="0" distB="0" distL="0" distR="0" wp14:anchorId="5A1FDE0E" wp14:editId="0F29E10F">
+            <wp:extent cx="4750130" cy="3198170"/>
+            <wp:effectExtent l="0" t="0" r="0" b="2540"/>
+            <wp:docPr id="1407100193" name="Obraz 1" descr="Obraz zawierający tekst, zrzut ekranu, oprogramowanie, Oprogramowanie multimedialne&#10;&#10;Opis wygenerowany automatycznie"/>
+            <wp:cNvGraphicFramePr>
+              <a:graphicFrameLocks xmlns:a="http://schemas.openxmlformats.org/drawingml/2006/main" noChangeAspect="1"/>
+            </wp:cNvGraphicFramePr>
+            <a:graphic xmlns:a="http://schemas.openxmlformats.org/drawingml/2006/main">
+              <a:graphicData uri="http://schemas.openxmlformats.org/drawingml/2006/picture">
+                <pic:pic xmlns:pic="http://schemas.openxmlformats.org/drawingml/2006/picture">
+                  <pic:nvPicPr>
+                    <pic:cNvPr id="1407100193" name="Obraz 1" descr="Obraz zawierający tekst, zrzut ekranu, oprogramowanie, Oprogramowanie multimedialne&#10;&#10;Opis wygenerowany automatycznie"/>
+                    <pic:cNvPicPr/>
+                  </pic:nvPicPr>
+                  <pic:blipFill>
+                    <a:blip r:embed="rId53"/>
+                    <a:stretch>
+                      <a:fillRect/>
+                    </a:stretch>
+                  </pic:blipFill>
+                  <pic:spPr>
+                    <a:xfrm>
+                      <a:off x="0" y="0"/>
+                      <a:ext cx="4762416" cy="3206442"/>
+                    </a:xfrm>
+                    <a:prstGeom prst="rect">
+                      <a:avLst/>
+                    </a:prstGeom>
+                  </pic:spPr>
+                </pic:pic>
+              </a:graphicData>
+            </a:graphic>
+          </wp:inline>
+        </w:drawing>
+      </w:r>
+    </w:p>
+    <w:p>
+      <w:r>
+        <w:drawing>
+          <wp:inline distT="0" distB="0" distL="0" distR="0" wp14:anchorId="710C9901" wp14:editId="7B45A337">
+            <wp:extent cx="3437906" cy="2254256"/>
+            <wp:effectExtent l="0" t="0" r="0" b="0"/>
+            <wp:docPr id="1859752764" name="Obraz 1" descr="Obraz zawierający tekst, zrzut ekranu, wyświetlacz, oprogramowanie&#10;&#10;Opis wygenerowany automatycznie"/>
+            <wp:cNvGraphicFramePr>
+              <a:graphicFrameLocks xmlns:a="http://schemas.openxmlformats.org/drawingml/2006/main" noChangeAspect="1"/>
+            </wp:cNvGraphicFramePr>
+            <a:graphic xmlns:a="http://schemas.openxmlformats.org/drawingml/2006/main">
+              <a:graphicData uri="http://schemas.openxmlformats.org/drawingml/2006/picture">
+                <pic:pic xmlns:pic="http://schemas.openxmlformats.org/drawingml/2006/picture">
+                  <pic:nvPicPr>
+                    <pic:cNvPr id="1859752764" name="Obraz 1" descr="Obraz zawierający tekst, zrzut ekranu, wyświetlacz, oprogramowanie&#10;&#10;Opis wygenerowany automatycznie"/>
+                    <pic:cNvPicPr/>
+                  </pic:nvPicPr>
+                  <pic:blipFill>
+                    <a:blip r:embed="rId54"/>
+                    <a:stretch>
+                      <a:fillRect/>
+                    </a:stretch>
+                  </pic:blipFill>
+                  <pic:spPr>
+                    <a:xfrm>
+                      <a:off x="0" y="0"/>
+                      <a:ext cx="3439776" cy="2255482"/>
+                    </a:xfrm>
+                    <a:prstGeom prst="rect">
+                      <a:avLst/>
+                    </a:prstGeom>
+                  </pic:spPr>
+                </pic:pic>
+              </a:graphicData>
+            </a:graphic>
+          </wp:inline>
+        </w:drawing>
+      </w:r>
+    </w:p>
+    <w:p>
+      <w:r>
+        <w:lastRenderedPageBreak/>
+        <w:drawing>
+          <wp:inline distT="0" distB="0" distL="0" distR="0" wp14:anchorId="20F8E586" wp14:editId="1982D4D9">
+            <wp:extent cx="4494810" cy="1467056"/>
+            <wp:effectExtent l="0" t="0" r="1270" b="0"/>
+            <wp:docPr id="1106709555" name="Obraz 1" descr="Obraz zawierający tekst, zrzut ekranu, Czcionka&#10;&#10;Opis wygenerowany automatycznie"/>
+            <wp:cNvGraphicFramePr>
+              <a:graphicFrameLocks xmlns:a="http://schemas.openxmlformats.org/drawingml/2006/main" noChangeAspect="1"/>
+            </wp:cNvGraphicFramePr>
+            <a:graphic xmlns:a="http://schemas.openxmlformats.org/drawingml/2006/main">
+              <a:graphicData uri="http://schemas.openxmlformats.org/drawingml/2006/picture">
+                <pic:pic xmlns:pic="http://schemas.openxmlformats.org/drawingml/2006/picture">
+                  <pic:nvPicPr>
+                    <pic:cNvPr id="1106709555" name="Obraz 1" descr="Obraz zawierający tekst, zrzut ekranu, Czcionka&#10;&#10;Opis wygenerowany automatycznie"/>
+                    <pic:cNvPicPr/>
+                  </pic:nvPicPr>
+                  <pic:blipFill>
+                    <a:blip r:embed="rId55"/>
+                    <a:stretch>
+                      <a:fillRect/>
+                    </a:stretch>
+                  </pic:blipFill>
+                  <pic:spPr>
+                    <a:xfrm>
+                      <a:off x="0" y="0"/>
+                      <a:ext cx="4502688" cy="1469627"/>
+                    </a:xfrm>
+                    <a:prstGeom prst="rect">
+                      <a:avLst/>
+                    </a:prstGeom>
+                  </pic:spPr>
+                </pic:pic>
+              </a:graphicData>
+            </a:graphic>
+          </wp:inline>
+        </w:drawing>
+      </w:r>
+    </w:p>
+    <w:p>
+      <w:r>
+        <w:drawing>
+          <wp:inline distT="0" distB="0" distL="0" distR="0" wp14:anchorId="5AEA0769" wp14:editId="45242F4E">
+            <wp:extent cx="4583875" cy="6282283"/>
+            <wp:effectExtent l="0" t="0" r="7620" b="4445"/>
+            <wp:docPr id="277921194" name="Obraz 1" descr="Obraz zawierający tekst, zrzut ekranu, oprogramowanie, System operacyjny&#10;&#10;Opis wygenerowany automatycznie"/>
+            <wp:cNvGraphicFramePr>
+              <a:graphicFrameLocks xmlns:a="http://schemas.openxmlformats.org/drawingml/2006/main" noChangeAspect="1"/>
+            </wp:cNvGraphicFramePr>
+            <a:graphic xmlns:a="http://schemas.openxmlformats.org/drawingml/2006/main">
+              <a:graphicData uri="http://schemas.openxmlformats.org/drawingml/2006/picture">
+                <pic:pic xmlns:pic="http://schemas.openxmlformats.org/drawingml/2006/picture">
+                  <pic:nvPicPr>
+                    <pic:cNvPr id="277921194" name="Obraz 1" descr="Obraz zawierający tekst, zrzut ekranu, oprogramowanie, System operacyjny&#10;&#10;Opis wygenerowany automatycznie"/>
+                    <pic:cNvPicPr/>
+                  </pic:nvPicPr>
+                  <pic:blipFill>
+                    <a:blip r:embed="rId56"/>
+                    <a:stretch>
+                      <a:fillRect/>
+                    </a:stretch>
+                  </pic:blipFill>
+                  <pic:spPr>
+                    <a:xfrm>
+                      <a:off x="0" y="0"/>
+                      <a:ext cx="4602018" cy="6307148"/>
+                    </a:xfrm>
+                    <a:prstGeom prst="rect">
+                      <a:avLst/>
+                    </a:prstGeom>
+                  </pic:spPr>
+                </pic:pic>
+              </a:graphicData>
+            </a:graphic>
+          </wp:inline>
+        </w:drawing>
+      </w:r>
+    </w:p>
+    <w:p>
+      <w:r>
+        <w:drawing>
+          <wp:inline distT="0" distB="0" distL="0" distR="0" wp14:anchorId="1A9922FC" wp14:editId="0750E4AA">
+            <wp:extent cx="5760720" cy="730885"/>
+            <wp:effectExtent l="0" t="0" r="0" b="0"/>
+            <wp:docPr id="107274643" name="Obraz 1" descr="Obraz zawierający tekst, zrzut ekranu, Czcionka&#10;&#10;Opis wygenerowany automatycznie"/>
+            <wp:cNvGraphicFramePr>
+              <a:graphicFrameLocks xmlns:a="http://schemas.openxmlformats.org/drawingml/2006/main" noChangeAspect="1"/>
+            </wp:cNvGraphicFramePr>
+            <a:graphic xmlns:a="http://schemas.openxmlformats.org/drawingml/2006/main">
+              <a:graphicData uri="http://schemas.openxmlformats.org/drawingml/2006/picture">
+                <pic:pic xmlns:pic="http://schemas.openxmlformats.org/drawingml/2006/picture">
+                  <pic:nvPicPr>
+                    <pic:cNvPr id="107274643" name="Obraz 1" descr="Obraz zawierający tekst, zrzut ekranu, Czcionka&#10;&#10;Opis wygenerowany automatycznie"/>
+                    <pic:cNvPicPr/>
+                  </pic:nvPicPr>
+                  <pic:blipFill>
+                    <a:blip r:embed="rId57"/>
+                    <a:stretch>
+                      <a:fillRect/>
+                    </a:stretch>
+                  </pic:blipFill>
+                  <pic:spPr>
+                    <a:xfrm>
+                      <a:off x="0" y="0"/>
+                      <a:ext cx="5760720" cy="730885"/>
                     </a:xfrm>
                     <a:prstGeom prst="rect">
                       <a:avLst/>

</xml_diff>

<commit_message>
GO Interfaces: assertions, type switch, naming interface arguments
</commit_message>
<xml_diff>
--- a/GO-Cheat-Sheet-Word.docx
+++ b/GO-Cheat-Sheet-Word.docx
@@ -12,118 +12,32 @@
         <w:rPr>
           <w:lang w:val="pl-PL"/>
         </w:rPr>
-        <w:t xml:space="preserve">Różnica pomiędzy </w:t>
-      </w:r>
-      <w:proofErr w:type="spellStart"/>
+        <w:t xml:space="preserve">Różnica pomiędzy complied I </w:t>
+      </w:r>
       <w:r>
         <w:rPr>
           <w:lang w:val="pl-PL"/>
         </w:rPr>
-        <w:t>complied</w:t>
-      </w:r>
-      <w:proofErr w:type="spellEnd"/>
+        <w:t xml:space="preserve">interpreter jest taka, że za każdym razem kiedy np. uruchamiamy kod pythona, jest on interpreted przez </w:t>
+      </w:r>
       <w:r>
         <w:rPr>
           <w:lang w:val="pl-PL"/>
         </w:rPr>
-        <w:t xml:space="preserve"> I </w:t>
+        <w:t>interpretatora python</w:t>
       </w:r>
       <w:r>
         <w:rPr>
           <w:lang w:val="pl-PL"/>
         </w:rPr>
-        <w:t xml:space="preserve">interpreter jest taka, że za każdym razem kiedy np. uruchamiamy kod </w:t>
-      </w:r>
-      <w:proofErr w:type="spellStart"/>
+        <w:t xml:space="preserve"> na kod maszynowy. W przypadku jezyka GO, wystarczy, że przepuścimy go przez compliera aby mieć kod maszynowy, który możemy wykorzystać wszędzie, bez potrzeby posiadania oryginalnego kodu lub zainstalowanego interpretatora</w:t>
+      </w:r>
       <w:r>
         <w:rPr>
           <w:lang w:val="pl-PL"/>
         </w:rPr>
-        <w:t>pythona</w:t>
-      </w:r>
-      <w:proofErr w:type="spellEnd"/>
-      <w:r>
-        <w:rPr>
-          <w:lang w:val="pl-PL"/>
-        </w:rPr>
-        <w:t xml:space="preserve">, jest on </w:t>
-      </w:r>
-      <w:proofErr w:type="spellStart"/>
-      <w:r>
-        <w:rPr>
-          <w:lang w:val="pl-PL"/>
-        </w:rPr>
-        <w:t>interpreted</w:t>
-      </w:r>
-      <w:proofErr w:type="spellEnd"/>
-      <w:r>
-        <w:rPr>
-          <w:lang w:val="pl-PL"/>
-        </w:rPr>
-        <w:t xml:space="preserve"> przez </w:t>
-      </w:r>
-      <w:r>
-        <w:rPr>
-          <w:lang w:val="pl-PL"/>
-        </w:rPr>
-        <w:t xml:space="preserve">interpretatora </w:t>
-      </w:r>
-      <w:proofErr w:type="spellStart"/>
-      <w:r>
-        <w:rPr>
-          <w:lang w:val="pl-PL"/>
-        </w:rPr>
-        <w:t>python</w:t>
-      </w:r>
-      <w:proofErr w:type="spellEnd"/>
-      <w:r>
-        <w:rPr>
-          <w:lang w:val="pl-PL"/>
-        </w:rPr>
-        <w:t xml:space="preserve"> na kod maszynowy. W przypadku </w:t>
-      </w:r>
-      <w:proofErr w:type="spellStart"/>
-      <w:r>
-        <w:rPr>
-          <w:lang w:val="pl-PL"/>
-        </w:rPr>
-        <w:t>jezyka</w:t>
-      </w:r>
-      <w:proofErr w:type="spellEnd"/>
-      <w:r>
-        <w:rPr>
-          <w:lang w:val="pl-PL"/>
-        </w:rPr>
-        <w:t xml:space="preserve"> GO, wystarczy, że przepuścimy go przez </w:t>
-      </w:r>
-      <w:proofErr w:type="spellStart"/>
-      <w:r>
-        <w:rPr>
-          <w:lang w:val="pl-PL"/>
-        </w:rPr>
-        <w:t>compliera</w:t>
-      </w:r>
-      <w:proofErr w:type="spellEnd"/>
-      <w:r>
-        <w:rPr>
-          <w:lang w:val="pl-PL"/>
-        </w:rPr>
-        <w:t xml:space="preserve"> aby mieć kod maszynowy, który możemy wykorzystać wszędzie, bez potrzeby posiadania oryginalnego kodu lub zainstalowanego interpretatora</w:t>
-      </w:r>
-      <w:r>
-        <w:rPr>
-          <w:lang w:val="pl-PL"/>
-        </w:rPr>
-        <w:t xml:space="preserve"> </w:t>
-      </w:r>
-      <w:proofErr w:type="spellStart"/>
-      <w:r>
-        <w:rPr>
-          <w:lang w:val="pl-PL"/>
-        </w:rPr>
-        <w:t>python</w:t>
-      </w:r>
-      <w:proofErr w:type="spellEnd"/>
+        <w:t xml:space="preserve"> python</w:t>
+      </w:r>
       <w:r>
         <w:rPr>
           <w:lang w:val="pl-PL"/>
@@ -1888,6 +1802,9 @@
     </w:p>
     <w:p>
       <w:r>
+        <w:rPr>
+          <w:noProof/>
+        </w:rPr>
         <w:lastRenderedPageBreak/>
         <w:drawing>
           <wp:inline distT="0" distB="0" distL="0" distR="0" wp14:anchorId="313C3419" wp14:editId="798C5A41">
@@ -1928,6 +1845,9 @@
     </w:p>
     <w:p>
       <w:r>
+        <w:rPr>
+          <w:noProof/>
+        </w:rPr>
         <w:drawing>
           <wp:inline distT="0" distB="0" distL="0" distR="0" wp14:anchorId="219A0D53" wp14:editId="41584DFD">
             <wp:extent cx="5760720" cy="4003040"/>
@@ -1967,6 +1887,9 @@
     </w:p>
     <w:p>
       <w:r>
+        <w:rPr>
+          <w:noProof/>
+        </w:rPr>
         <w:lastRenderedPageBreak/>
         <w:drawing>
           <wp:inline distT="0" distB="0" distL="0" distR="0" wp14:anchorId="2E327A0F" wp14:editId="5C2A1C67">
@@ -2007,6 +1930,9 @@
     </w:p>
     <w:p>
       <w:r>
+        <w:rPr>
+          <w:noProof/>
+        </w:rPr>
         <w:drawing>
           <wp:inline distT="0" distB="0" distL="0" distR="0" wp14:anchorId="125C39B1" wp14:editId="75AF0708">
             <wp:extent cx="1655181" cy="1377538"/>
@@ -2046,6 +1972,9 @@
     </w:p>
     <w:p>
       <w:r>
+        <w:rPr>
+          <w:noProof/>
+        </w:rPr>
         <w:lastRenderedPageBreak/>
         <w:drawing>
           <wp:inline distT="0" distB="0" distL="0" distR="0" wp14:anchorId="01D99BE3" wp14:editId="252874E2">
@@ -2086,6 +2015,9 @@
     </w:p>
     <w:p>
       <w:r>
+        <w:rPr>
+          <w:noProof/>
+        </w:rPr>
         <w:drawing>
           <wp:inline distT="0" distB="0" distL="0" distR="0" wp14:anchorId="76D60A0C" wp14:editId="79479C3D">
             <wp:extent cx="5760720" cy="2370455"/>
@@ -2125,6 +2057,9 @@
     </w:p>
     <w:p>
       <w:r>
+        <w:rPr>
+          <w:noProof/>
+        </w:rPr>
         <w:drawing>
           <wp:inline distT="0" distB="0" distL="0" distR="0" wp14:anchorId="2CAD2F99" wp14:editId="0EA1C5AF">
             <wp:extent cx="5760720" cy="1809750"/>
@@ -2164,6 +2099,9 @@
     </w:p>
     <w:p>
       <w:r>
+        <w:rPr>
+          <w:noProof/>
+        </w:rPr>
         <w:lastRenderedPageBreak/>
         <w:drawing>
           <wp:inline distT="0" distB="0" distL="0" distR="0" wp14:anchorId="7CC3FE05" wp14:editId="0D88BDBD">
@@ -2204,6 +2142,9 @@
     </w:p>
     <w:p>
       <w:r>
+        <w:rPr>
+          <w:noProof/>
+        </w:rPr>
         <w:drawing>
           <wp:inline distT="0" distB="0" distL="0" distR="0" wp14:anchorId="5A1FDE0E" wp14:editId="0F29E10F">
             <wp:extent cx="4750130" cy="3198170"/>
@@ -2243,6 +2184,9 @@
     </w:p>
     <w:p>
       <w:r>
+        <w:rPr>
+          <w:noProof/>
+        </w:rPr>
         <w:drawing>
           <wp:inline distT="0" distB="0" distL="0" distR="0" wp14:anchorId="710C9901" wp14:editId="7B45A337">
             <wp:extent cx="3437906" cy="2254256"/>
@@ -2282,6 +2226,9 @@
     </w:p>
     <w:p>
       <w:r>
+        <w:rPr>
+          <w:noProof/>
+        </w:rPr>
         <w:lastRenderedPageBreak/>
         <w:drawing>
           <wp:inline distT="0" distB="0" distL="0" distR="0" wp14:anchorId="20F8E586" wp14:editId="1982D4D9">
@@ -2322,6 +2269,9 @@
     </w:p>
     <w:p>
       <w:r>
+        <w:rPr>
+          <w:noProof/>
+        </w:rPr>
         <w:drawing>
           <wp:inline distT="0" distB="0" distL="0" distR="0" wp14:anchorId="5AEA0769" wp14:editId="45242F4E">
             <wp:extent cx="4583875" cy="6282283"/>
@@ -2361,6 +2311,9 @@
     </w:p>
     <w:p>
       <w:r>
+        <w:rPr>
+          <w:noProof/>
+        </w:rPr>
         <w:drawing>
           <wp:inline distT="0" distB="0" distL="0" distR="0" wp14:anchorId="1A9922FC" wp14:editId="0750E4AA">
             <wp:extent cx="5760720" cy="730885"/>
@@ -2397,6 +2350,501 @@
           </wp:inline>
         </w:drawing>
       </w:r>
+    </w:p>
+    <w:p>
+      <w:pPr>
+        <w:rPr>
+          <w:lang w:val="pl-PL"/>
+        </w:rPr>
+      </w:pPr>
+      <w:r>
+        <w:rPr>
+          <w:noProof/>
+        </w:rPr>
+        <w:lastRenderedPageBreak/>
+        <w:drawing>
+          <wp:inline distT="0" distB="0" distL="0" distR="0" wp14:anchorId="216F6D05" wp14:editId="2B9C1050">
+            <wp:extent cx="5760720" cy="3441065"/>
+            <wp:effectExtent l="0" t="0" r="0" b="6985"/>
+            <wp:docPr id="1265779993" name="Picture 1" descr="A screenshot of a quiz&#10;&#10;Description automatically generated"/>
+            <wp:cNvGraphicFramePr>
+              <a:graphicFrameLocks xmlns:a="http://schemas.openxmlformats.org/drawingml/2006/main" noChangeAspect="1"/>
+            </wp:cNvGraphicFramePr>
+            <a:graphic xmlns:a="http://schemas.openxmlformats.org/drawingml/2006/main">
+              <a:graphicData uri="http://schemas.openxmlformats.org/drawingml/2006/picture">
+                <pic:pic xmlns:pic="http://schemas.openxmlformats.org/drawingml/2006/picture">
+                  <pic:nvPicPr>
+                    <pic:cNvPr id="1265779993" name="Picture 1" descr="A screenshot of a quiz&#10;&#10;Description automatically generated"/>
+                    <pic:cNvPicPr/>
+                  </pic:nvPicPr>
+                  <pic:blipFill>
+                    <a:blip r:embed="rId58"/>
+                    <a:stretch>
+                      <a:fillRect/>
+                    </a:stretch>
+                  </pic:blipFill>
+                  <pic:spPr>
+                    <a:xfrm>
+                      <a:off x="0" y="0"/>
+                      <a:ext cx="5760720" cy="3441065"/>
+                    </a:xfrm>
+                    <a:prstGeom prst="rect">
+                      <a:avLst/>
+                    </a:prstGeom>
+                  </pic:spPr>
+                </pic:pic>
+              </a:graphicData>
+            </a:graphic>
+          </wp:inline>
+        </w:drawing>
+      </w:r>
+    </w:p>
+    <w:p>
+      <w:pPr>
+        <w:rPr>
+          <w:lang w:val="pl-PL"/>
+        </w:rPr>
+      </w:pPr>
+      <w:r>
+        <w:rPr>
+          <w:noProof/>
+        </w:rPr>
+        <w:drawing>
+          <wp:inline distT="0" distB="0" distL="0" distR="0" wp14:anchorId="566D827B" wp14:editId="7F9B9CA8">
+            <wp:extent cx="5760720" cy="4051300"/>
+            <wp:effectExtent l="0" t="0" r="0" b="6350"/>
+            <wp:docPr id="844501573" name="Picture 1" descr="A screenshot of a computer&#10;&#10;Description automatically generated"/>
+            <wp:cNvGraphicFramePr>
+              <a:graphicFrameLocks xmlns:a="http://schemas.openxmlformats.org/drawingml/2006/main" noChangeAspect="1"/>
+            </wp:cNvGraphicFramePr>
+            <a:graphic xmlns:a="http://schemas.openxmlformats.org/drawingml/2006/main">
+              <a:graphicData uri="http://schemas.openxmlformats.org/drawingml/2006/picture">
+                <pic:pic xmlns:pic="http://schemas.openxmlformats.org/drawingml/2006/picture">
+                  <pic:nvPicPr>
+                    <pic:cNvPr id="844501573" name="Picture 1" descr="A screenshot of a computer&#10;&#10;Description automatically generated"/>
+                    <pic:cNvPicPr/>
+                  </pic:nvPicPr>
+                  <pic:blipFill>
+                    <a:blip r:embed="rId59"/>
+                    <a:stretch>
+                      <a:fillRect/>
+                    </a:stretch>
+                  </pic:blipFill>
+                  <pic:spPr>
+                    <a:xfrm>
+                      <a:off x="0" y="0"/>
+                      <a:ext cx="5760720" cy="4051300"/>
+                    </a:xfrm>
+                    <a:prstGeom prst="rect">
+                      <a:avLst/>
+                    </a:prstGeom>
+                  </pic:spPr>
+                </pic:pic>
+              </a:graphicData>
+            </a:graphic>
+          </wp:inline>
+        </w:drawing>
+      </w:r>
+    </w:p>
+    <w:p>
+      <w:pPr>
+        <w:rPr>
+          <w:lang w:val="pl-PL"/>
+        </w:rPr>
+      </w:pPr>
+      <w:r>
+        <w:rPr>
+          <w:noProof/>
+        </w:rPr>
+        <w:lastRenderedPageBreak/>
+        <w:drawing>
+          <wp:inline distT="0" distB="0" distL="0" distR="0" wp14:anchorId="3A7BF17B" wp14:editId="02B6352D">
+            <wp:extent cx="3071446" cy="4050748"/>
+            <wp:effectExtent l="0" t="0" r="0" b="6985"/>
+            <wp:docPr id="1374009507" name="Picture 1" descr="A screen shot of a computer program&#10;&#10;Description automatically generated"/>
+            <wp:cNvGraphicFramePr>
+              <a:graphicFrameLocks xmlns:a="http://schemas.openxmlformats.org/drawingml/2006/main" noChangeAspect="1"/>
+            </wp:cNvGraphicFramePr>
+            <a:graphic xmlns:a="http://schemas.openxmlformats.org/drawingml/2006/main">
+              <a:graphicData uri="http://schemas.openxmlformats.org/drawingml/2006/picture">
+                <pic:pic xmlns:pic="http://schemas.openxmlformats.org/drawingml/2006/picture">
+                  <pic:nvPicPr>
+                    <pic:cNvPr id="1374009507" name="Picture 1" descr="A screen shot of a computer program&#10;&#10;Description automatically generated"/>
+                    <pic:cNvPicPr/>
+                  </pic:nvPicPr>
+                  <pic:blipFill>
+                    <a:blip r:embed="rId60"/>
+                    <a:stretch>
+                      <a:fillRect/>
+                    </a:stretch>
+                  </pic:blipFill>
+                  <pic:spPr>
+                    <a:xfrm>
+                      <a:off x="0" y="0"/>
+                      <a:ext cx="3076340" cy="4057202"/>
+                    </a:xfrm>
+                    <a:prstGeom prst="rect">
+                      <a:avLst/>
+                    </a:prstGeom>
+                  </pic:spPr>
+                </pic:pic>
+              </a:graphicData>
+            </a:graphic>
+          </wp:inline>
+        </w:drawing>
+      </w:r>
+    </w:p>
+    <w:p>
+      <w:pPr>
+        <w:rPr>
+          <w:lang w:val="pl-PL"/>
+        </w:rPr>
+      </w:pPr>
+      <w:r>
+        <w:rPr>
+          <w:noProof/>
+        </w:rPr>
+        <w:drawing>
+          <wp:inline distT="0" distB="0" distL="0" distR="0" wp14:anchorId="65965DB0" wp14:editId="63802F09">
+            <wp:extent cx="5760720" cy="3033395"/>
+            <wp:effectExtent l="0" t="0" r="0" b="0"/>
+            <wp:docPr id="651569750" name="Picture 1" descr="A screenshot of a computer&#10;&#10;Description automatically generated"/>
+            <wp:cNvGraphicFramePr>
+              <a:graphicFrameLocks xmlns:a="http://schemas.openxmlformats.org/drawingml/2006/main" noChangeAspect="1"/>
+            </wp:cNvGraphicFramePr>
+            <a:graphic xmlns:a="http://schemas.openxmlformats.org/drawingml/2006/main">
+              <a:graphicData uri="http://schemas.openxmlformats.org/drawingml/2006/picture">
+                <pic:pic xmlns:pic="http://schemas.openxmlformats.org/drawingml/2006/picture">
+                  <pic:nvPicPr>
+                    <pic:cNvPr id="651569750" name="Picture 1" descr="A screenshot of a computer&#10;&#10;Description automatically generated"/>
+                    <pic:cNvPicPr/>
+                  </pic:nvPicPr>
+                  <pic:blipFill>
+                    <a:blip r:embed="rId61"/>
+                    <a:stretch>
+                      <a:fillRect/>
+                    </a:stretch>
+                  </pic:blipFill>
+                  <pic:spPr>
+                    <a:xfrm>
+                      <a:off x="0" y="0"/>
+                      <a:ext cx="5760720" cy="3033395"/>
+                    </a:xfrm>
+                    <a:prstGeom prst="rect">
+                      <a:avLst/>
+                    </a:prstGeom>
+                  </pic:spPr>
+                </pic:pic>
+              </a:graphicData>
+            </a:graphic>
+          </wp:inline>
+        </w:drawing>
+      </w:r>
+    </w:p>
+    <w:p>
+      <w:pPr>
+        <w:rPr>
+          <w:lang w:val="pl-PL"/>
+        </w:rPr>
+      </w:pPr>
+      <w:r>
+        <w:rPr>
+          <w:noProof/>
+        </w:rPr>
+        <w:lastRenderedPageBreak/>
+        <w:drawing>
+          <wp:inline distT="0" distB="0" distL="0" distR="0" wp14:anchorId="1C1A694C" wp14:editId="3E1B569D">
+            <wp:extent cx="5081954" cy="4271373"/>
+            <wp:effectExtent l="0" t="0" r="4445" b="0"/>
+            <wp:docPr id="1695425479" name="Picture 1" descr="A screenshot of a computer program&#10;&#10;Description automatically generated"/>
+            <wp:cNvGraphicFramePr>
+              <a:graphicFrameLocks xmlns:a="http://schemas.openxmlformats.org/drawingml/2006/main" noChangeAspect="1"/>
+            </wp:cNvGraphicFramePr>
+            <a:graphic xmlns:a="http://schemas.openxmlformats.org/drawingml/2006/main">
+              <a:graphicData uri="http://schemas.openxmlformats.org/drawingml/2006/picture">
+                <pic:pic xmlns:pic="http://schemas.openxmlformats.org/drawingml/2006/picture">
+                  <pic:nvPicPr>
+                    <pic:cNvPr id="1695425479" name="Picture 1" descr="A screenshot of a computer program&#10;&#10;Description automatically generated"/>
+                    <pic:cNvPicPr/>
+                  </pic:nvPicPr>
+                  <pic:blipFill>
+                    <a:blip r:embed="rId62"/>
+                    <a:stretch>
+                      <a:fillRect/>
+                    </a:stretch>
+                  </pic:blipFill>
+                  <pic:spPr>
+                    <a:xfrm>
+                      <a:off x="0" y="0"/>
+                      <a:ext cx="5084624" cy="4273617"/>
+                    </a:xfrm>
+                    <a:prstGeom prst="rect">
+                      <a:avLst/>
+                    </a:prstGeom>
+                  </pic:spPr>
+                </pic:pic>
+              </a:graphicData>
+            </a:graphic>
+          </wp:inline>
+        </w:drawing>
+      </w:r>
+    </w:p>
+    <w:p>
+      <w:pPr>
+        <w:rPr>
+          <w:lang w:val="pl-PL"/>
+        </w:rPr>
+      </w:pPr>
+      <w:r>
+        <w:rPr>
+          <w:noProof/>
+        </w:rPr>
+        <w:drawing>
+          <wp:inline distT="0" distB="0" distL="0" distR="0" wp14:anchorId="1C1E94C8" wp14:editId="24C943E9">
+            <wp:extent cx="2836915" cy="4132385"/>
+            <wp:effectExtent l="0" t="0" r="1905" b="1905"/>
+            <wp:docPr id="151558760" name="Picture 1" descr="A screen shot of a computer program&#10;&#10;Description automatically generated"/>
+            <wp:cNvGraphicFramePr>
+              <a:graphicFrameLocks xmlns:a="http://schemas.openxmlformats.org/drawingml/2006/main" noChangeAspect="1"/>
+            </wp:cNvGraphicFramePr>
+            <a:graphic xmlns:a="http://schemas.openxmlformats.org/drawingml/2006/main">
+              <a:graphicData uri="http://schemas.openxmlformats.org/drawingml/2006/picture">
+                <pic:pic xmlns:pic="http://schemas.openxmlformats.org/drawingml/2006/picture">
+                  <pic:nvPicPr>
+                    <pic:cNvPr id="151558760" name="Picture 1" descr="A screen shot of a computer program&#10;&#10;Description automatically generated"/>
+                    <pic:cNvPicPr/>
+                  </pic:nvPicPr>
+                  <pic:blipFill>
+                    <a:blip r:embed="rId63"/>
+                    <a:stretch>
+                      <a:fillRect/>
+                    </a:stretch>
+                  </pic:blipFill>
+                  <pic:spPr>
+                    <a:xfrm>
+                      <a:off x="0" y="0"/>
+                      <a:ext cx="2839949" cy="4136805"/>
+                    </a:xfrm>
+                    <a:prstGeom prst="rect">
+                      <a:avLst/>
+                    </a:prstGeom>
+                  </pic:spPr>
+                </pic:pic>
+              </a:graphicData>
+            </a:graphic>
+          </wp:inline>
+        </w:drawing>
+      </w:r>
+    </w:p>
+    <w:p>
+      <w:pPr>
+        <w:rPr>
+          <w:lang w:val="pl-PL"/>
+        </w:rPr>
+      </w:pPr>
+      <w:r>
+        <w:rPr>
+          <w:noProof/>
+        </w:rPr>
+        <w:lastRenderedPageBreak/>
+        <w:drawing>
+          <wp:inline distT="0" distB="0" distL="0" distR="0" wp14:anchorId="018F0FC6" wp14:editId="5EE58F87">
+            <wp:extent cx="5760720" cy="5663565"/>
+            <wp:effectExtent l="0" t="0" r="0" b="0"/>
+            <wp:docPr id="2125417267" name="Picture 1" descr="A screenshot of a computer program&#10;&#10;Description automatically generated"/>
+            <wp:cNvGraphicFramePr>
+              <a:graphicFrameLocks xmlns:a="http://schemas.openxmlformats.org/drawingml/2006/main" noChangeAspect="1"/>
+            </wp:cNvGraphicFramePr>
+            <a:graphic xmlns:a="http://schemas.openxmlformats.org/drawingml/2006/main">
+              <a:graphicData uri="http://schemas.openxmlformats.org/drawingml/2006/picture">
+                <pic:pic xmlns:pic="http://schemas.openxmlformats.org/drawingml/2006/picture">
+                  <pic:nvPicPr>
+                    <pic:cNvPr id="2125417267" name="Picture 1" descr="A screenshot of a computer program&#10;&#10;Description automatically generated"/>
+                    <pic:cNvPicPr/>
+                  </pic:nvPicPr>
+                  <pic:blipFill>
+                    <a:blip r:embed="rId64"/>
+                    <a:stretch>
+                      <a:fillRect/>
+                    </a:stretch>
+                  </pic:blipFill>
+                  <pic:spPr>
+                    <a:xfrm>
+                      <a:off x="0" y="0"/>
+                      <a:ext cx="5760720" cy="5663565"/>
+                    </a:xfrm>
+                    <a:prstGeom prst="rect">
+                      <a:avLst/>
+                    </a:prstGeom>
+                  </pic:spPr>
+                </pic:pic>
+              </a:graphicData>
+            </a:graphic>
+          </wp:inline>
+        </w:drawing>
+      </w:r>
+    </w:p>
+    <w:p>
+      <w:pPr>
+        <w:rPr>
+          <w:lang w:val="pl-PL"/>
+        </w:rPr>
+      </w:pPr>
+      <w:r>
+        <w:rPr>
+          <w:noProof/>
+        </w:rPr>
+        <w:drawing>
+          <wp:inline distT="0" distB="0" distL="0" distR="0" wp14:anchorId="5691E22C" wp14:editId="359E8F1F">
+            <wp:extent cx="4305300" cy="2714625"/>
+            <wp:effectExtent l="0" t="0" r="0" b="9525"/>
+            <wp:docPr id="371420561" name="Picture 1" descr="A screen shot of a computer program&#10;&#10;Description automatically generated"/>
+            <wp:cNvGraphicFramePr>
+              <a:graphicFrameLocks xmlns:a="http://schemas.openxmlformats.org/drawingml/2006/main" noChangeAspect="1"/>
+            </wp:cNvGraphicFramePr>
+            <a:graphic xmlns:a="http://schemas.openxmlformats.org/drawingml/2006/main">
+              <a:graphicData uri="http://schemas.openxmlformats.org/drawingml/2006/picture">
+                <pic:pic xmlns:pic="http://schemas.openxmlformats.org/drawingml/2006/picture">
+                  <pic:nvPicPr>
+                    <pic:cNvPr id="371420561" name="Picture 1" descr="A screen shot of a computer program&#10;&#10;Description automatically generated"/>
+                    <pic:cNvPicPr/>
+                  </pic:nvPicPr>
+                  <pic:blipFill>
+                    <a:blip r:embed="rId65"/>
+                    <a:stretch>
+                      <a:fillRect/>
+                    </a:stretch>
+                  </pic:blipFill>
+                  <pic:spPr>
+                    <a:xfrm>
+                      <a:off x="0" y="0"/>
+                      <a:ext cx="4305300" cy="2714625"/>
+                    </a:xfrm>
+                    <a:prstGeom prst="rect">
+                      <a:avLst/>
+                    </a:prstGeom>
+                  </pic:spPr>
+                </pic:pic>
+              </a:graphicData>
+            </a:graphic>
+          </wp:inline>
+        </w:drawing>
+      </w:r>
+    </w:p>
+    <w:p>
+      <w:pPr>
+        <w:rPr>
+          <w:lang w:val="pl-PL"/>
+        </w:rPr>
+      </w:pPr>
+      <w:r>
+        <w:rPr>
+          <w:lang w:val="pl-PL"/>
+        </w:rPr>
+        <w:lastRenderedPageBreak/>
+        <w:t xml:space="preserve">Dzięki type switch, jesteśmy wstanie bardzo szybko i prosto rozpoznać, do jakiej struct wzywana jest funkcja poprzez interfaces. </w:t>
+      </w:r>
+    </w:p>
+    <w:p>
+      <w:pPr>
+        <w:rPr>
+          <w:lang w:val="pl-PL"/>
+        </w:rPr>
+      </w:pPr>
+      <w:r>
+        <w:rPr>
+          <w:noProof/>
+        </w:rPr>
+        <w:drawing>
+          <wp:inline distT="0" distB="0" distL="0" distR="0" wp14:anchorId="4B6E8363" wp14:editId="3A20C81A">
+            <wp:extent cx="4812323" cy="4001251"/>
+            <wp:effectExtent l="0" t="0" r="7620" b="0"/>
+            <wp:docPr id="1347760062" name="Picture 1" descr="A screenshot of a computer program&#10;&#10;Description automatically generated"/>
+            <wp:cNvGraphicFramePr>
+              <a:graphicFrameLocks xmlns:a="http://schemas.openxmlformats.org/drawingml/2006/main" noChangeAspect="1"/>
+            </wp:cNvGraphicFramePr>
+            <a:graphic xmlns:a="http://schemas.openxmlformats.org/drawingml/2006/main">
+              <a:graphicData uri="http://schemas.openxmlformats.org/drawingml/2006/picture">
+                <pic:pic xmlns:pic="http://schemas.openxmlformats.org/drawingml/2006/picture">
+                  <pic:nvPicPr>
+                    <pic:cNvPr id="1347760062" name="Picture 1" descr="A screenshot of a computer program&#10;&#10;Description automatically generated"/>
+                    <pic:cNvPicPr/>
+                  </pic:nvPicPr>
+                  <pic:blipFill>
+                    <a:blip r:embed="rId66"/>
+                    <a:stretch>
+                      <a:fillRect/>
+                    </a:stretch>
+                  </pic:blipFill>
+                  <pic:spPr>
+                    <a:xfrm>
+                      <a:off x="0" y="0"/>
+                      <a:ext cx="4815267" cy="4003699"/>
+                    </a:xfrm>
+                    <a:prstGeom prst="rect">
+                      <a:avLst/>
+                    </a:prstGeom>
+                  </pic:spPr>
+                </pic:pic>
+              </a:graphicData>
+            </a:graphic>
+          </wp:inline>
+        </w:drawing>
+      </w:r>
+    </w:p>
+    <w:p>
+      <w:pPr>
+        <w:rPr>
+          <w:lang w:val="pl-PL"/>
+        </w:rPr>
+      </w:pPr>
+      <w:r>
+        <w:rPr>
+          <w:noProof/>
+        </w:rPr>
+        <w:drawing>
+          <wp:inline distT="0" distB="0" distL="0" distR="0" wp14:anchorId="017AA410" wp14:editId="0D646ADA">
+            <wp:extent cx="5760720" cy="3566795"/>
+            <wp:effectExtent l="0" t="0" r="0" b="0"/>
+            <wp:docPr id="461184724" name="Picture 1" descr="A screenshot of a computer&#10;&#10;Description automatically generated"/>
+            <wp:cNvGraphicFramePr>
+              <a:graphicFrameLocks xmlns:a="http://schemas.openxmlformats.org/drawingml/2006/main" noChangeAspect="1"/>
+            </wp:cNvGraphicFramePr>
+            <a:graphic xmlns:a="http://schemas.openxmlformats.org/drawingml/2006/main">
+              <a:graphicData uri="http://schemas.openxmlformats.org/drawingml/2006/picture">
+                <pic:pic xmlns:pic="http://schemas.openxmlformats.org/drawingml/2006/picture">
+                  <pic:nvPicPr>
+                    <pic:cNvPr id="461184724" name="Picture 1" descr="A screenshot of a computer&#10;&#10;Description automatically generated"/>
+                    <pic:cNvPicPr/>
+                  </pic:nvPicPr>
+                  <pic:blipFill>
+                    <a:blip r:embed="rId67"/>
+                    <a:stretch>
+                      <a:fillRect/>
+                    </a:stretch>
+                  </pic:blipFill>
+                  <pic:spPr>
+                    <a:xfrm>
+                      <a:off x="0" y="0"/>
+                      <a:ext cx="5760720" cy="3566795"/>
+                    </a:xfrm>
+                    <a:prstGeom prst="rect">
+                      <a:avLst/>
+                    </a:prstGeom>
+                  </pic:spPr>
+                </pic:pic>
+              </a:graphicData>
+            </a:graphic>
+          </wp:inline>
+        </w:drawing>
+      </w:r>
+    </w:p>
+    <w:p>
+      <w:pPr>
+        <w:rPr>
+          <w:lang w:val="pl-PL"/>
+        </w:rPr>
+      </w:pPr>
     </w:p>
     <w:sectPr>
       <w:pgSz w:w="11906" w:h="16838"/>
@@ -2805,18 +3253,18 @@
     <w:lsdException w:name="Unresolved Mention" w:semiHidden="1" w:unhideWhenUsed="1"/>
     <w:lsdException w:name="Smart Link" w:semiHidden="1" w:unhideWhenUsed="1"/>
   </w:latentStyles>
-  <w:style w:type="paragraph" w:default="1" w:styleId="Normalny">
+  <w:style w:type="paragraph" w:default="1" w:styleId="Normal">
     <w:name w:val="Normal"/>
     <w:qFormat/>
     <w:rPr>
       <w:lang w:val="en-US"/>
     </w:rPr>
   </w:style>
-  <w:style w:type="paragraph" w:styleId="Nagwek1">
+  <w:style w:type="paragraph" w:styleId="Heading1">
     <w:name w:val="heading 1"/>
-    <w:basedOn w:val="Normalny"/>
-    <w:next w:val="Normalny"/>
-    <w:link w:val="Nagwek1Znak"/>
+    <w:basedOn w:val="Normal"/>
+    <w:next w:val="Normal"/>
+    <w:link w:val="Heading1Char"/>
     <w:uiPriority w:val="9"/>
     <w:qFormat/>
     <w:rsid w:val="00951327"/>
@@ -2833,11 +3281,11 @@
       <w:szCs w:val="40"/>
     </w:rPr>
   </w:style>
-  <w:style w:type="paragraph" w:styleId="Nagwek2">
+  <w:style w:type="paragraph" w:styleId="Heading2">
     <w:name w:val="heading 2"/>
-    <w:basedOn w:val="Normalny"/>
-    <w:next w:val="Normalny"/>
-    <w:link w:val="Nagwek2Znak"/>
+    <w:basedOn w:val="Normal"/>
+    <w:next w:val="Normal"/>
+    <w:link w:val="Heading2Char"/>
     <w:uiPriority w:val="9"/>
     <w:semiHidden/>
     <w:unhideWhenUsed/>
@@ -2856,11 +3304,11 @@
       <w:szCs w:val="32"/>
     </w:rPr>
   </w:style>
-  <w:style w:type="paragraph" w:styleId="Nagwek3">
+  <w:style w:type="paragraph" w:styleId="Heading3">
     <w:name w:val="heading 3"/>
-    <w:basedOn w:val="Normalny"/>
-    <w:next w:val="Normalny"/>
-    <w:link w:val="Nagwek3Znak"/>
+    <w:basedOn w:val="Normal"/>
+    <w:next w:val="Normal"/>
+    <w:link w:val="Heading3Char"/>
     <w:uiPriority w:val="9"/>
     <w:semiHidden/>
     <w:unhideWhenUsed/>
@@ -2879,11 +3327,11 @@
       <w:szCs w:val="28"/>
     </w:rPr>
   </w:style>
-  <w:style w:type="paragraph" w:styleId="Nagwek4">
+  <w:style w:type="paragraph" w:styleId="Heading4">
     <w:name w:val="heading 4"/>
-    <w:basedOn w:val="Normalny"/>
-    <w:next w:val="Normalny"/>
-    <w:link w:val="Nagwek4Znak"/>
+    <w:basedOn w:val="Normal"/>
+    <w:next w:val="Normal"/>
+    <w:link w:val="Heading4Char"/>
     <w:uiPriority w:val="9"/>
     <w:semiHidden/>
     <w:unhideWhenUsed/>
@@ -2902,11 +3350,11 @@
       <w:color w:val="0F4761" w:themeColor="accent1" w:themeShade="BF"/>
     </w:rPr>
   </w:style>
-  <w:style w:type="paragraph" w:styleId="Nagwek5">
+  <w:style w:type="paragraph" w:styleId="Heading5">
     <w:name w:val="heading 5"/>
-    <w:basedOn w:val="Normalny"/>
-    <w:next w:val="Normalny"/>
-    <w:link w:val="Nagwek5Znak"/>
+    <w:basedOn w:val="Normal"/>
+    <w:next w:val="Normal"/>
+    <w:link w:val="Heading5Char"/>
     <w:uiPriority w:val="9"/>
     <w:semiHidden/>
     <w:unhideWhenUsed/>
@@ -2923,11 +3371,11 @@
       <w:color w:val="0F4761" w:themeColor="accent1" w:themeShade="BF"/>
     </w:rPr>
   </w:style>
-  <w:style w:type="paragraph" w:styleId="Nagwek6">
+  <w:style w:type="paragraph" w:styleId="Heading6">
     <w:name w:val="heading 6"/>
-    <w:basedOn w:val="Normalny"/>
-    <w:next w:val="Normalny"/>
-    <w:link w:val="Nagwek6Znak"/>
+    <w:basedOn w:val="Normal"/>
+    <w:next w:val="Normal"/>
+    <w:link w:val="Heading6Char"/>
     <w:uiPriority w:val="9"/>
     <w:semiHidden/>
     <w:unhideWhenUsed/>
@@ -2946,11 +3394,11 @@
       <w:color w:val="595959" w:themeColor="text1" w:themeTint="A6"/>
     </w:rPr>
   </w:style>
-  <w:style w:type="paragraph" w:styleId="Nagwek7">
+  <w:style w:type="paragraph" w:styleId="Heading7">
     <w:name w:val="heading 7"/>
-    <w:basedOn w:val="Normalny"/>
-    <w:next w:val="Normalny"/>
-    <w:link w:val="Nagwek7Znak"/>
+    <w:basedOn w:val="Normal"/>
+    <w:next w:val="Normal"/>
+    <w:link w:val="Heading7Char"/>
     <w:uiPriority w:val="9"/>
     <w:semiHidden/>
     <w:unhideWhenUsed/>
@@ -2967,11 +3415,11 @@
       <w:color w:val="595959" w:themeColor="text1" w:themeTint="A6"/>
     </w:rPr>
   </w:style>
-  <w:style w:type="paragraph" w:styleId="Nagwek8">
+  <w:style w:type="paragraph" w:styleId="Heading8">
     <w:name w:val="heading 8"/>
-    <w:basedOn w:val="Normalny"/>
-    <w:next w:val="Normalny"/>
-    <w:link w:val="Nagwek8Znak"/>
+    <w:basedOn w:val="Normal"/>
+    <w:next w:val="Normal"/>
+    <w:link w:val="Heading8Char"/>
     <w:uiPriority w:val="9"/>
     <w:semiHidden/>
     <w:unhideWhenUsed/>
@@ -2990,11 +3438,11 @@
       <w:color w:val="272727" w:themeColor="text1" w:themeTint="D8"/>
     </w:rPr>
   </w:style>
-  <w:style w:type="paragraph" w:styleId="Nagwek9">
+  <w:style w:type="paragraph" w:styleId="Heading9">
     <w:name w:val="heading 9"/>
-    <w:basedOn w:val="Normalny"/>
-    <w:next w:val="Normalny"/>
-    <w:link w:val="Nagwek9Znak"/>
+    <w:basedOn w:val="Normal"/>
+    <w:next w:val="Normal"/>
+    <w:link w:val="Heading9Char"/>
     <w:uiPriority w:val="9"/>
     <w:semiHidden/>
     <w:unhideWhenUsed/>
@@ -3011,13 +3459,13 @@
       <w:color w:val="272727" w:themeColor="text1" w:themeTint="D8"/>
     </w:rPr>
   </w:style>
-  <w:style w:type="character" w:default="1" w:styleId="Domylnaczcionkaakapitu">
+  <w:style w:type="character" w:default="1" w:styleId="DefaultParagraphFont">
     <w:name w:val="Default Paragraph Font"/>
     <w:uiPriority w:val="1"/>
     <w:semiHidden/>
     <w:unhideWhenUsed/>
   </w:style>
-  <w:style w:type="table" w:default="1" w:styleId="Standardowy">
+  <w:style w:type="table" w:default="1" w:styleId="TableNormal">
     <w:name w:val="Normal Table"/>
     <w:uiPriority w:val="99"/>
     <w:semiHidden/>
@@ -3032,16 +3480,16 @@
       </w:tblCellMar>
     </w:tblPr>
   </w:style>
-  <w:style w:type="numbering" w:default="1" w:styleId="Bezlisty">
+  <w:style w:type="numbering" w:default="1" w:styleId="NoList">
     <w:name w:val="No List"/>
     <w:uiPriority w:val="99"/>
     <w:semiHidden/>
     <w:unhideWhenUsed/>
   </w:style>
-  <w:style w:type="character" w:customStyle="1" w:styleId="Nagwek1Znak">
-    <w:name w:val="Nagłówek 1 Znak"/>
-    <w:basedOn w:val="Domylnaczcionkaakapitu"/>
-    <w:link w:val="Nagwek1"/>
+  <w:style w:type="character" w:customStyle="1" w:styleId="Heading1Char">
+    <w:name w:val="Heading 1 Char"/>
+    <w:basedOn w:val="DefaultParagraphFont"/>
+    <w:link w:val="Heading1"/>
     <w:uiPriority w:val="9"/>
     <w:rsid w:val="00951327"/>
     <w:rPr>
@@ -3052,10 +3500,10 @@
       <w:lang w:val="en-US"/>
     </w:rPr>
   </w:style>
-  <w:style w:type="character" w:customStyle="1" w:styleId="Nagwek2Znak">
-    <w:name w:val="Nagłówek 2 Znak"/>
-    <w:basedOn w:val="Domylnaczcionkaakapitu"/>
-    <w:link w:val="Nagwek2"/>
+  <w:style w:type="character" w:customStyle="1" w:styleId="Heading2Char">
+    <w:name w:val="Heading 2 Char"/>
+    <w:basedOn w:val="DefaultParagraphFont"/>
+    <w:link w:val="Heading2"/>
     <w:uiPriority w:val="9"/>
     <w:semiHidden/>
     <w:rsid w:val="00951327"/>
@@ -3067,10 +3515,10 @@
       <w:lang w:val="en-US"/>
     </w:rPr>
   </w:style>
-  <w:style w:type="character" w:customStyle="1" w:styleId="Nagwek3Znak">
-    <w:name w:val="Nagłówek 3 Znak"/>
-    <w:basedOn w:val="Domylnaczcionkaakapitu"/>
-    <w:link w:val="Nagwek3"/>
+  <w:style w:type="character" w:customStyle="1" w:styleId="Heading3Char">
+    <w:name w:val="Heading 3 Char"/>
+    <w:basedOn w:val="DefaultParagraphFont"/>
+    <w:link w:val="Heading3"/>
     <w:uiPriority w:val="9"/>
     <w:semiHidden/>
     <w:rsid w:val="00951327"/>
@@ -3082,10 +3530,10 @@
       <w:lang w:val="en-US"/>
     </w:rPr>
   </w:style>
-  <w:style w:type="character" w:customStyle="1" w:styleId="Nagwek4Znak">
-    <w:name w:val="Nagłówek 4 Znak"/>
-    <w:basedOn w:val="Domylnaczcionkaakapitu"/>
-    <w:link w:val="Nagwek4"/>
+  <w:style w:type="character" w:customStyle="1" w:styleId="Heading4Char">
+    <w:name w:val="Heading 4 Char"/>
+    <w:basedOn w:val="DefaultParagraphFont"/>
+    <w:link w:val="Heading4"/>
     <w:uiPriority w:val="9"/>
     <w:semiHidden/>
     <w:rsid w:val="00951327"/>
@@ -3097,10 +3545,10 @@
       <w:lang w:val="en-US"/>
     </w:rPr>
   </w:style>
-  <w:style w:type="character" w:customStyle="1" w:styleId="Nagwek5Znak">
-    <w:name w:val="Nagłówek 5 Znak"/>
-    <w:basedOn w:val="Domylnaczcionkaakapitu"/>
-    <w:link w:val="Nagwek5"/>
+  <w:style w:type="character" w:customStyle="1" w:styleId="Heading5Char">
+    <w:name w:val="Heading 5 Char"/>
+    <w:basedOn w:val="DefaultParagraphFont"/>
+    <w:link w:val="Heading5"/>
     <w:uiPriority w:val="9"/>
     <w:semiHidden/>
     <w:rsid w:val="00951327"/>
@@ -3110,10 +3558,10 @@
       <w:lang w:val="en-US"/>
     </w:rPr>
   </w:style>
-  <w:style w:type="character" w:customStyle="1" w:styleId="Nagwek6Znak">
-    <w:name w:val="Nagłówek 6 Znak"/>
-    <w:basedOn w:val="Domylnaczcionkaakapitu"/>
-    <w:link w:val="Nagwek6"/>
+  <w:style w:type="character" w:customStyle="1" w:styleId="Heading6Char">
+    <w:name w:val="Heading 6 Char"/>
+    <w:basedOn w:val="DefaultParagraphFont"/>
+    <w:link w:val="Heading6"/>
     <w:uiPriority w:val="9"/>
     <w:semiHidden/>
     <w:rsid w:val="00951327"/>
@@ -3125,10 +3573,10 @@
       <w:lang w:val="en-US"/>
     </w:rPr>
   </w:style>
-  <w:style w:type="character" w:customStyle="1" w:styleId="Nagwek7Znak">
-    <w:name w:val="Nagłówek 7 Znak"/>
-    <w:basedOn w:val="Domylnaczcionkaakapitu"/>
-    <w:link w:val="Nagwek7"/>
+  <w:style w:type="character" w:customStyle="1" w:styleId="Heading7Char">
+    <w:name w:val="Heading 7 Char"/>
+    <w:basedOn w:val="DefaultParagraphFont"/>
+    <w:link w:val="Heading7"/>
     <w:uiPriority w:val="9"/>
     <w:semiHidden/>
     <w:rsid w:val="00951327"/>
@@ -3138,10 +3586,10 @@
       <w:lang w:val="en-US"/>
     </w:rPr>
   </w:style>
-  <w:style w:type="character" w:customStyle="1" w:styleId="Nagwek8Znak">
-    <w:name w:val="Nagłówek 8 Znak"/>
-    <w:basedOn w:val="Domylnaczcionkaakapitu"/>
-    <w:link w:val="Nagwek8"/>
+  <w:style w:type="character" w:customStyle="1" w:styleId="Heading8Char">
+    <w:name w:val="Heading 8 Char"/>
+    <w:basedOn w:val="DefaultParagraphFont"/>
+    <w:link w:val="Heading8"/>
     <w:uiPriority w:val="9"/>
     <w:semiHidden/>
     <w:rsid w:val="00951327"/>
@@ -3153,10 +3601,10 @@
       <w:lang w:val="en-US"/>
     </w:rPr>
   </w:style>
-  <w:style w:type="character" w:customStyle="1" w:styleId="Nagwek9Znak">
-    <w:name w:val="Nagłówek 9 Znak"/>
-    <w:basedOn w:val="Domylnaczcionkaakapitu"/>
-    <w:link w:val="Nagwek9"/>
+  <w:style w:type="character" w:customStyle="1" w:styleId="Heading9Char">
+    <w:name w:val="Heading 9 Char"/>
+    <w:basedOn w:val="DefaultParagraphFont"/>
+    <w:link w:val="Heading9"/>
     <w:uiPriority w:val="9"/>
     <w:semiHidden/>
     <w:rsid w:val="00951327"/>
@@ -3166,11 +3614,11 @@
       <w:lang w:val="en-US"/>
     </w:rPr>
   </w:style>
-  <w:style w:type="paragraph" w:styleId="Tytu">
+  <w:style w:type="paragraph" w:styleId="Title">
     <w:name w:val="Title"/>
-    <w:basedOn w:val="Normalny"/>
-    <w:next w:val="Normalny"/>
-    <w:link w:val="TytuZnak"/>
+    <w:basedOn w:val="Normal"/>
+    <w:next w:val="Normal"/>
+    <w:link w:val="TitleChar"/>
     <w:uiPriority w:val="10"/>
     <w:qFormat/>
     <w:rsid w:val="00951327"/>
@@ -3186,10 +3634,10 @@
       <w:szCs w:val="56"/>
     </w:rPr>
   </w:style>
-  <w:style w:type="character" w:customStyle="1" w:styleId="TytuZnak">
-    <w:name w:val="Tytuł Znak"/>
-    <w:basedOn w:val="Domylnaczcionkaakapitu"/>
-    <w:link w:val="Tytu"/>
+  <w:style w:type="character" w:customStyle="1" w:styleId="TitleChar">
+    <w:name w:val="Title Char"/>
+    <w:basedOn w:val="DefaultParagraphFont"/>
+    <w:link w:val="Title"/>
     <w:uiPriority w:val="10"/>
     <w:rsid w:val="00951327"/>
     <w:rPr>
@@ -3201,11 +3649,11 @@
       <w:lang w:val="en-US"/>
     </w:rPr>
   </w:style>
-  <w:style w:type="paragraph" w:styleId="Podtytu">
+  <w:style w:type="paragraph" w:styleId="Subtitle">
     <w:name w:val="Subtitle"/>
-    <w:basedOn w:val="Normalny"/>
-    <w:next w:val="Normalny"/>
-    <w:link w:val="PodtytuZnak"/>
+    <w:basedOn w:val="Normal"/>
+    <w:next w:val="Normal"/>
+    <w:link w:val="SubtitleChar"/>
     <w:uiPriority w:val="11"/>
     <w:qFormat/>
     <w:rsid w:val="00951327"/>
@@ -3222,10 +3670,10 @@
       <w:szCs w:val="28"/>
     </w:rPr>
   </w:style>
-  <w:style w:type="character" w:customStyle="1" w:styleId="PodtytuZnak">
-    <w:name w:val="Podtytuł Znak"/>
-    <w:basedOn w:val="Domylnaczcionkaakapitu"/>
-    <w:link w:val="Podtytu"/>
+  <w:style w:type="character" w:customStyle="1" w:styleId="SubtitleChar">
+    <w:name w:val="Subtitle Char"/>
+    <w:basedOn w:val="DefaultParagraphFont"/>
+    <w:link w:val="Subtitle"/>
     <w:uiPriority w:val="11"/>
     <w:rsid w:val="00951327"/>
     <w:rPr>
@@ -3237,11 +3685,11 @@
       <w:lang w:val="en-US"/>
     </w:rPr>
   </w:style>
-  <w:style w:type="paragraph" w:styleId="Cytat">
+  <w:style w:type="paragraph" w:styleId="Quote">
     <w:name w:val="Quote"/>
-    <w:basedOn w:val="Normalny"/>
-    <w:next w:val="Normalny"/>
-    <w:link w:val="CytatZnak"/>
+    <w:basedOn w:val="Normal"/>
+    <w:next w:val="Normal"/>
+    <w:link w:val="QuoteChar"/>
     <w:uiPriority w:val="29"/>
     <w:qFormat/>
     <w:rsid w:val="00951327"/>
@@ -3255,10 +3703,10 @@
       <w:color w:val="404040" w:themeColor="text1" w:themeTint="BF"/>
     </w:rPr>
   </w:style>
-  <w:style w:type="character" w:customStyle="1" w:styleId="CytatZnak">
-    <w:name w:val="Cytat Znak"/>
-    <w:basedOn w:val="Domylnaczcionkaakapitu"/>
-    <w:link w:val="Cytat"/>
+  <w:style w:type="character" w:customStyle="1" w:styleId="QuoteChar">
+    <w:name w:val="Quote Char"/>
+    <w:basedOn w:val="DefaultParagraphFont"/>
+    <w:link w:val="Quote"/>
     <w:uiPriority w:val="29"/>
     <w:rsid w:val="00951327"/>
     <w:rPr>
@@ -3268,9 +3716,9 @@
       <w:lang w:val="en-US"/>
     </w:rPr>
   </w:style>
-  <w:style w:type="paragraph" w:styleId="Akapitzlist">
+  <w:style w:type="paragraph" w:styleId="ListParagraph">
     <w:name w:val="List Paragraph"/>
-    <w:basedOn w:val="Normalny"/>
+    <w:basedOn w:val="Normal"/>
     <w:uiPriority w:val="34"/>
     <w:qFormat/>
     <w:rsid w:val="00951327"/>
@@ -3279,9 +3727,9 @@
       <w:contextualSpacing/>
     </w:pPr>
   </w:style>
-  <w:style w:type="character" w:styleId="Wyrnienieintensywne">
+  <w:style w:type="character" w:styleId="IntenseEmphasis">
     <w:name w:val="Intense Emphasis"/>
-    <w:basedOn w:val="Domylnaczcionkaakapitu"/>
+    <w:basedOn w:val="DefaultParagraphFont"/>
     <w:uiPriority w:val="21"/>
     <w:qFormat/>
     <w:rsid w:val="00951327"/>
@@ -3291,11 +3739,11 @@
       <w:color w:val="0F4761" w:themeColor="accent1" w:themeShade="BF"/>
     </w:rPr>
   </w:style>
-  <w:style w:type="paragraph" w:styleId="Cytatintensywny">
+  <w:style w:type="paragraph" w:styleId="IntenseQuote">
     <w:name w:val="Intense Quote"/>
-    <w:basedOn w:val="Normalny"/>
-    <w:next w:val="Normalny"/>
-    <w:link w:val="CytatintensywnyZnak"/>
+    <w:basedOn w:val="Normal"/>
+    <w:next w:val="Normal"/>
+    <w:link w:val="IntenseQuoteChar"/>
     <w:uiPriority w:val="30"/>
     <w:qFormat/>
     <w:rsid w:val="00951327"/>
@@ -3314,10 +3762,10 @@
       <w:color w:val="0F4761" w:themeColor="accent1" w:themeShade="BF"/>
     </w:rPr>
   </w:style>
-  <w:style w:type="character" w:customStyle="1" w:styleId="CytatintensywnyZnak">
-    <w:name w:val="Cytat intensywny Znak"/>
-    <w:basedOn w:val="Domylnaczcionkaakapitu"/>
-    <w:link w:val="Cytatintensywny"/>
+  <w:style w:type="character" w:customStyle="1" w:styleId="IntenseQuoteChar">
+    <w:name w:val="Intense Quote Char"/>
+    <w:basedOn w:val="DefaultParagraphFont"/>
+    <w:link w:val="IntenseQuote"/>
     <w:uiPriority w:val="30"/>
     <w:rsid w:val="00951327"/>
     <w:rPr>
@@ -3327,9 +3775,9 @@
       <w:lang w:val="en-US"/>
     </w:rPr>
   </w:style>
-  <w:style w:type="character" w:styleId="Odwoanieintensywne">
+  <w:style w:type="character" w:styleId="IntenseReference">
     <w:name w:val="Intense Reference"/>
-    <w:basedOn w:val="Domylnaczcionkaakapitu"/>
+    <w:basedOn w:val="DefaultParagraphFont"/>
     <w:uiPriority w:val="32"/>
     <w:qFormat/>
     <w:rsid w:val="00951327"/>

</xml_diff>

<commit_message>
Interfaces additional tasks, Error
</commit_message>
<xml_diff>
--- a/GO-Cheat-Sheet-Word.docx
+++ b/GO-Cheat-Sheet-Word.docx
@@ -2600,6 +2600,54 @@
           <w:noProof/>
         </w:rPr>
         <w:drawing>
+          <wp:inline distT="0" distB="0" distL="0" distR="0" wp14:anchorId="1B4A2DD4" wp14:editId="07CCEC78">
+            <wp:extent cx="4448175" cy="2343150"/>
+            <wp:effectExtent l="0" t="0" r="9525" b="0"/>
+            <wp:docPr id="563814936" name="Picture 1" descr="A screen shot of a computer program&#10;&#10;Description automatically generated"/>
+            <wp:cNvGraphicFramePr>
+              <a:graphicFrameLocks xmlns:a="http://schemas.openxmlformats.org/drawingml/2006/main" noChangeAspect="1"/>
+            </wp:cNvGraphicFramePr>
+            <a:graphic xmlns:a="http://schemas.openxmlformats.org/drawingml/2006/main">
+              <a:graphicData uri="http://schemas.openxmlformats.org/drawingml/2006/picture">
+                <pic:pic xmlns:pic="http://schemas.openxmlformats.org/drawingml/2006/picture">
+                  <pic:nvPicPr>
+                    <pic:cNvPr id="563814936" name="Picture 1" descr="A screen shot of a computer program&#10;&#10;Description automatically generated"/>
+                    <pic:cNvPicPr/>
+                  </pic:nvPicPr>
+                  <pic:blipFill>
+                    <a:blip r:embed="rId63"/>
+                    <a:stretch>
+                      <a:fillRect/>
+                    </a:stretch>
+                  </pic:blipFill>
+                  <pic:spPr>
+                    <a:xfrm>
+                      <a:off x="0" y="0"/>
+                      <a:ext cx="4448175" cy="2343150"/>
+                    </a:xfrm>
+                    <a:prstGeom prst="rect">
+                      <a:avLst/>
+                    </a:prstGeom>
+                  </pic:spPr>
+                </pic:pic>
+              </a:graphicData>
+            </a:graphic>
+          </wp:inline>
+        </w:drawing>
+      </w:r>
+    </w:p>
+    <w:p>
+      <w:pPr>
+        <w:rPr>
+          <w:lang w:val="pl-PL"/>
+        </w:rPr>
+      </w:pPr>
+      <w:r>
+        <w:rPr>
+          <w:noProof/>
+        </w:rPr>
+        <w:lastRenderedPageBreak/>
+        <w:drawing>
           <wp:inline distT="0" distB="0" distL="0" distR="0" wp14:anchorId="1C1E94C8" wp14:editId="24C943E9">
             <wp:extent cx="2836915" cy="4132385"/>
             <wp:effectExtent l="0" t="0" r="1905" b="1905"/>
@@ -2615,7 +2663,7 @@
                     <pic:cNvPicPr/>
                   </pic:nvPicPr>
                   <pic:blipFill>
-                    <a:blip r:embed="rId63"/>
+                    <a:blip r:embed="rId64"/>
                     <a:stretch>
                       <a:fillRect/>
                     </a:stretch>
@@ -2663,7 +2711,7 @@
                     <pic:cNvPicPr/>
                   </pic:nvPicPr>
                   <pic:blipFill>
-                    <a:blip r:embed="rId64"/>
+                    <a:blip r:embed="rId65"/>
                     <a:stretch>
                       <a:fillRect/>
                     </a:stretch>
@@ -2710,7 +2758,7 @@
                     <pic:cNvPicPr/>
                   </pic:nvPicPr>
                   <pic:blipFill>
-                    <a:blip r:embed="rId65"/>
+                    <a:blip r:embed="rId66"/>
                     <a:stretch>
                       <a:fillRect/>
                     </a:stretch>
@@ -2771,7 +2819,7 @@
                     <pic:cNvPicPr/>
                   </pic:nvPicPr>
                   <pic:blipFill>
-                    <a:blip r:embed="rId66"/>
+                    <a:blip r:embed="rId67"/>
                     <a:stretch>
                       <a:fillRect/>
                     </a:stretch>
@@ -2818,7 +2866,7 @@
                     <pic:cNvPicPr/>
                   </pic:nvPicPr>
                   <pic:blipFill>
-                    <a:blip r:embed="rId67"/>
+                    <a:blip r:embed="rId68"/>
                     <a:stretch>
                       <a:fillRect/>
                     </a:stretch>
@@ -2845,6 +2893,487 @@
           <w:lang w:val="pl-PL"/>
         </w:rPr>
       </w:pPr>
+      <w:r>
+        <w:rPr>
+          <w:noProof/>
+        </w:rPr>
+        <w:lastRenderedPageBreak/>
+        <w:drawing>
+          <wp:inline distT="0" distB="0" distL="0" distR="0" wp14:anchorId="6011738F" wp14:editId="4EFE33D0">
+            <wp:extent cx="5263661" cy="1841585"/>
+            <wp:effectExtent l="0" t="0" r="0" b="6350"/>
+            <wp:docPr id="1615511939" name="Picture 1" descr="A screenshot of a computer program&#10;&#10;Description automatically generated"/>
+            <wp:cNvGraphicFramePr>
+              <a:graphicFrameLocks xmlns:a="http://schemas.openxmlformats.org/drawingml/2006/main" noChangeAspect="1"/>
+            </wp:cNvGraphicFramePr>
+            <a:graphic xmlns:a="http://schemas.openxmlformats.org/drawingml/2006/main">
+              <a:graphicData uri="http://schemas.openxmlformats.org/drawingml/2006/picture">
+                <pic:pic xmlns:pic="http://schemas.openxmlformats.org/drawingml/2006/picture">
+                  <pic:nvPicPr>
+                    <pic:cNvPr id="1615511939" name="Picture 1" descr="A screenshot of a computer program&#10;&#10;Description automatically generated"/>
+                    <pic:cNvPicPr/>
+                  </pic:nvPicPr>
+                  <pic:blipFill>
+                    <a:blip r:embed="rId69"/>
+                    <a:stretch>
+                      <a:fillRect/>
+                    </a:stretch>
+                  </pic:blipFill>
+                  <pic:spPr>
+                    <a:xfrm>
+                      <a:off x="0" y="0"/>
+                      <a:ext cx="5268089" cy="1843134"/>
+                    </a:xfrm>
+                    <a:prstGeom prst="rect">
+                      <a:avLst/>
+                    </a:prstGeom>
+                  </pic:spPr>
+                </pic:pic>
+              </a:graphicData>
+            </a:graphic>
+          </wp:inline>
+        </w:drawing>
+      </w:r>
+    </w:p>
+    <w:p>
+      <w:pPr>
+        <w:rPr>
+          <w:lang w:val="pl-PL"/>
+        </w:rPr>
+      </w:pPr>
+      <w:r>
+        <w:rPr>
+          <w:noProof/>
+        </w:rPr>
+        <w:drawing>
+          <wp:inline distT="0" distB="0" distL="0" distR="0" wp14:anchorId="72CD8953" wp14:editId="44F813CA">
+            <wp:extent cx="3938954" cy="4100472"/>
+            <wp:effectExtent l="0" t="0" r="4445" b="0"/>
+            <wp:docPr id="1873526702" name="Picture 1" descr="A screen shot of a computer program&#10;&#10;Description automatically generated"/>
+            <wp:cNvGraphicFramePr>
+              <a:graphicFrameLocks xmlns:a="http://schemas.openxmlformats.org/drawingml/2006/main" noChangeAspect="1"/>
+            </wp:cNvGraphicFramePr>
+            <a:graphic xmlns:a="http://schemas.openxmlformats.org/drawingml/2006/main">
+              <a:graphicData uri="http://schemas.openxmlformats.org/drawingml/2006/picture">
+                <pic:pic xmlns:pic="http://schemas.openxmlformats.org/drawingml/2006/picture">
+                  <pic:nvPicPr>
+                    <pic:cNvPr id="1873526702" name="Picture 1" descr="A screen shot of a computer program&#10;&#10;Description automatically generated"/>
+                    <pic:cNvPicPr/>
+                  </pic:nvPicPr>
+                  <pic:blipFill>
+                    <a:blip r:embed="rId70"/>
+                    <a:stretch>
+                      <a:fillRect/>
+                    </a:stretch>
+                  </pic:blipFill>
+                  <pic:spPr>
+                    <a:xfrm>
+                      <a:off x="0" y="0"/>
+                      <a:ext cx="3956131" cy="4118353"/>
+                    </a:xfrm>
+                    <a:prstGeom prst="rect">
+                      <a:avLst/>
+                    </a:prstGeom>
+                  </pic:spPr>
+                </pic:pic>
+              </a:graphicData>
+            </a:graphic>
+          </wp:inline>
+        </w:drawing>
+      </w:r>
+    </w:p>
+    <w:p>
+      <w:pPr>
+        <w:rPr>
+          <w:lang w:val="pl-PL"/>
+        </w:rPr>
+      </w:pPr>
+      <w:r>
+        <w:rPr>
+          <w:noProof/>
+        </w:rPr>
+        <w:drawing>
+          <wp:inline distT="0" distB="0" distL="0" distR="0" wp14:anchorId="58087BF5" wp14:editId="58353467">
+            <wp:extent cx="5760720" cy="2695575"/>
+            <wp:effectExtent l="0" t="0" r="0" b="9525"/>
+            <wp:docPr id="1813518100" name="Picture 1" descr="A screenshot of a computer&#10;&#10;Description automatically generated"/>
+            <wp:cNvGraphicFramePr>
+              <a:graphicFrameLocks xmlns:a="http://schemas.openxmlformats.org/drawingml/2006/main" noChangeAspect="1"/>
+            </wp:cNvGraphicFramePr>
+            <a:graphic xmlns:a="http://schemas.openxmlformats.org/drawingml/2006/main">
+              <a:graphicData uri="http://schemas.openxmlformats.org/drawingml/2006/picture">
+                <pic:pic xmlns:pic="http://schemas.openxmlformats.org/drawingml/2006/picture">
+                  <pic:nvPicPr>
+                    <pic:cNvPr id="1813518100" name="Picture 1" descr="A screenshot of a computer&#10;&#10;Description automatically generated"/>
+                    <pic:cNvPicPr/>
+                  </pic:nvPicPr>
+                  <pic:blipFill>
+                    <a:blip r:embed="rId71"/>
+                    <a:stretch>
+                      <a:fillRect/>
+                    </a:stretch>
+                  </pic:blipFill>
+                  <pic:spPr>
+                    <a:xfrm>
+                      <a:off x="0" y="0"/>
+                      <a:ext cx="5760720" cy="2695575"/>
+                    </a:xfrm>
+                    <a:prstGeom prst="rect">
+                      <a:avLst/>
+                    </a:prstGeom>
+                  </pic:spPr>
+                </pic:pic>
+              </a:graphicData>
+            </a:graphic>
+          </wp:inline>
+        </w:drawing>
+      </w:r>
+    </w:p>
+    <w:p>
+      <w:pPr>
+        <w:rPr>
+          <w:lang w:val="pl-PL"/>
+        </w:rPr>
+      </w:pPr>
+      <w:r>
+        <w:rPr>
+          <w:noProof/>
+        </w:rPr>
+        <w:lastRenderedPageBreak/>
+        <w:drawing>
+          <wp:inline distT="0" distB="0" distL="0" distR="0" wp14:anchorId="57403234" wp14:editId="79A801EF">
+            <wp:extent cx="3475892" cy="6302341"/>
+            <wp:effectExtent l="0" t="0" r="0" b="3810"/>
+            <wp:docPr id="493865658" name="Picture 1" descr="A screen shot of a computer program&#10;&#10;Description automatically generated"/>
+            <wp:cNvGraphicFramePr>
+              <a:graphicFrameLocks xmlns:a="http://schemas.openxmlformats.org/drawingml/2006/main" noChangeAspect="1"/>
+            </wp:cNvGraphicFramePr>
+            <a:graphic xmlns:a="http://schemas.openxmlformats.org/drawingml/2006/main">
+              <a:graphicData uri="http://schemas.openxmlformats.org/drawingml/2006/picture">
+                <pic:pic xmlns:pic="http://schemas.openxmlformats.org/drawingml/2006/picture">
+                  <pic:nvPicPr>
+                    <pic:cNvPr id="493865658" name="Picture 1" descr="A screen shot of a computer program&#10;&#10;Description automatically generated"/>
+                    <pic:cNvPicPr/>
+                  </pic:nvPicPr>
+                  <pic:blipFill>
+                    <a:blip r:embed="rId72"/>
+                    <a:stretch>
+                      <a:fillRect/>
+                    </a:stretch>
+                  </pic:blipFill>
+                  <pic:spPr>
+                    <a:xfrm>
+                      <a:off x="0" y="0"/>
+                      <a:ext cx="3479221" cy="6308376"/>
+                    </a:xfrm>
+                    <a:prstGeom prst="rect">
+                      <a:avLst/>
+                    </a:prstGeom>
+                  </pic:spPr>
+                </pic:pic>
+              </a:graphicData>
+            </a:graphic>
+          </wp:inline>
+        </w:drawing>
+      </w:r>
+    </w:p>
+    <w:p>
+      <w:pPr>
+        <w:rPr>
+          <w:lang w:val="pl-PL"/>
+        </w:rPr>
+      </w:pPr>
+      <w:r>
+        <w:rPr>
+          <w:noProof/>
+        </w:rPr>
+        <w:drawing>
+          <wp:inline distT="0" distB="0" distL="0" distR="0" wp14:anchorId="4FD894EE" wp14:editId="42D63DA9">
+            <wp:extent cx="4257675" cy="2400300"/>
+            <wp:effectExtent l="0" t="0" r="9525" b="0"/>
+            <wp:docPr id="469606035" name="Picture 1" descr="A screen shot of a computer program&#10;&#10;Description automatically generated"/>
+            <wp:cNvGraphicFramePr>
+              <a:graphicFrameLocks xmlns:a="http://schemas.openxmlformats.org/drawingml/2006/main" noChangeAspect="1"/>
+            </wp:cNvGraphicFramePr>
+            <a:graphic xmlns:a="http://schemas.openxmlformats.org/drawingml/2006/main">
+              <a:graphicData uri="http://schemas.openxmlformats.org/drawingml/2006/picture">
+                <pic:pic xmlns:pic="http://schemas.openxmlformats.org/drawingml/2006/picture">
+                  <pic:nvPicPr>
+                    <pic:cNvPr id="469606035" name="Picture 1" descr="A screen shot of a computer program&#10;&#10;Description automatically generated"/>
+                    <pic:cNvPicPr/>
+                  </pic:nvPicPr>
+                  <pic:blipFill>
+                    <a:blip r:embed="rId73"/>
+                    <a:stretch>
+                      <a:fillRect/>
+                    </a:stretch>
+                  </pic:blipFill>
+                  <pic:spPr>
+                    <a:xfrm>
+                      <a:off x="0" y="0"/>
+                      <a:ext cx="4257675" cy="2400300"/>
+                    </a:xfrm>
+                    <a:prstGeom prst="rect">
+                      <a:avLst/>
+                    </a:prstGeom>
+                  </pic:spPr>
+                </pic:pic>
+              </a:graphicData>
+            </a:graphic>
+          </wp:inline>
+        </w:drawing>
+      </w:r>
+    </w:p>
+    <w:p>
+      <w:pPr>
+        <w:rPr>
+          <w:lang w:val="pl-PL"/>
+        </w:rPr>
+      </w:pPr>
+      <w:r>
+        <w:rPr>
+          <w:noProof/>
+        </w:rPr>
+        <w:lastRenderedPageBreak/>
+        <w:drawing>
+          <wp:inline distT="0" distB="0" distL="0" distR="0" wp14:anchorId="3EB9A7E5" wp14:editId="5EF0D7E8">
+            <wp:extent cx="5046785" cy="4513845"/>
+            <wp:effectExtent l="0" t="0" r="1905" b="1270"/>
+            <wp:docPr id="37596366" name="Picture 1" descr="A screenshot of a computer error&#10;&#10;Description automatically generated"/>
+            <wp:cNvGraphicFramePr>
+              <a:graphicFrameLocks xmlns:a="http://schemas.openxmlformats.org/drawingml/2006/main" noChangeAspect="1"/>
+            </wp:cNvGraphicFramePr>
+            <a:graphic xmlns:a="http://schemas.openxmlformats.org/drawingml/2006/main">
+              <a:graphicData uri="http://schemas.openxmlformats.org/drawingml/2006/picture">
+                <pic:pic xmlns:pic="http://schemas.openxmlformats.org/drawingml/2006/picture">
+                  <pic:nvPicPr>
+                    <pic:cNvPr id="37596366" name="Picture 1" descr="A screenshot of a computer error&#10;&#10;Description automatically generated"/>
+                    <pic:cNvPicPr/>
+                  </pic:nvPicPr>
+                  <pic:blipFill>
+                    <a:blip r:embed="rId74"/>
+                    <a:stretch>
+                      <a:fillRect/>
+                    </a:stretch>
+                  </pic:blipFill>
+                  <pic:spPr>
+                    <a:xfrm>
+                      <a:off x="0" y="0"/>
+                      <a:ext cx="5064609" cy="4529786"/>
+                    </a:xfrm>
+                    <a:prstGeom prst="rect">
+                      <a:avLst/>
+                    </a:prstGeom>
+                  </pic:spPr>
+                </pic:pic>
+              </a:graphicData>
+            </a:graphic>
+          </wp:inline>
+        </w:drawing>
+      </w:r>
+    </w:p>
+    <w:p>
+      <w:pPr>
+        <w:rPr>
+          <w:lang w:val="pl-PL"/>
+        </w:rPr>
+      </w:pPr>
+      <w:r>
+        <w:rPr>
+          <w:noProof/>
+        </w:rPr>
+        <w:drawing>
+          <wp:inline distT="0" distB="0" distL="0" distR="0" wp14:anchorId="66C83680" wp14:editId="310FABFD">
+            <wp:extent cx="4973082" cy="4241263"/>
+            <wp:effectExtent l="0" t="0" r="0" b="6985"/>
+            <wp:docPr id="507128826" name="Picture 1" descr="A screen shot of a computer program&#10;&#10;Description automatically generated"/>
+            <wp:cNvGraphicFramePr>
+              <a:graphicFrameLocks xmlns:a="http://schemas.openxmlformats.org/drawingml/2006/main" noChangeAspect="1"/>
+            </wp:cNvGraphicFramePr>
+            <a:graphic xmlns:a="http://schemas.openxmlformats.org/drawingml/2006/main">
+              <a:graphicData uri="http://schemas.openxmlformats.org/drawingml/2006/picture">
+                <pic:pic xmlns:pic="http://schemas.openxmlformats.org/drawingml/2006/picture">
+                  <pic:nvPicPr>
+                    <pic:cNvPr id="507128826" name="Picture 1" descr="A screen shot of a computer program&#10;&#10;Description automatically generated"/>
+                    <pic:cNvPicPr/>
+                  </pic:nvPicPr>
+                  <pic:blipFill>
+                    <a:blip r:embed="rId75"/>
+                    <a:stretch>
+                      <a:fillRect/>
+                    </a:stretch>
+                  </pic:blipFill>
+                  <pic:spPr>
+                    <a:xfrm>
+                      <a:off x="0" y="0"/>
+                      <a:ext cx="4973884" cy="4241947"/>
+                    </a:xfrm>
+                    <a:prstGeom prst="rect">
+                      <a:avLst/>
+                    </a:prstGeom>
+                  </pic:spPr>
+                </pic:pic>
+              </a:graphicData>
+            </a:graphic>
+          </wp:inline>
+        </w:drawing>
+      </w:r>
+    </w:p>
+    <w:p>
+      <w:pPr>
+        <w:rPr>
+          <w:lang w:val="pl-PL"/>
+        </w:rPr>
+      </w:pPr>
+      <w:r>
+        <w:rPr>
+          <w:lang w:val="pl-PL"/>
+        </w:rPr>
+        <w:lastRenderedPageBreak/>
+        <w:t xml:space="preserve">Konstrukcją: i, err := sendsms(msg), pozwala na przypisanie return wartości do dwóch variables: i oraz err. </w:t>
+      </w:r>
+    </w:p>
+    <w:p>
+      <w:pPr>
+        <w:rPr>
+          <w:lang w:val="pl-PL"/>
+        </w:rPr>
+      </w:pPr>
+      <w:r>
+        <w:rPr>
+          <w:noProof/>
+        </w:rPr>
+        <w:drawing>
+          <wp:inline distT="0" distB="0" distL="0" distR="0" wp14:anchorId="74138EC7" wp14:editId="6500DE2A">
+            <wp:extent cx="5760720" cy="3716020"/>
+            <wp:effectExtent l="0" t="0" r="0" b="0"/>
+            <wp:docPr id="453252190" name="Picture 1" descr="A screenshot of a computer program&#10;&#10;Description automatically generated"/>
+            <wp:cNvGraphicFramePr>
+              <a:graphicFrameLocks xmlns:a="http://schemas.openxmlformats.org/drawingml/2006/main" noChangeAspect="1"/>
+            </wp:cNvGraphicFramePr>
+            <a:graphic xmlns:a="http://schemas.openxmlformats.org/drawingml/2006/main">
+              <a:graphicData uri="http://schemas.openxmlformats.org/drawingml/2006/picture">
+                <pic:pic xmlns:pic="http://schemas.openxmlformats.org/drawingml/2006/picture">
+                  <pic:nvPicPr>
+                    <pic:cNvPr id="453252190" name="Picture 1" descr="A screenshot of a computer program&#10;&#10;Description automatically generated"/>
+                    <pic:cNvPicPr/>
+                  </pic:nvPicPr>
+                  <pic:blipFill>
+                    <a:blip r:embed="rId76"/>
+                    <a:stretch>
+                      <a:fillRect/>
+                    </a:stretch>
+                  </pic:blipFill>
+                  <pic:spPr>
+                    <a:xfrm>
+                      <a:off x="0" y="0"/>
+                      <a:ext cx="5760720" cy="3716020"/>
+                    </a:xfrm>
+                    <a:prstGeom prst="rect">
+                      <a:avLst/>
+                    </a:prstGeom>
+                  </pic:spPr>
+                </pic:pic>
+              </a:graphicData>
+            </a:graphic>
+          </wp:inline>
+        </w:drawing>
+      </w:r>
+    </w:p>
+    <w:p>
+      <w:pPr>
+        <w:rPr>
+          <w:lang w:val="pl-PL"/>
+        </w:rPr>
+      </w:pPr>
+      <w:r>
+        <w:rPr>
+          <w:noProof/>
+        </w:rPr>
+        <w:drawing>
+          <wp:inline distT="0" distB="0" distL="0" distR="0" wp14:anchorId="4B580EB9" wp14:editId="0417B02D">
+            <wp:extent cx="5760720" cy="4474210"/>
+            <wp:effectExtent l="0" t="0" r="0" b="2540"/>
+            <wp:docPr id="1081213376" name="Picture 1" descr="A screenshot of a computer program&#10;&#10;Description automatically generated"/>
+            <wp:cNvGraphicFramePr>
+              <a:graphicFrameLocks xmlns:a="http://schemas.openxmlformats.org/drawingml/2006/main" noChangeAspect="1"/>
+            </wp:cNvGraphicFramePr>
+            <a:graphic xmlns:a="http://schemas.openxmlformats.org/drawingml/2006/main">
+              <a:graphicData uri="http://schemas.openxmlformats.org/drawingml/2006/picture">
+                <pic:pic xmlns:pic="http://schemas.openxmlformats.org/drawingml/2006/picture">
+                  <pic:nvPicPr>
+                    <pic:cNvPr id="1081213376" name="Picture 1" descr="A screenshot of a computer program&#10;&#10;Description automatically generated"/>
+                    <pic:cNvPicPr/>
+                  </pic:nvPicPr>
+                  <pic:blipFill>
+                    <a:blip r:embed="rId77"/>
+                    <a:stretch>
+                      <a:fillRect/>
+                    </a:stretch>
+                  </pic:blipFill>
+                  <pic:spPr>
+                    <a:xfrm>
+                      <a:off x="0" y="0"/>
+                      <a:ext cx="5760720" cy="4474210"/>
+                    </a:xfrm>
+                    <a:prstGeom prst="rect">
+                      <a:avLst/>
+                    </a:prstGeom>
+                  </pic:spPr>
+                </pic:pic>
+              </a:graphicData>
+            </a:graphic>
+          </wp:inline>
+        </w:drawing>
+      </w:r>
+    </w:p>
+    <w:p>
+      <w:pPr>
+        <w:rPr>
+          <w:lang w:val="pl-PL"/>
+        </w:rPr>
+      </w:pPr>
+      <w:r>
+        <w:rPr>
+          <w:noProof/>
+        </w:rPr>
+        <w:lastRenderedPageBreak/>
+        <w:drawing>
+          <wp:inline distT="0" distB="0" distL="0" distR="0" wp14:anchorId="4DD2BA70" wp14:editId="28474A8F">
+            <wp:extent cx="5143500" cy="3857625"/>
+            <wp:effectExtent l="0" t="0" r="0" b="9525"/>
+            <wp:docPr id="2051855206" name="Picture 1" descr="A screen shot of a computer program&#10;&#10;Description automatically generated"/>
+            <wp:cNvGraphicFramePr>
+              <a:graphicFrameLocks xmlns:a="http://schemas.openxmlformats.org/drawingml/2006/main" noChangeAspect="1"/>
+            </wp:cNvGraphicFramePr>
+            <a:graphic xmlns:a="http://schemas.openxmlformats.org/drawingml/2006/main">
+              <a:graphicData uri="http://schemas.openxmlformats.org/drawingml/2006/picture">
+                <pic:pic xmlns:pic="http://schemas.openxmlformats.org/drawingml/2006/picture">
+                  <pic:nvPicPr>
+                    <pic:cNvPr id="2051855206" name="Picture 1" descr="A screen shot of a computer program&#10;&#10;Description automatically generated"/>
+                    <pic:cNvPicPr/>
+                  </pic:nvPicPr>
+                  <pic:blipFill>
+                    <a:blip r:embed="rId78"/>
+                    <a:stretch>
+                      <a:fillRect/>
+                    </a:stretch>
+                  </pic:blipFill>
+                  <pic:spPr>
+                    <a:xfrm>
+                      <a:off x="0" y="0"/>
+                      <a:ext cx="5143500" cy="3857625"/>
+                    </a:xfrm>
+                    <a:prstGeom prst="rect">
+                      <a:avLst/>
+                    </a:prstGeom>
+                  </pic:spPr>
+                </pic:pic>
+              </a:graphicData>
+            </a:graphic>
+          </wp:inline>
+        </w:drawing>
+      </w:r>
     </w:p>
     <w:sectPr>
       <w:pgSz w:w="11906" w:h="16838"/>

</xml_diff>

<commit_message>
Go Errors package, Loop
</commit_message>
<xml_diff>
--- a/GO-Cheat-Sheet-Word.docx
+++ b/GO-Cheat-Sheet-Word.docx
@@ -3363,6 +3363,659 @@
                     <a:xfrm>
                       <a:off x="0" y="0"/>
                       <a:ext cx="5143500" cy="3857625"/>
+                    </a:xfrm>
+                    <a:prstGeom prst="rect">
+                      <a:avLst/>
+                    </a:prstGeom>
+                  </pic:spPr>
+                </pic:pic>
+              </a:graphicData>
+            </a:graphic>
+          </wp:inline>
+        </w:drawing>
+      </w:r>
+    </w:p>
+    <w:p>
+      <w:pPr>
+        <w:rPr>
+          <w:lang w:val="en-GB"/>
+        </w:rPr>
+      </w:pPr>
+      <w:r>
+        <w:rPr>
+          <w:lang w:val="en-GB"/>
+        </w:rPr>
+        <w:t>Defining a new kind o</w:t>
+      </w:r>
+      <w:r>
+        <w:rPr>
+          <w:lang w:val="en-GB"/>
+        </w:rPr>
+        <w:t>f Error:</w:t>
+      </w:r>
+    </w:p>
+    <w:p>
+      <w:pPr>
+        <w:rPr>
+          <w:lang w:val="en-GB"/>
+        </w:rPr>
+      </w:pPr>
+      <w:r>
+        <w:rPr>
+          <w:noProof/>
+        </w:rPr>
+        <w:drawing>
+          <wp:inline distT="0" distB="0" distL="0" distR="0" wp14:anchorId="3EB4D7C6" wp14:editId="3276D3A2">
+            <wp:extent cx="5760720" cy="4533900"/>
+            <wp:effectExtent l="0" t="0" r="0" b="0"/>
+            <wp:docPr id="1301121029" name="Picture 1" descr="A screenshot of a computer error&#10;&#10;Description automatically generated"/>
+            <wp:cNvGraphicFramePr>
+              <a:graphicFrameLocks xmlns:a="http://schemas.openxmlformats.org/drawingml/2006/main" noChangeAspect="1"/>
+            </wp:cNvGraphicFramePr>
+            <a:graphic xmlns:a="http://schemas.openxmlformats.org/drawingml/2006/main">
+              <a:graphicData uri="http://schemas.openxmlformats.org/drawingml/2006/picture">
+                <pic:pic xmlns:pic="http://schemas.openxmlformats.org/drawingml/2006/picture">
+                  <pic:nvPicPr>
+                    <pic:cNvPr id="1301121029" name="Picture 1" descr="A screenshot of a computer error&#10;&#10;Description automatically generated"/>
+                    <pic:cNvPicPr/>
+                  </pic:nvPicPr>
+                  <pic:blipFill>
+                    <a:blip r:embed="rId79"/>
+                    <a:stretch>
+                      <a:fillRect/>
+                    </a:stretch>
+                  </pic:blipFill>
+                  <pic:spPr>
+                    <a:xfrm>
+                      <a:off x="0" y="0"/>
+                      <a:ext cx="5760720" cy="4533900"/>
+                    </a:xfrm>
+                    <a:prstGeom prst="rect">
+                      <a:avLst/>
+                    </a:prstGeom>
+                  </pic:spPr>
+                </pic:pic>
+              </a:graphicData>
+            </a:graphic>
+          </wp:inline>
+        </w:drawing>
+      </w:r>
+    </w:p>
+    <w:p>
+      <w:pPr>
+        <w:rPr>
+          <w:lang w:val="pl-PL"/>
+        </w:rPr>
+      </w:pPr>
+      <w:r>
+        <w:rPr>
+          <w:lang w:val="pl-PL"/>
+        </w:rPr>
+        <w:lastRenderedPageBreak/>
+        <w:t>Fajna paczka ułatwiająca prace z E</w:t>
+      </w:r>
+      <w:r>
+        <w:rPr>
+          <w:lang w:val="pl-PL"/>
+        </w:rPr>
+        <w:t>rrors:</w:t>
+      </w:r>
+    </w:p>
+    <w:p>
+      <w:pPr>
+        <w:rPr>
+          <w:lang w:val="pl-PL"/>
+        </w:rPr>
+      </w:pPr>
+      <w:r>
+        <w:rPr>
+          <w:noProof/>
+        </w:rPr>
+        <w:drawing>
+          <wp:inline distT="0" distB="0" distL="0" distR="0" wp14:anchorId="3CD3E693" wp14:editId="1898549B">
+            <wp:extent cx="5760720" cy="2593340"/>
+            <wp:effectExtent l="0" t="0" r="0" b="0"/>
+            <wp:docPr id="1239420110" name="Picture 1" descr="A screenshot of a computer&#10;&#10;Description automatically generated"/>
+            <wp:cNvGraphicFramePr>
+              <a:graphicFrameLocks xmlns:a="http://schemas.openxmlformats.org/drawingml/2006/main" noChangeAspect="1"/>
+            </wp:cNvGraphicFramePr>
+            <a:graphic xmlns:a="http://schemas.openxmlformats.org/drawingml/2006/main">
+              <a:graphicData uri="http://schemas.openxmlformats.org/drawingml/2006/picture">
+                <pic:pic xmlns:pic="http://schemas.openxmlformats.org/drawingml/2006/picture">
+                  <pic:nvPicPr>
+                    <pic:cNvPr id="1239420110" name="Picture 1" descr="A screenshot of a computer&#10;&#10;Description automatically generated"/>
+                    <pic:cNvPicPr/>
+                  </pic:nvPicPr>
+                  <pic:blipFill>
+                    <a:blip r:embed="rId80"/>
+                    <a:stretch>
+                      <a:fillRect/>
+                    </a:stretch>
+                  </pic:blipFill>
+                  <pic:spPr>
+                    <a:xfrm>
+                      <a:off x="0" y="0"/>
+                      <a:ext cx="5760720" cy="2593340"/>
+                    </a:xfrm>
+                    <a:prstGeom prst="rect">
+                      <a:avLst/>
+                    </a:prstGeom>
+                  </pic:spPr>
+                </pic:pic>
+              </a:graphicData>
+            </a:graphic>
+          </wp:inline>
+        </w:drawing>
+      </w:r>
+    </w:p>
+    <w:p>
+      <w:pPr>
+        <w:rPr>
+          <w:lang w:val="pl-PL"/>
+        </w:rPr>
+      </w:pPr>
+      <w:r>
+        <w:rPr>
+          <w:noProof/>
+        </w:rPr>
+        <w:drawing>
+          <wp:inline distT="0" distB="0" distL="0" distR="0" wp14:anchorId="41B8C02F" wp14:editId="1B30C8EE">
+            <wp:extent cx="2579077" cy="1664105"/>
+            <wp:effectExtent l="0" t="0" r="0" b="0"/>
+            <wp:docPr id="1141522716" name="Picture 1" descr="A screen shot of a computer program&#10;&#10;Description automatically generated"/>
+            <wp:cNvGraphicFramePr>
+              <a:graphicFrameLocks xmlns:a="http://schemas.openxmlformats.org/drawingml/2006/main" noChangeAspect="1"/>
+            </wp:cNvGraphicFramePr>
+            <a:graphic xmlns:a="http://schemas.openxmlformats.org/drawingml/2006/main">
+              <a:graphicData uri="http://schemas.openxmlformats.org/drawingml/2006/picture">
+                <pic:pic xmlns:pic="http://schemas.openxmlformats.org/drawingml/2006/picture">
+                  <pic:nvPicPr>
+                    <pic:cNvPr id="1141522716" name="Picture 1" descr="A screen shot of a computer program&#10;&#10;Description automatically generated"/>
+                    <pic:cNvPicPr/>
+                  </pic:nvPicPr>
+                  <pic:blipFill>
+                    <a:blip r:embed="rId81"/>
+                    <a:stretch>
+                      <a:fillRect/>
+                    </a:stretch>
+                  </pic:blipFill>
+                  <pic:spPr>
+                    <a:xfrm>
+                      <a:off x="0" y="0"/>
+                      <a:ext cx="2582453" cy="1666284"/>
+                    </a:xfrm>
+                    <a:prstGeom prst="rect">
+                      <a:avLst/>
+                    </a:prstGeom>
+                  </pic:spPr>
+                </pic:pic>
+              </a:graphicData>
+            </a:graphic>
+          </wp:inline>
+        </w:drawing>
+      </w:r>
+    </w:p>
+    <w:p>
+      <w:pPr>
+        <w:rPr>
+          <w:lang w:val="pl-PL"/>
+        </w:rPr>
+      </w:pPr>
+      <w:r>
+        <w:rPr>
+          <w:noProof/>
+        </w:rPr>
+        <w:drawing>
+          <wp:inline distT="0" distB="0" distL="0" distR="0" wp14:anchorId="3976F72D" wp14:editId="2314D517">
+            <wp:extent cx="5760720" cy="1730375"/>
+            <wp:effectExtent l="0" t="0" r="0" b="3175"/>
+            <wp:docPr id="324620464" name="Picture 1" descr="A screenshot of a computer&#10;&#10;Description automatically generated"/>
+            <wp:cNvGraphicFramePr>
+              <a:graphicFrameLocks xmlns:a="http://schemas.openxmlformats.org/drawingml/2006/main" noChangeAspect="1"/>
+            </wp:cNvGraphicFramePr>
+            <a:graphic xmlns:a="http://schemas.openxmlformats.org/drawingml/2006/main">
+              <a:graphicData uri="http://schemas.openxmlformats.org/drawingml/2006/picture">
+                <pic:pic xmlns:pic="http://schemas.openxmlformats.org/drawingml/2006/picture">
+                  <pic:nvPicPr>
+                    <pic:cNvPr id="324620464" name="Picture 1" descr="A screenshot of a computer&#10;&#10;Description automatically generated"/>
+                    <pic:cNvPicPr/>
+                  </pic:nvPicPr>
+                  <pic:blipFill>
+                    <a:blip r:embed="rId82"/>
+                    <a:stretch>
+                      <a:fillRect/>
+                    </a:stretch>
+                  </pic:blipFill>
+                  <pic:spPr>
+                    <a:xfrm>
+                      <a:off x="0" y="0"/>
+                      <a:ext cx="5760720" cy="1730375"/>
+                    </a:xfrm>
+                    <a:prstGeom prst="rect">
+                      <a:avLst/>
+                    </a:prstGeom>
+                  </pic:spPr>
+                </pic:pic>
+              </a:graphicData>
+            </a:graphic>
+          </wp:inline>
+        </w:drawing>
+      </w:r>
+    </w:p>
+    <w:p>
+      <w:pPr>
+        <w:rPr>
+          <w:lang w:val="pl-PL"/>
+        </w:rPr>
+      </w:pPr>
+      <w:r>
+        <w:rPr>
+          <w:noProof/>
+        </w:rPr>
+        <w:drawing>
+          <wp:inline distT="0" distB="0" distL="0" distR="0" wp14:anchorId="3BED4387" wp14:editId="27B0E562">
+            <wp:extent cx="3405554" cy="2255234"/>
+            <wp:effectExtent l="0" t="0" r="4445" b="0"/>
+            <wp:docPr id="580104138" name="Picture 1" descr="A screen shot of a computer program&#10;&#10;Description automatically generated"/>
+            <wp:cNvGraphicFramePr>
+              <a:graphicFrameLocks xmlns:a="http://schemas.openxmlformats.org/drawingml/2006/main" noChangeAspect="1"/>
+            </wp:cNvGraphicFramePr>
+            <a:graphic xmlns:a="http://schemas.openxmlformats.org/drawingml/2006/main">
+              <a:graphicData uri="http://schemas.openxmlformats.org/drawingml/2006/picture">
+                <pic:pic xmlns:pic="http://schemas.openxmlformats.org/drawingml/2006/picture">
+                  <pic:nvPicPr>
+                    <pic:cNvPr id="580104138" name="Picture 1" descr="A screen shot of a computer program&#10;&#10;Description automatically generated"/>
+                    <pic:cNvPicPr/>
+                  </pic:nvPicPr>
+                  <pic:blipFill>
+                    <a:blip r:embed="rId83"/>
+                    <a:stretch>
+                      <a:fillRect/>
+                    </a:stretch>
+                  </pic:blipFill>
+                  <pic:spPr>
+                    <a:xfrm>
+                      <a:off x="0" y="0"/>
+                      <a:ext cx="3417683" cy="2263266"/>
+                    </a:xfrm>
+                    <a:prstGeom prst="rect">
+                      <a:avLst/>
+                    </a:prstGeom>
+                  </pic:spPr>
+                </pic:pic>
+              </a:graphicData>
+            </a:graphic>
+          </wp:inline>
+        </w:drawing>
+      </w:r>
+    </w:p>
+    <w:p>
+      <w:pPr>
+        <w:rPr>
+          <w:lang w:val="pl-PL"/>
+        </w:rPr>
+      </w:pPr>
+      <w:r>
+        <w:rPr>
+          <w:noProof/>
+        </w:rPr>
+        <w:lastRenderedPageBreak/>
+        <w:drawing>
+          <wp:inline distT="0" distB="0" distL="0" distR="0" wp14:anchorId="1549AB8F" wp14:editId="47C3746B">
+            <wp:extent cx="5210908" cy="4091413"/>
+            <wp:effectExtent l="0" t="0" r="8890" b="4445"/>
+            <wp:docPr id="1941609332" name="Picture 1" descr="A screenshot of a computer program&#10;&#10;Description automatically generated"/>
+            <wp:cNvGraphicFramePr>
+              <a:graphicFrameLocks xmlns:a="http://schemas.openxmlformats.org/drawingml/2006/main" noChangeAspect="1"/>
+            </wp:cNvGraphicFramePr>
+            <a:graphic xmlns:a="http://schemas.openxmlformats.org/drawingml/2006/main">
+              <a:graphicData uri="http://schemas.openxmlformats.org/drawingml/2006/picture">
+                <pic:pic xmlns:pic="http://schemas.openxmlformats.org/drawingml/2006/picture">
+                  <pic:nvPicPr>
+                    <pic:cNvPr id="1941609332" name="Picture 1" descr="A screenshot of a computer program&#10;&#10;Description automatically generated"/>
+                    <pic:cNvPicPr/>
+                  </pic:nvPicPr>
+                  <pic:blipFill>
+                    <a:blip r:embed="rId84"/>
+                    <a:stretch>
+                      <a:fillRect/>
+                    </a:stretch>
+                  </pic:blipFill>
+                  <pic:spPr>
+                    <a:xfrm>
+                      <a:off x="0" y="0"/>
+                      <a:ext cx="5216847" cy="4096076"/>
+                    </a:xfrm>
+                    <a:prstGeom prst="rect">
+                      <a:avLst/>
+                    </a:prstGeom>
+                  </pic:spPr>
+                </pic:pic>
+              </a:graphicData>
+            </a:graphic>
+          </wp:inline>
+        </w:drawing>
+      </w:r>
+    </w:p>
+    <w:p>
+      <w:pPr>
+        <w:rPr>
+          <w:lang w:val="pl-PL"/>
+        </w:rPr>
+      </w:pPr>
+      <w:r>
+        <w:rPr>
+          <w:noProof/>
+        </w:rPr>
+        <w:drawing>
+          <wp:inline distT="0" distB="0" distL="0" distR="0" wp14:anchorId="30D55E1A" wp14:editId="6E4FD7B1">
+            <wp:extent cx="2573215" cy="1912629"/>
+            <wp:effectExtent l="0" t="0" r="0" b="0"/>
+            <wp:docPr id="1903720798" name="Picture 1" descr="A screen shot of a computer program&#10;&#10;Description automatically generated"/>
+            <wp:cNvGraphicFramePr>
+              <a:graphicFrameLocks xmlns:a="http://schemas.openxmlformats.org/drawingml/2006/main" noChangeAspect="1"/>
+            </wp:cNvGraphicFramePr>
+            <a:graphic xmlns:a="http://schemas.openxmlformats.org/drawingml/2006/main">
+              <a:graphicData uri="http://schemas.openxmlformats.org/drawingml/2006/picture">
+                <pic:pic xmlns:pic="http://schemas.openxmlformats.org/drawingml/2006/picture">
+                  <pic:nvPicPr>
+                    <pic:cNvPr id="1903720798" name="Picture 1" descr="A screen shot of a computer program&#10;&#10;Description automatically generated"/>
+                    <pic:cNvPicPr/>
+                  </pic:nvPicPr>
+                  <pic:blipFill>
+                    <a:blip r:embed="rId85"/>
+                    <a:stretch>
+                      <a:fillRect/>
+                    </a:stretch>
+                  </pic:blipFill>
+                  <pic:spPr>
+                    <a:xfrm>
+                      <a:off x="0" y="0"/>
+                      <a:ext cx="2584394" cy="1920938"/>
+                    </a:xfrm>
+                    <a:prstGeom prst="rect">
+                      <a:avLst/>
+                    </a:prstGeom>
+                  </pic:spPr>
+                </pic:pic>
+              </a:graphicData>
+            </a:graphic>
+          </wp:inline>
+        </w:drawing>
+      </w:r>
+    </w:p>
+    <w:p>
+      <w:pPr>
+        <w:rPr>
+          <w:lang w:val="pl-PL"/>
+        </w:rPr>
+      </w:pPr>
+      <w:r>
+        <w:rPr>
+          <w:noProof/>
+        </w:rPr>
+        <w:drawing>
+          <wp:inline distT="0" distB="0" distL="0" distR="0" wp14:anchorId="3EDF9B6B" wp14:editId="584F759D">
+            <wp:extent cx="4999892" cy="2639383"/>
+            <wp:effectExtent l="0" t="0" r="0" b="8890"/>
+            <wp:docPr id="383285735" name="Picture 1" descr="A screenshot of a computer&#10;&#10;Description automatically generated"/>
+            <wp:cNvGraphicFramePr>
+              <a:graphicFrameLocks xmlns:a="http://schemas.openxmlformats.org/drawingml/2006/main" noChangeAspect="1"/>
+            </wp:cNvGraphicFramePr>
+            <a:graphic xmlns:a="http://schemas.openxmlformats.org/drawingml/2006/main">
+              <a:graphicData uri="http://schemas.openxmlformats.org/drawingml/2006/picture">
+                <pic:pic xmlns:pic="http://schemas.openxmlformats.org/drawingml/2006/picture">
+                  <pic:nvPicPr>
+                    <pic:cNvPr id="383285735" name="Picture 1" descr="A screenshot of a computer&#10;&#10;Description automatically generated"/>
+                    <pic:cNvPicPr/>
+                  </pic:nvPicPr>
+                  <pic:blipFill>
+                    <a:blip r:embed="rId86"/>
+                    <a:stretch>
+                      <a:fillRect/>
+                    </a:stretch>
+                  </pic:blipFill>
+                  <pic:spPr>
+                    <a:xfrm>
+                      <a:off x="0" y="0"/>
+                      <a:ext cx="5001550" cy="2640258"/>
+                    </a:xfrm>
+                    <a:prstGeom prst="rect">
+                      <a:avLst/>
+                    </a:prstGeom>
+                  </pic:spPr>
+                </pic:pic>
+              </a:graphicData>
+            </a:graphic>
+          </wp:inline>
+        </w:drawing>
+      </w:r>
+    </w:p>
+    <w:p>
+      <w:pPr>
+        <w:rPr>
+          <w:lang w:val="pl-PL"/>
+        </w:rPr>
+      </w:pPr>
+      <w:r>
+        <w:rPr>
+          <w:noProof/>
+        </w:rPr>
+        <w:lastRenderedPageBreak/>
+        <w:drawing>
+          <wp:inline distT="0" distB="0" distL="0" distR="0" wp14:anchorId="1EB1B33C" wp14:editId="2235D486">
+            <wp:extent cx="2838450" cy="2457450"/>
+            <wp:effectExtent l="0" t="0" r="0" b="0"/>
+            <wp:docPr id="1784963551" name="Picture 1" descr="A screen shot of a computer program&#10;&#10;Description automatically generated"/>
+            <wp:cNvGraphicFramePr>
+              <a:graphicFrameLocks xmlns:a="http://schemas.openxmlformats.org/drawingml/2006/main" noChangeAspect="1"/>
+            </wp:cNvGraphicFramePr>
+            <a:graphic xmlns:a="http://schemas.openxmlformats.org/drawingml/2006/main">
+              <a:graphicData uri="http://schemas.openxmlformats.org/drawingml/2006/picture">
+                <pic:pic xmlns:pic="http://schemas.openxmlformats.org/drawingml/2006/picture">
+                  <pic:nvPicPr>
+                    <pic:cNvPr id="1784963551" name="Picture 1" descr="A screen shot of a computer program&#10;&#10;Description automatically generated"/>
+                    <pic:cNvPicPr/>
+                  </pic:nvPicPr>
+                  <pic:blipFill>
+                    <a:blip r:embed="rId87"/>
+                    <a:stretch>
+                      <a:fillRect/>
+                    </a:stretch>
+                  </pic:blipFill>
+                  <pic:spPr>
+                    <a:xfrm>
+                      <a:off x="0" y="0"/>
+                      <a:ext cx="2838450" cy="2457450"/>
+                    </a:xfrm>
+                    <a:prstGeom prst="rect">
+                      <a:avLst/>
+                    </a:prstGeom>
+                  </pic:spPr>
+                </pic:pic>
+              </a:graphicData>
+            </a:graphic>
+          </wp:inline>
+        </w:drawing>
+      </w:r>
+    </w:p>
+    <w:p>
+      <w:pPr>
+        <w:rPr>
+          <w:lang w:val="pl-PL"/>
+        </w:rPr>
+      </w:pPr>
+      <w:r>
+        <w:rPr>
+          <w:noProof/>
+        </w:rPr>
+        <w:drawing>
+          <wp:inline distT="0" distB="0" distL="0" distR="0" wp14:anchorId="175C6638" wp14:editId="0C29031F">
+            <wp:extent cx="5760720" cy="3719830"/>
+            <wp:effectExtent l="0" t="0" r="0" b="0"/>
+            <wp:docPr id="144060980" name="Picture 1" descr="A screenshot of a computer program&#10;&#10;Description automatically generated"/>
+            <wp:cNvGraphicFramePr>
+              <a:graphicFrameLocks xmlns:a="http://schemas.openxmlformats.org/drawingml/2006/main" noChangeAspect="1"/>
+            </wp:cNvGraphicFramePr>
+            <a:graphic xmlns:a="http://schemas.openxmlformats.org/drawingml/2006/main">
+              <a:graphicData uri="http://schemas.openxmlformats.org/drawingml/2006/picture">
+                <pic:pic xmlns:pic="http://schemas.openxmlformats.org/drawingml/2006/picture">
+                  <pic:nvPicPr>
+                    <pic:cNvPr id="144060980" name="Picture 1" descr="A screenshot of a computer program&#10;&#10;Description automatically generated"/>
+                    <pic:cNvPicPr/>
+                  </pic:nvPicPr>
+                  <pic:blipFill>
+                    <a:blip r:embed="rId88"/>
+                    <a:stretch>
+                      <a:fillRect/>
+                    </a:stretch>
+                  </pic:blipFill>
+                  <pic:spPr>
+                    <a:xfrm>
+                      <a:off x="0" y="0"/>
+                      <a:ext cx="5760720" cy="3719830"/>
+                    </a:xfrm>
+                    <a:prstGeom prst="rect">
+                      <a:avLst/>
+                    </a:prstGeom>
+                  </pic:spPr>
+                </pic:pic>
+              </a:graphicData>
+            </a:graphic>
+          </wp:inline>
+        </w:drawing>
+      </w:r>
+    </w:p>
+    <w:p>
+      <w:pPr>
+        <w:rPr>
+          <w:lang w:val="pl-PL"/>
+        </w:rPr>
+      </w:pPr>
+      <w:r>
+        <w:rPr>
+          <w:noProof/>
+        </w:rPr>
+        <w:drawing>
+          <wp:inline distT="0" distB="0" distL="0" distR="0" wp14:anchorId="50E15BF2" wp14:editId="6B890B5E">
+            <wp:extent cx="5760720" cy="2453640"/>
+            <wp:effectExtent l="0" t="0" r="0" b="3810"/>
+            <wp:docPr id="431129101" name="Picture 1" descr="A screenshot of a computer&#10;&#10;Description automatically generated"/>
+            <wp:cNvGraphicFramePr>
+              <a:graphicFrameLocks xmlns:a="http://schemas.openxmlformats.org/drawingml/2006/main" noChangeAspect="1"/>
+            </wp:cNvGraphicFramePr>
+            <a:graphic xmlns:a="http://schemas.openxmlformats.org/drawingml/2006/main">
+              <a:graphicData uri="http://schemas.openxmlformats.org/drawingml/2006/picture">
+                <pic:pic xmlns:pic="http://schemas.openxmlformats.org/drawingml/2006/picture">
+                  <pic:nvPicPr>
+                    <pic:cNvPr id="431129101" name="Picture 1" descr="A screenshot of a computer&#10;&#10;Description automatically generated"/>
+                    <pic:cNvPicPr/>
+                  </pic:nvPicPr>
+                  <pic:blipFill>
+                    <a:blip r:embed="rId89"/>
+                    <a:stretch>
+                      <a:fillRect/>
+                    </a:stretch>
+                  </pic:blipFill>
+                  <pic:spPr>
+                    <a:xfrm>
+                      <a:off x="0" y="0"/>
+                      <a:ext cx="5760720" cy="2453640"/>
+                    </a:xfrm>
+                    <a:prstGeom prst="rect">
+                      <a:avLst/>
+                    </a:prstGeom>
+                  </pic:spPr>
+                </pic:pic>
+              </a:graphicData>
+            </a:graphic>
+          </wp:inline>
+        </w:drawing>
+      </w:r>
+    </w:p>
+    <w:p>
+      <w:pPr>
+        <w:rPr>
+          <w:lang w:val="pl-PL"/>
+        </w:rPr>
+      </w:pPr>
+      <w:r>
+        <w:rPr>
+          <w:noProof/>
+        </w:rPr>
+        <w:lastRenderedPageBreak/>
+        <w:drawing>
+          <wp:inline distT="0" distB="0" distL="0" distR="0" wp14:anchorId="3E5266F4" wp14:editId="44D6EDB7">
+            <wp:extent cx="5240215" cy="4363958"/>
+            <wp:effectExtent l="0" t="0" r="0" b="0"/>
+            <wp:docPr id="594597712" name="Picture 1" descr="A screenshot of a computer program&#10;&#10;Description automatically generated"/>
+            <wp:cNvGraphicFramePr>
+              <a:graphicFrameLocks xmlns:a="http://schemas.openxmlformats.org/drawingml/2006/main" noChangeAspect="1"/>
+            </wp:cNvGraphicFramePr>
+            <a:graphic xmlns:a="http://schemas.openxmlformats.org/drawingml/2006/main">
+              <a:graphicData uri="http://schemas.openxmlformats.org/drawingml/2006/picture">
+                <pic:pic xmlns:pic="http://schemas.openxmlformats.org/drawingml/2006/picture">
+                  <pic:nvPicPr>
+                    <pic:cNvPr id="594597712" name="Picture 1" descr="A screenshot of a computer program&#10;&#10;Description automatically generated"/>
+                    <pic:cNvPicPr/>
+                  </pic:nvPicPr>
+                  <pic:blipFill>
+                    <a:blip r:embed="rId90"/>
+                    <a:stretch>
+                      <a:fillRect/>
+                    </a:stretch>
+                  </pic:blipFill>
+                  <pic:spPr>
+                    <a:xfrm>
+                      <a:off x="0" y="0"/>
+                      <a:ext cx="5245853" cy="4368653"/>
+                    </a:xfrm>
+                    <a:prstGeom prst="rect">
+                      <a:avLst/>
+                    </a:prstGeom>
+                  </pic:spPr>
+                </pic:pic>
+              </a:graphicData>
+            </a:graphic>
+          </wp:inline>
+        </w:drawing>
+      </w:r>
+    </w:p>
+    <w:p>
+      <w:pPr>
+        <w:rPr>
+          <w:lang w:val="pl-PL"/>
+        </w:rPr>
+      </w:pPr>
+      <w:r>
+        <w:rPr>
+          <w:noProof/>
+        </w:rPr>
+        <w:drawing>
+          <wp:inline distT="0" distB="0" distL="0" distR="0" wp14:anchorId="6508C597" wp14:editId="1C9129F8">
+            <wp:extent cx="3019425" cy="4324350"/>
+            <wp:effectExtent l="0" t="0" r="9525" b="0"/>
+            <wp:docPr id="1850608574" name="Picture 1" descr="A screen shot of a computer code&#10;&#10;Description automatically generated"/>
+            <wp:cNvGraphicFramePr>
+              <a:graphicFrameLocks xmlns:a="http://schemas.openxmlformats.org/drawingml/2006/main" noChangeAspect="1"/>
+            </wp:cNvGraphicFramePr>
+            <a:graphic xmlns:a="http://schemas.openxmlformats.org/drawingml/2006/main">
+              <a:graphicData uri="http://schemas.openxmlformats.org/drawingml/2006/picture">
+                <pic:pic xmlns:pic="http://schemas.openxmlformats.org/drawingml/2006/picture">
+                  <pic:nvPicPr>
+                    <pic:cNvPr id="1850608574" name="Picture 1" descr="A screen shot of a computer code&#10;&#10;Description automatically generated"/>
+                    <pic:cNvPicPr/>
+                  </pic:nvPicPr>
+                  <pic:blipFill>
+                    <a:blip r:embed="rId91"/>
+                    <a:stretch>
+                      <a:fillRect/>
+                    </a:stretch>
+                  </pic:blipFill>
+                  <pic:spPr>
+                    <a:xfrm>
+                      <a:off x="0" y="0"/>
+                      <a:ext cx="3019425" cy="4324350"/>
                     </a:xfrm>
                     <a:prstGeom prst="rect">
                       <a:avLst/>

</xml_diff>